<commit_message>
Create Classes - David
</commit_message>
<xml_diff>
--- a/Architecture project.docx
+++ b/Architecture project.docx
@@ -1,6 +1,6 @@
 
 <file path=word/document.xml><?xml version="1.0" encoding="utf-8"?>
-<w:document xmlns:wpc="http://schemas.microsoft.com/office/word/2010/wordprocessingCanvas" xmlns:mc="http://schemas.openxmlformats.org/markup-compatibility/2006" xmlns:o="urn:schemas-microsoft-com:office:office" xmlns:r="http://schemas.openxmlformats.org/officeDocument/2006/relationships" xmlns:m="http://schemas.openxmlformats.org/officeDocument/2006/math" xmlns:v="urn:schemas-microsoft-com:vml" xmlns:wp14="http://schemas.microsoft.com/office/word/2010/wordprocessingDrawing" xmlns:wp="http://schemas.openxmlformats.org/drawingml/2006/wordprocessingDrawing" xmlns:w10="urn:schemas-microsoft-com:office:word" xmlns:w="http://schemas.openxmlformats.org/wordprocessingml/2006/main" xmlns:w14="http://schemas.microsoft.com/office/word/2010/wordml" xmlns:wpg="http://schemas.microsoft.com/office/word/2010/wordprocessingGroup" xmlns:wpi="http://schemas.microsoft.com/office/word/2010/wordprocessingInk" xmlns:wne="http://schemas.microsoft.com/office/word/2006/wordml" xmlns:wps="http://schemas.microsoft.com/office/word/2010/wordprocessingShape" mc:Ignorable="w14 wp14">
+<w:document xmlns:ve="http://schemas.openxmlformats.org/markup-compatibility/2006" xmlns:o="urn:schemas-microsoft-com:office:office" xmlns:r="http://schemas.openxmlformats.org/officeDocument/2006/relationships" xmlns:m="http://schemas.openxmlformats.org/officeDocument/2006/math" xmlns:v="urn:schemas-microsoft-com:vml" xmlns:wp="http://schemas.openxmlformats.org/drawingml/2006/wordprocessingDrawing" xmlns:w10="urn:schemas-microsoft-com:office:word" xmlns:w="http://schemas.openxmlformats.org/wordprocessingml/2006/main" xmlns:wne="http://schemas.microsoft.com/office/word/2006/wordml">
   <w:body>
     <w:p>
       <w:r>
@@ -42,19 +42,27 @@
     </w:p>
     <w:p>
       <w:pPr>
-        <w:pStyle w:val="ListParagraph"/>
+        <w:pStyle w:val="a3"/>
         <w:numPr>
           <w:ilvl w:val="0"/>
           <w:numId w:val="1"/>
         </w:numPr>
       </w:pPr>
       <w:r>
-        <w:t xml:space="preserve">BTB – Array , has insert and delete . Max size of 16. HashMap – check about size limit. </w:t>
-      </w:r>
-    </w:p>
-    <w:p>
-      <w:pPr>
-        <w:pStyle w:val="ListParagraph"/>
+        <w:t xml:space="preserve">BTB – Array , has insert and delete . Max size of 16. </w:t>
+      </w:r>
+      <w:proofErr w:type="spellStart"/>
+      <w:r>
+        <w:t>HashMap</w:t>
+      </w:r>
+      <w:proofErr w:type="spellEnd"/>
+      <w:r>
+        <w:t xml:space="preserve"> – check about size limit. </w:t>
+      </w:r>
+    </w:p>
+    <w:p>
+      <w:pPr>
+        <w:pStyle w:val="a3"/>
       </w:pPr>
       <w:r>
         <w:t>Implement</w:t>
@@ -74,7 +82,7 @@
     </w:p>
     <w:p>
       <w:pPr>
-        <w:pStyle w:val="ListParagraph"/>
+        <w:pStyle w:val="a3"/>
         <w:numPr>
           <w:ilvl w:val="0"/>
           <w:numId w:val="1"/>
@@ -92,19 +100,27 @@
     </w:p>
     <w:p>
       <w:pPr>
-        <w:pStyle w:val="ListParagraph"/>
+        <w:pStyle w:val="a3"/>
         <w:numPr>
           <w:ilvl w:val="1"/>
           <w:numId w:val="1"/>
         </w:numPr>
       </w:pPr>
       <w:r>
-        <w:t>Queue of instructions , size of 16. When queue is full , don’t enqueue and don’t increment pc.</w:t>
-      </w:r>
-    </w:p>
-    <w:p>
-      <w:pPr>
-        <w:pStyle w:val="ListParagraph"/>
+        <w:t xml:space="preserve">Queue of instructions , size of 16. When queue is full , don’t </w:t>
+      </w:r>
+      <w:proofErr w:type="spellStart"/>
+      <w:r>
+        <w:t>enqueue</w:t>
+      </w:r>
+      <w:proofErr w:type="spellEnd"/>
+      <w:r>
+        <w:t xml:space="preserve"> and don’t increment pc.</w:t>
+      </w:r>
+    </w:p>
+    <w:p>
+      <w:pPr>
+        <w:pStyle w:val="a3"/>
         <w:numPr>
           <w:ilvl w:val="1"/>
           <w:numId w:val="1"/>
@@ -122,7 +138,7 @@
     </w:p>
     <w:p>
       <w:pPr>
-        <w:pStyle w:val="ListParagraph"/>
+        <w:pStyle w:val="a3"/>
         <w:numPr>
           <w:ilvl w:val="1"/>
           <w:numId w:val="1"/>
@@ -137,7 +153,7 @@
     </w:p>
     <w:p>
       <w:pPr>
-        <w:pStyle w:val="ListParagraph"/>
+        <w:pStyle w:val="a3"/>
         <w:numPr>
           <w:ilvl w:val="0"/>
           <w:numId w:val="1"/>
@@ -152,7 +168,7 @@
     </w:p>
     <w:p>
       <w:pPr>
-        <w:pStyle w:val="ListParagraph"/>
+        <w:pStyle w:val="a3"/>
         <w:numPr>
           <w:ilvl w:val="1"/>
           <w:numId w:val="1"/>
@@ -164,7 +180,7 @@
     </w:p>
     <w:p>
       <w:pPr>
-        <w:pStyle w:val="ListParagraph"/>
+        <w:pStyle w:val="a3"/>
         <w:ind w:left="1440"/>
       </w:pPr>
       <w:r>
@@ -173,7 +189,7 @@
     </w:p>
     <w:p>
       <w:pPr>
-        <w:pStyle w:val="ListParagraph"/>
+        <w:pStyle w:val="a3"/>
         <w:numPr>
           <w:ilvl w:val="1"/>
           <w:numId w:val="1"/>
@@ -189,11 +205,64 @@
         <w:t xml:space="preserve"> ROB</w:t>
       </w:r>
       <w:r>
-        <w:t xml:space="preserve"> dequeue from instruction queue and push to corresponding station.</w:t>
-      </w:r>
-      <w:r>
-        <w:t xml:space="preserve"> When insterting to reservation station go to Register status table and take value to Vj/Vk or robAddress to Qj/Qk</w:t>
-      </w:r>
+        <w:t xml:space="preserve"> </w:t>
+      </w:r>
+      <w:proofErr w:type="spellStart"/>
+      <w:r>
+        <w:t>dequeue</w:t>
+      </w:r>
+      <w:proofErr w:type="spellEnd"/>
+      <w:r>
+        <w:t xml:space="preserve"> from instruction queue and push to corresponding station.</w:t>
+      </w:r>
+      <w:r>
+        <w:t xml:space="preserve"> When </w:t>
+      </w:r>
+      <w:proofErr w:type="spellStart"/>
+      <w:r>
+        <w:t>insterting</w:t>
+      </w:r>
+      <w:proofErr w:type="spellEnd"/>
+      <w:r>
+        <w:t xml:space="preserve"> to reservation station go to Register status table and take value to </w:t>
+      </w:r>
+      <w:proofErr w:type="spellStart"/>
+      <w:r>
+        <w:t>Vj</w:t>
+      </w:r>
+      <w:proofErr w:type="spellEnd"/>
+      <w:r>
+        <w:t>/</w:t>
+      </w:r>
+      <w:proofErr w:type="spellStart"/>
+      <w:r>
+        <w:t>Vk</w:t>
+      </w:r>
+      <w:proofErr w:type="spellEnd"/>
+      <w:r>
+        <w:t xml:space="preserve"> or </w:t>
+      </w:r>
+      <w:proofErr w:type="spellStart"/>
+      <w:r>
+        <w:t>robAddress</w:t>
+      </w:r>
+      <w:proofErr w:type="spellEnd"/>
+      <w:r>
+        <w:t xml:space="preserve"> to </w:t>
+      </w:r>
+      <w:proofErr w:type="spellStart"/>
+      <w:r>
+        <w:t>Qj</w:t>
+      </w:r>
+      <w:proofErr w:type="spellEnd"/>
+      <w:r>
+        <w:t>/</w:t>
+      </w:r>
+      <w:proofErr w:type="spellStart"/>
+      <w:r>
+        <w:t>Qk</w:t>
+      </w:r>
+      <w:proofErr w:type="spellEnd"/>
       <w:r>
         <w:t>.</w:t>
       </w:r>
@@ -203,7 +272,7 @@
     </w:p>
     <w:p>
       <w:pPr>
-        <w:pStyle w:val="ListParagraph"/>
+        <w:pStyle w:val="a3"/>
         <w:numPr>
           <w:ilvl w:val="1"/>
           <w:numId w:val="1"/>
@@ -215,7 +284,7 @@
     </w:p>
     <w:p>
       <w:pPr>
-        <w:pStyle w:val="ListParagraph"/>
+        <w:pStyle w:val="a3"/>
         <w:numPr>
           <w:ilvl w:val="1"/>
           <w:numId w:val="1"/>
@@ -227,7 +296,7 @@
     </w:p>
     <w:p>
       <w:pPr>
-        <w:pStyle w:val="ListParagraph"/>
+        <w:pStyle w:val="a3"/>
         <w:numPr>
           <w:ilvl w:val="1"/>
           <w:numId w:val="1"/>
@@ -240,7 +309,7 @@
     <w:p/>
     <w:p>
       <w:pPr>
-        <w:pStyle w:val="ListParagraph"/>
+        <w:pStyle w:val="a3"/>
         <w:numPr>
           <w:ilvl w:val="0"/>
           <w:numId w:val="1"/>
@@ -252,17 +321,41 @@
     </w:p>
     <w:p>
       <w:pPr>
-        <w:pStyle w:val="ListParagraph"/>
+        <w:pStyle w:val="a3"/>
         <w:numPr>
           <w:ilvl w:val="1"/>
           <w:numId w:val="1"/>
         </w:numPr>
       </w:pPr>
       <w:r>
-        <w:t>For FP adders/FP mults/ Integer ALU</w:t>
-      </w:r>
-      <w:r>
-        <w:t xml:space="preserve">/Load Buf/Store Buf </w:t>
+        <w:t xml:space="preserve">For FP adders/FP </w:t>
+      </w:r>
+      <w:proofErr w:type="spellStart"/>
+      <w:r>
+        <w:t>mults</w:t>
+      </w:r>
+      <w:proofErr w:type="spellEnd"/>
+      <w:r>
+        <w:t>/ Integer ALU</w:t>
+      </w:r>
+      <w:r>
+        <w:t xml:space="preserve">/Load </w:t>
+      </w:r>
+      <w:proofErr w:type="spellStart"/>
+      <w:r>
+        <w:t>Buf</w:t>
+      </w:r>
+      <w:proofErr w:type="spellEnd"/>
+      <w:r>
+        <w:t xml:space="preserve">/Store </w:t>
+      </w:r>
+      <w:proofErr w:type="spellStart"/>
+      <w:r>
+        <w:t>Buf</w:t>
+      </w:r>
+      <w:proofErr w:type="spellEnd"/>
+      <w:r>
+        <w:t xml:space="preserve"> </w:t>
       </w:r>
       <w:r>
         <w:t xml:space="preserve"> check if there’s a</w:t>
@@ -285,7 +378,7 @@
     </w:p>
     <w:p>
       <w:pPr>
-        <w:pStyle w:val="ListParagraph"/>
+        <w:pStyle w:val="a3"/>
         <w:numPr>
           <w:ilvl w:val="1"/>
           <w:numId w:val="1"/>
@@ -301,36 +394,60 @@
         <w:t>a counter</w:t>
       </w:r>
       <w:r>
-        <w:t>, which will reflect state of alu and how many cycles remain to finish.</w:t>
-      </w:r>
-    </w:p>
-    <w:p>
-      <w:pPr>
-        <w:pStyle w:val="ListParagraph"/>
+        <w:t xml:space="preserve">, which will reflect state of </w:t>
+      </w:r>
+      <w:proofErr w:type="spellStart"/>
+      <w:r>
+        <w:t>alu</w:t>
+      </w:r>
+      <w:proofErr w:type="spellEnd"/>
+      <w:r>
+        <w:t xml:space="preserve"> and how many cycles remain to finish.</w:t>
+      </w:r>
+    </w:p>
+    <w:p>
+      <w:pPr>
+        <w:pStyle w:val="a3"/>
         <w:numPr>
           <w:ilvl w:val="1"/>
           <w:numId w:val="1"/>
         </w:numPr>
       </w:pPr>
       <w:r>
-        <w:t>For an existing running alu , continue the op and decrement the counter. One can only enter the ALU if its count already set to zero.</w:t>
-      </w:r>
-    </w:p>
-    <w:p>
-      <w:pPr>
-        <w:pStyle w:val="ListParagraph"/>
+        <w:t xml:space="preserve">For an existing running </w:t>
+      </w:r>
+      <w:proofErr w:type="spellStart"/>
+      <w:r>
+        <w:t>alu</w:t>
+      </w:r>
+      <w:proofErr w:type="spellEnd"/>
+      <w:r>
+        <w:t xml:space="preserve"> , continue the op and decrement the counter. One can only enter the ALU if its count already set to zero.</w:t>
+      </w:r>
+    </w:p>
+    <w:p>
+      <w:pPr>
+        <w:pStyle w:val="a3"/>
         <w:numPr>
           <w:ilvl w:val="1"/>
           <w:numId w:val="1"/>
         </w:numPr>
       </w:pPr>
       <w:r>
-        <w:t xml:space="preserve">Compute the result in first cycle and hold in result_ALu’s variable. </w:t>
-      </w:r>
-    </w:p>
-    <w:p>
-      <w:pPr>
-        <w:pStyle w:val="ListParagraph"/>
+        <w:t xml:space="preserve">Compute the result in first cycle and hold in </w:t>
+      </w:r>
+      <w:proofErr w:type="spellStart"/>
+      <w:r>
+        <w:t>result_ALu’s</w:t>
+      </w:r>
+      <w:proofErr w:type="spellEnd"/>
+      <w:r>
+        <w:t xml:space="preserve"> variable. </w:t>
+      </w:r>
+    </w:p>
+    <w:p>
+      <w:pPr>
+        <w:pStyle w:val="a3"/>
         <w:numPr>
           <w:ilvl w:val="1"/>
           <w:numId w:val="1"/>
@@ -342,19 +459,27 @@
     </w:p>
     <w:p>
       <w:pPr>
-        <w:pStyle w:val="ListParagraph"/>
+        <w:pStyle w:val="a3"/>
         <w:numPr>
           <w:ilvl w:val="1"/>
           <w:numId w:val="1"/>
         </w:numPr>
       </w:pPr>
       <w:r>
-        <w:t xml:space="preserve">On load operations make sure mem unit is available. So store wouldn’t be done as well. </w:t>
-      </w:r>
-    </w:p>
-    <w:p>
-      <w:pPr>
-        <w:pStyle w:val="ListParagraph"/>
+        <w:t xml:space="preserve">On load operations make sure </w:t>
+      </w:r>
+      <w:proofErr w:type="spellStart"/>
+      <w:r>
+        <w:t>mem</w:t>
+      </w:r>
+      <w:proofErr w:type="spellEnd"/>
+      <w:r>
+        <w:t xml:space="preserve"> unit is available. So store wouldn’t be done as well. </w:t>
+      </w:r>
+    </w:p>
+    <w:p>
+      <w:pPr>
+        <w:pStyle w:val="a3"/>
         <w:numPr>
           <w:ilvl w:val="1"/>
           <w:numId w:val="1"/>
@@ -366,7 +491,7 @@
     </w:p>
     <w:p>
       <w:pPr>
-        <w:pStyle w:val="ListParagraph"/>
+        <w:pStyle w:val="a3"/>
         <w:numPr>
           <w:ilvl w:val="0"/>
           <w:numId w:val="1"/>
@@ -378,7 +503,7 @@
     </w:p>
     <w:p>
       <w:pPr>
-        <w:pStyle w:val="ListParagraph"/>
+        <w:pStyle w:val="a3"/>
         <w:numPr>
           <w:ilvl w:val="1"/>
           <w:numId w:val="1"/>
@@ -390,19 +515,27 @@
     </w:p>
     <w:p>
       <w:pPr>
-        <w:pStyle w:val="ListParagraph"/>
+        <w:pStyle w:val="a3"/>
         <w:numPr>
           <w:ilvl w:val="1"/>
           <w:numId w:val="1"/>
         </w:numPr>
       </w:pPr>
       <w:r>
-        <w:t>Notify all reservation station tables that ROBx has a value now which is y.</w:t>
-      </w:r>
-    </w:p>
-    <w:p>
-      <w:pPr>
-        <w:pStyle w:val="ListParagraph"/>
+        <w:t xml:space="preserve">Notify all reservation station tables that </w:t>
+      </w:r>
+      <w:proofErr w:type="spellStart"/>
+      <w:r>
+        <w:t>ROBx</w:t>
+      </w:r>
+      <w:proofErr w:type="spellEnd"/>
+      <w:r>
+        <w:t xml:space="preserve"> has a value now which is y.</w:t>
+      </w:r>
+    </w:p>
+    <w:p>
+      <w:pPr>
+        <w:pStyle w:val="a3"/>
         <w:numPr>
           <w:ilvl w:val="1"/>
           <w:numId w:val="1"/>
@@ -414,7 +547,7 @@
     </w:p>
     <w:p>
       <w:pPr>
-        <w:pStyle w:val="ListParagraph"/>
+        <w:pStyle w:val="a3"/>
         <w:numPr>
           <w:ilvl w:val="1"/>
           <w:numId w:val="1"/>
@@ -427,7 +560,7 @@
     </w:p>
     <w:p>
       <w:pPr>
-        <w:pStyle w:val="ListParagraph"/>
+        <w:pStyle w:val="a3"/>
         <w:numPr>
           <w:ilvl w:val="1"/>
           <w:numId w:val="1"/>
@@ -439,43 +572,39 @@
     </w:p>
     <w:p>
       <w:pPr>
-        <w:pStyle w:val="ListParagraph"/>
+        <w:pStyle w:val="a3"/>
         <w:numPr>
           <w:ilvl w:val="1"/>
           <w:numId w:val="1"/>
         </w:numPr>
       </w:pPr>
       <w:r>
-        <w:t>Get</w:t>
-      </w:r>
-      <w:r>
-        <w:t xml:space="preserve"> record from trace (using id ) and set </w:t>
-      </w:r>
-      <w:r>
-        <w:t>write</w:t>
-      </w:r>
-      <w:r>
-        <w:t xml:space="preserve"> cycle.</w:t>
-      </w:r>
-      <w:r>
-        <w:t xml:space="preserve"> (if no write is actually done write -1 )</w:t>
-      </w:r>
-    </w:p>
-    <w:p>
-      <w:pPr>
-        <w:pStyle w:val="ListParagraph"/>
+        <w:t>Get record from trace (using id ) and set write cycle. (if no write is actually done write -1 )</w:t>
+      </w:r>
+    </w:p>
+    <w:p>
+      <w:pPr>
+        <w:pStyle w:val="a3"/>
         <w:numPr>
           <w:ilvl w:val="1"/>
           <w:numId w:val="1"/>
         </w:numPr>
       </w:pPr>
       <w:r>
-        <w:t>If commiting Halt , set halt to true.</w:t>
-      </w:r>
-    </w:p>
-    <w:p>
-      <w:pPr>
-        <w:pStyle w:val="ListParagraph"/>
+        <w:t xml:space="preserve">If </w:t>
+      </w:r>
+      <w:proofErr w:type="spellStart"/>
+      <w:r>
+        <w:t>commiting</w:t>
+      </w:r>
+      <w:proofErr w:type="spellEnd"/>
+      <w:r>
+        <w:t xml:space="preserve"> Halt , set halt to true.</w:t>
+      </w:r>
+    </w:p>
+    <w:p>
+      <w:pPr>
+        <w:pStyle w:val="a3"/>
         <w:numPr>
           <w:ilvl w:val="1"/>
           <w:numId w:val="1"/>
@@ -488,18 +617,12 @@
         <w:t>/jump</w:t>
       </w:r>
       <w:r>
-        <w:t xml:space="preserve"> then </w:t>
-      </w:r>
-      <w:r>
-        <w:t>Check BTB.</w:t>
-      </w:r>
-      <w:r>
-        <w:t>:</w:t>
-      </w:r>
-    </w:p>
-    <w:p>
-      <w:pPr>
-        <w:pStyle w:val="ListParagraph"/>
+        <w:t xml:space="preserve"> then Check BTB.:</w:t>
+      </w:r>
+    </w:p>
+    <w:p>
+      <w:pPr>
+        <w:pStyle w:val="a3"/>
         <w:numPr>
           <w:ilvl w:val="2"/>
           <w:numId w:val="1"/>
@@ -511,7 +634,7 @@
     </w:p>
     <w:p>
       <w:pPr>
-        <w:pStyle w:val="ListParagraph"/>
+        <w:pStyle w:val="a3"/>
         <w:numPr>
           <w:ilvl w:val="2"/>
           <w:numId w:val="1"/>
@@ -523,7 +646,7 @@
     </w:p>
     <w:p>
       <w:pPr>
-        <w:pStyle w:val="ListParagraph"/>
+        <w:pStyle w:val="a3"/>
         <w:numPr>
           <w:ilvl w:val="2"/>
           <w:numId w:val="1"/>
@@ -535,7 +658,7 @@
     </w:p>
     <w:p>
       <w:pPr>
-        <w:pStyle w:val="ListParagraph"/>
+        <w:pStyle w:val="a3"/>
         <w:numPr>
           <w:ilvl w:val="3"/>
           <w:numId w:val="1"/>
@@ -547,7 +670,7 @@
     </w:p>
     <w:p>
       <w:pPr>
-        <w:pStyle w:val="ListParagraph"/>
+        <w:pStyle w:val="a3"/>
         <w:numPr>
           <w:ilvl w:val="3"/>
           <w:numId w:val="1"/>
@@ -559,16 +682,24 @@
     </w:p>
     <w:p>
       <w:pPr>
-        <w:pStyle w:val="ListParagraph"/>
+        <w:pStyle w:val="a3"/>
         <w:ind w:left="2880"/>
       </w:pPr>
       <w:r>
-        <w:t>Also notify Float/integer stauts tables . If reached a row with the deleted rob, go to rob and find the recent set to this register before the branch.</w:t>
-      </w:r>
-    </w:p>
-    <w:p>
-      <w:pPr>
-        <w:pStyle w:val="ListParagraph"/>
+        <w:t xml:space="preserve">Also notify Float/integer </w:t>
+      </w:r>
+      <w:proofErr w:type="spellStart"/>
+      <w:r>
+        <w:t>stauts</w:t>
+      </w:r>
+      <w:proofErr w:type="spellEnd"/>
+      <w:r>
+        <w:t xml:space="preserve"> tables . If reached a row with the deleted rob, go to rob and find the recent set to this register before the branch.</w:t>
+      </w:r>
+    </w:p>
+    <w:p>
+      <w:pPr>
+        <w:pStyle w:val="a3"/>
         <w:numPr>
           <w:ilvl w:val="3"/>
           <w:numId w:val="1"/>
@@ -580,43 +711,39 @@
     </w:p>
     <w:p>
       <w:pPr>
-        <w:pStyle w:val="ListParagraph"/>
+        <w:pStyle w:val="a3"/>
         <w:numPr>
           <w:ilvl w:val="3"/>
           <w:numId w:val="1"/>
         </w:numPr>
       </w:pPr>
       <w:r>
-        <w:t>Erase row from btb.</w:t>
-      </w:r>
-    </w:p>
-    <w:p>
-      <w:pPr>
-        <w:pStyle w:val="ListParagraph"/>
+        <w:t xml:space="preserve">Erase row from </w:t>
+      </w:r>
+      <w:proofErr w:type="spellStart"/>
+      <w:r>
+        <w:t>btb</w:t>
+      </w:r>
+      <w:proofErr w:type="spellEnd"/>
+      <w:r>
+        <w:t>.</w:t>
+      </w:r>
+    </w:p>
+    <w:p>
+      <w:pPr>
+        <w:pStyle w:val="a3"/>
         <w:numPr>
           <w:ilvl w:val="2"/>
           <w:numId w:val="1"/>
         </w:numPr>
       </w:pPr>
       <w:r>
-        <w:t xml:space="preserve">If </w:t>
-      </w:r>
-      <w:r>
-        <w:t>pc is not in</w:t>
-      </w:r>
-      <w:r>
-        <w:t xml:space="preserve"> BTB and </w:t>
-      </w:r>
-      <w:r>
-        <w:t xml:space="preserve">branch is </w:t>
-      </w:r>
-      <w:r>
-        <w:t>taken then :</w:t>
-      </w:r>
-    </w:p>
-    <w:p>
-      <w:pPr>
-        <w:pStyle w:val="ListParagraph"/>
+        <w:t>If pc is not in BTB and branch is taken then :</w:t>
+      </w:r>
+    </w:p>
+    <w:p>
+      <w:pPr>
+        <w:pStyle w:val="a3"/>
         <w:numPr>
           <w:ilvl w:val="3"/>
           <w:numId w:val="1"/>
@@ -628,7 +755,7 @@
     </w:p>
     <w:p>
       <w:pPr>
-        <w:pStyle w:val="ListParagraph"/>
+        <w:pStyle w:val="a3"/>
         <w:numPr>
           <w:ilvl w:val="3"/>
           <w:numId w:val="1"/>
@@ -643,12 +770,20 @@
         <w:ind w:left="2880"/>
       </w:pPr>
       <w:r>
-        <w:t>Also notify Float/integer stauts tables . If reached a row with the deleted rob, go to rob and find the recent set to this register before the branch.</w:t>
-      </w:r>
-    </w:p>
-    <w:p>
-      <w:pPr>
-        <w:pStyle w:val="ListParagraph"/>
+        <w:t xml:space="preserve">Also notify Float/integer </w:t>
+      </w:r>
+      <w:proofErr w:type="spellStart"/>
+      <w:r>
+        <w:t>stauts</w:t>
+      </w:r>
+      <w:proofErr w:type="spellEnd"/>
+      <w:r>
+        <w:t xml:space="preserve"> tables . If reached a row with the deleted rob, go to rob and find the recent set to this register before the branch.</w:t>
+      </w:r>
+    </w:p>
+    <w:p>
+      <w:pPr>
+        <w:pStyle w:val="a3"/>
         <w:numPr>
           <w:ilvl w:val="3"/>
           <w:numId w:val="1"/>
@@ -660,40 +795,39 @@
     </w:p>
     <w:p>
       <w:pPr>
-        <w:pStyle w:val="ListParagraph"/>
+        <w:pStyle w:val="a3"/>
         <w:numPr>
           <w:ilvl w:val="3"/>
           <w:numId w:val="1"/>
         </w:numPr>
       </w:pPr>
       <w:r>
-        <w:t>add</w:t>
-      </w:r>
-      <w:r>
-        <w:t xml:space="preserve"> row </w:t>
-      </w:r>
-      <w:r>
-        <w:t>to</w:t>
-      </w:r>
-      <w:r>
-        <w:t xml:space="preserve"> btb.</w:t>
-      </w:r>
-    </w:p>
-    <w:p>
-      <w:pPr>
-        <w:pStyle w:val="ListParagraph"/>
+        <w:t xml:space="preserve">add row to </w:t>
+      </w:r>
+      <w:proofErr w:type="spellStart"/>
+      <w:r>
+        <w:t>btb</w:t>
+      </w:r>
+      <w:proofErr w:type="spellEnd"/>
+      <w:r>
+        <w:t>.</w:t>
+      </w:r>
+    </w:p>
+    <w:p>
+      <w:pPr>
+        <w:pStyle w:val="a3"/>
         <w:ind w:left="2160"/>
       </w:pPr>
     </w:p>
     <w:p>
       <w:pPr>
-        <w:pStyle w:val="ListParagraph"/>
+        <w:pStyle w:val="a3"/>
         <w:ind w:left="2160"/>
       </w:pPr>
     </w:p>
     <w:p>
       <w:pPr>
-        <w:pStyle w:val="ListParagraph"/>
+        <w:pStyle w:val="a3"/>
         <w:numPr>
           <w:ilvl w:val="0"/>
           <w:numId w:val="1"/>
@@ -705,7 +839,7 @@
     </w:p>
     <w:p>
       <w:pPr>
-        <w:pStyle w:val="ListParagraph"/>
+        <w:pStyle w:val="a3"/>
         <w:numPr>
           <w:ilvl w:val="1"/>
           <w:numId w:val="1"/>
@@ -717,7 +851,7 @@
     </w:p>
     <w:p>
       <w:pPr>
-        <w:pStyle w:val="ListParagraph"/>
+        <w:pStyle w:val="a3"/>
         <w:numPr>
           <w:ilvl w:val="1"/>
           <w:numId w:val="1"/>
@@ -729,7 +863,7 @@
     </w:p>
     <w:p>
       <w:pPr>
-        <w:pStyle w:val="ListParagraph"/>
+        <w:pStyle w:val="a3"/>
         <w:numPr>
           <w:ilvl w:val="1"/>
           <w:numId w:val="1"/>
@@ -741,7 +875,7 @@
     </w:p>
     <w:p>
       <w:pPr>
-        <w:pStyle w:val="ListParagraph"/>
+        <w:pStyle w:val="a3"/>
         <w:numPr>
           <w:ilvl w:val="1"/>
           <w:numId w:val="1"/>
@@ -759,43 +893,39 @@
     </w:p>
     <w:p>
       <w:pPr>
-        <w:pStyle w:val="ListParagraph"/>
+        <w:pStyle w:val="a3"/>
         <w:numPr>
           <w:ilvl w:val="1"/>
           <w:numId w:val="1"/>
         </w:numPr>
       </w:pPr>
       <w:r>
-        <w:t xml:space="preserve">When committing store make sure Mem unit Is available, only if available store. </w:t>
-      </w:r>
-    </w:p>
-    <w:p>
-      <w:pPr>
-        <w:pStyle w:val="ListParagraph"/>
+        <w:t xml:space="preserve">When committing store make sure </w:t>
+      </w:r>
+      <w:proofErr w:type="spellStart"/>
+      <w:r>
+        <w:t>Mem</w:t>
+      </w:r>
+      <w:proofErr w:type="spellEnd"/>
+      <w:r>
+        <w:t xml:space="preserve"> unit Is available, only if available store. </w:t>
+      </w:r>
+    </w:p>
+    <w:p>
+      <w:pPr>
+        <w:pStyle w:val="a3"/>
         <w:numPr>
           <w:ilvl w:val="1"/>
           <w:numId w:val="1"/>
         </w:numPr>
       </w:pPr>
       <w:r>
-        <w:t>Get r</w:t>
-      </w:r>
-      <w:r>
-        <w:t xml:space="preserve">ecord from trace (using id ) and set </w:t>
-      </w:r>
-      <w:r>
-        <w:t>commit</w:t>
-      </w:r>
-      <w:r>
-        <w:t xml:space="preserve"> cycle.</w:t>
-      </w:r>
-      <w:r>
-        <w:t xml:space="preserve"> </w:t>
-      </w:r>
-    </w:p>
-    <w:p>
-      <w:pPr>
-        <w:pStyle w:val="ListParagraph"/>
+        <w:t xml:space="preserve">Get record from trace (using id ) and set commit cycle. </w:t>
+      </w:r>
+    </w:p>
+    <w:p>
+      <w:pPr>
+        <w:pStyle w:val="a3"/>
         <w:numPr>
           <w:ilvl w:val="1"/>
           <w:numId w:val="1"/>
@@ -807,7 +937,7 @@
     </w:p>
     <w:p>
       <w:pPr>
-        <w:pStyle w:val="ListParagraph"/>
+        <w:pStyle w:val="a3"/>
         <w:ind w:left="1440"/>
       </w:pPr>
     </w:p>
@@ -843,6 +973,7 @@
       </w:r>
     </w:p>
     <w:p>
+      <w:proofErr w:type="spellStart"/>
       <w:r>
         <w:rPr>
           <w:b/>
@@ -850,13 +981,14 @@
         </w:rPr>
         <w:t>BtbRow</w:t>
       </w:r>
+      <w:proofErr w:type="spellEnd"/>
       <w:r>
         <w:t xml:space="preserve"> :</w:t>
       </w:r>
     </w:p>
     <w:p>
       <w:pPr>
-        <w:pStyle w:val="ListParagraph"/>
+        <w:pStyle w:val="a3"/>
         <w:numPr>
           <w:ilvl w:val="0"/>
           <w:numId w:val="2"/>
@@ -868,7 +1000,7 @@
     </w:p>
     <w:p>
       <w:pPr>
-        <w:pStyle w:val="ListParagraph"/>
+        <w:pStyle w:val="a3"/>
         <w:numPr>
           <w:ilvl w:val="0"/>
           <w:numId w:val="2"/>
@@ -880,16 +1012,17 @@
     </w:p>
     <w:p>
       <w:pPr>
-        <w:pStyle w:val="ListParagraph"/>
-      </w:pPr>
-    </w:p>
-    <w:p>
-      <w:pPr>
-        <w:rPr>
-          <w:b/>
-          <w:bCs/>
-        </w:rPr>
-      </w:pPr>
+        <w:pStyle w:val="a3"/>
+      </w:pPr>
+    </w:p>
+    <w:p>
+      <w:pPr>
+        <w:rPr>
+          <w:b/>
+          <w:bCs/>
+        </w:rPr>
+      </w:pPr>
+      <w:proofErr w:type="spellStart"/>
       <w:r>
         <w:rPr>
           <w:b/>
@@ -897,10 +1030,11 @@
         </w:rPr>
         <w:t>IntegerReserveRow</w:t>
       </w:r>
-    </w:p>
-    <w:p>
-      <w:pPr>
-        <w:pStyle w:val="ListParagraph"/>
+      <w:proofErr w:type="spellEnd"/>
+    </w:p>
+    <w:p>
+      <w:pPr>
+        <w:pStyle w:val="a3"/>
         <w:numPr>
           <w:ilvl w:val="0"/>
           <w:numId w:val="3"/>
@@ -910,8 +1044,13 @@
           <w:bCs/>
         </w:rPr>
       </w:pPr>
-      <w:r>
-        <w:t xml:space="preserve">Opcode </w:t>
+      <w:proofErr w:type="spellStart"/>
+      <w:r>
+        <w:t>Opcode</w:t>
+      </w:r>
+      <w:proofErr w:type="spellEnd"/>
+      <w:r>
+        <w:t xml:space="preserve"> </w:t>
       </w:r>
       <w:r>
         <w:t>– 4 bit</w:t>
@@ -919,7 +1058,7 @@
     </w:p>
     <w:p>
       <w:pPr>
-        <w:pStyle w:val="ListParagraph"/>
+        <w:pStyle w:val="a3"/>
         <w:numPr>
           <w:ilvl w:val="0"/>
           <w:numId w:val="3"/>
@@ -930,12 +1069,17 @@
         </w:rPr>
       </w:pPr>
       <w:r>
-        <w:t>ID - int</w:t>
-      </w:r>
-    </w:p>
-    <w:p>
-      <w:pPr>
-        <w:pStyle w:val="ListParagraph"/>
+        <w:t xml:space="preserve">ID - </w:t>
+      </w:r>
+      <w:proofErr w:type="spellStart"/>
+      <w:r>
+        <w:t>int</w:t>
+      </w:r>
+      <w:proofErr w:type="spellEnd"/>
+    </w:p>
+    <w:p>
+      <w:pPr>
+        <w:pStyle w:val="a3"/>
         <w:numPr>
           <w:ilvl w:val="0"/>
           <w:numId w:val="3"/>
@@ -945,16 +1089,18 @@
           <w:bCs/>
         </w:rPr>
       </w:pPr>
+      <w:proofErr w:type="spellStart"/>
       <w:r>
         <w:t>Vj</w:t>
       </w:r>
+      <w:proofErr w:type="spellEnd"/>
       <w:r>
         <w:t>- 32 bit</w:t>
       </w:r>
     </w:p>
     <w:p>
       <w:pPr>
-        <w:pStyle w:val="ListParagraph"/>
+        <w:pStyle w:val="a3"/>
         <w:numPr>
           <w:ilvl w:val="0"/>
           <w:numId w:val="3"/>
@@ -964,16 +1110,23 @@
           <w:bCs/>
         </w:rPr>
       </w:pPr>
+      <w:proofErr w:type="spellStart"/>
       <w:r>
         <w:t>Vk</w:t>
       </w:r>
-      <w:r>
-        <w:t xml:space="preserve"> – 32 btit</w:t>
-      </w:r>
-    </w:p>
-    <w:p>
-      <w:pPr>
-        <w:pStyle w:val="ListParagraph"/>
+      <w:proofErr w:type="spellEnd"/>
+      <w:r>
+        <w:t xml:space="preserve"> – 32 </w:t>
+      </w:r>
+      <w:proofErr w:type="spellStart"/>
+      <w:r>
+        <w:t>btit</w:t>
+      </w:r>
+      <w:proofErr w:type="spellEnd"/>
+    </w:p>
+    <w:p>
+      <w:pPr>
+        <w:pStyle w:val="a3"/>
         <w:numPr>
           <w:ilvl w:val="0"/>
           <w:numId w:val="3"/>
@@ -983,19 +1136,23 @@
           <w:bCs/>
         </w:rPr>
       </w:pPr>
+      <w:proofErr w:type="spellStart"/>
       <w:r>
         <w:t>Qj</w:t>
       </w:r>
+      <w:proofErr w:type="spellEnd"/>
       <w:r>
         <w:t xml:space="preserve"> - </w:t>
       </w:r>
+      <w:proofErr w:type="spellStart"/>
       <w:r>
         <w:t>int</w:t>
       </w:r>
-    </w:p>
-    <w:p>
-      <w:pPr>
-        <w:pStyle w:val="ListParagraph"/>
+      <w:proofErr w:type="spellEnd"/>
+    </w:p>
+    <w:p>
+      <w:pPr>
+        <w:pStyle w:val="a3"/>
         <w:numPr>
           <w:ilvl w:val="0"/>
           <w:numId w:val="3"/>
@@ -1005,19 +1162,23 @@
           <w:bCs/>
         </w:rPr>
       </w:pPr>
+      <w:proofErr w:type="spellStart"/>
       <w:r>
         <w:t>Qk</w:t>
       </w:r>
+      <w:proofErr w:type="spellEnd"/>
       <w:r>
         <w:t xml:space="preserve"> - </w:t>
       </w:r>
+      <w:proofErr w:type="spellStart"/>
       <w:r>
         <w:t>int</w:t>
       </w:r>
-    </w:p>
-    <w:p>
-      <w:pPr>
-        <w:pStyle w:val="ListParagraph"/>
+      <w:proofErr w:type="spellEnd"/>
+    </w:p>
+    <w:p>
+      <w:pPr>
+        <w:pStyle w:val="a3"/>
         <w:numPr>
           <w:ilvl w:val="0"/>
           <w:numId w:val="3"/>
@@ -1033,13 +1194,15 @@
       <w:r>
         <w:t xml:space="preserve"> - </w:t>
       </w:r>
+      <w:proofErr w:type="spellStart"/>
       <w:r>
         <w:t>int</w:t>
       </w:r>
-    </w:p>
-    <w:p>
-      <w:pPr>
-        <w:pStyle w:val="ListParagraph"/>
+      <w:proofErr w:type="spellEnd"/>
+    </w:p>
+    <w:p>
+      <w:pPr>
+        <w:pStyle w:val="a3"/>
         <w:numPr>
           <w:ilvl w:val="0"/>
           <w:numId w:val="3"/>
@@ -1053,12 +1216,17 @@
         <w:t>Busy bit</w:t>
       </w:r>
       <w:r>
-        <w:t xml:space="preserve"> - bool</w:t>
-      </w:r>
-    </w:p>
-    <w:p>
-      <w:pPr>
-        <w:pStyle w:val="ListParagraph"/>
+        <w:t xml:space="preserve"> - </w:t>
+      </w:r>
+      <w:proofErr w:type="spellStart"/>
+      <w:r>
+        <w:t>bool</w:t>
+      </w:r>
+      <w:proofErr w:type="spellEnd"/>
+    </w:p>
+    <w:p>
+      <w:pPr>
+        <w:pStyle w:val="a3"/>
         <w:numPr>
           <w:ilvl w:val="0"/>
           <w:numId w:val="3"/>
@@ -1075,12 +1243,17 @@
         <w:t xml:space="preserve">/Address </w:t>
       </w:r>
       <w:r>
-        <w:t xml:space="preserve"> - int</w:t>
-      </w:r>
-    </w:p>
-    <w:p>
-      <w:pPr>
-        <w:pStyle w:val="ListParagraph"/>
+        <w:t xml:space="preserve"> - </w:t>
+      </w:r>
+      <w:proofErr w:type="spellStart"/>
+      <w:r>
+        <w:t>int</w:t>
+      </w:r>
+      <w:proofErr w:type="spellEnd"/>
+    </w:p>
+    <w:p>
+      <w:pPr>
+        <w:pStyle w:val="a3"/>
         <w:numPr>
           <w:ilvl w:val="0"/>
           <w:numId w:val="3"/>
@@ -1091,16 +1264,33 @@
         </w:rPr>
       </w:pPr>
       <w:r>
-        <w:t>Taken/NotTaken (bool)</w:t>
-      </w:r>
-    </w:p>
-    <w:p>
-      <w:pPr>
-        <w:rPr>
-          <w:b/>
-          <w:bCs/>
-        </w:rPr>
-      </w:pPr>
+        <w:t>Taken/</w:t>
+      </w:r>
+      <w:proofErr w:type="spellStart"/>
+      <w:r>
+        <w:t>NotTaken</w:t>
+      </w:r>
+      <w:proofErr w:type="spellEnd"/>
+      <w:r>
+        <w:t xml:space="preserve"> (</w:t>
+      </w:r>
+      <w:proofErr w:type="spellStart"/>
+      <w:r>
+        <w:t>bool</w:t>
+      </w:r>
+      <w:proofErr w:type="spellEnd"/>
+      <w:r>
+        <w:t>)</w:t>
+      </w:r>
+    </w:p>
+    <w:p>
+      <w:pPr>
+        <w:rPr>
+          <w:b/>
+          <w:bCs/>
+        </w:rPr>
+      </w:pPr>
+      <w:proofErr w:type="spellStart"/>
       <w:r>
         <w:rPr>
           <w:b/>
@@ -1122,10 +1312,11 @@
         </w:rPr>
         <w:t>Row</w:t>
       </w:r>
-    </w:p>
-    <w:p>
-      <w:pPr>
-        <w:pStyle w:val="ListParagraph"/>
+      <w:proofErr w:type="spellEnd"/>
+    </w:p>
+    <w:p>
+      <w:pPr>
+        <w:pStyle w:val="a3"/>
         <w:numPr>
           <w:ilvl w:val="0"/>
           <w:numId w:val="4"/>
@@ -1135,13 +1326,15 @@
           <w:bCs/>
         </w:rPr>
       </w:pPr>
+      <w:proofErr w:type="spellStart"/>
       <w:r>
         <w:t>Opcode</w:t>
       </w:r>
-    </w:p>
-    <w:p>
-      <w:pPr>
-        <w:pStyle w:val="ListParagraph"/>
+      <w:proofErr w:type="spellEnd"/>
+    </w:p>
+    <w:p>
+      <w:pPr>
+        <w:pStyle w:val="a3"/>
         <w:numPr>
           <w:ilvl w:val="0"/>
           <w:numId w:val="4"/>
@@ -1152,12 +1345,17 @@
         </w:rPr>
       </w:pPr>
       <w:r>
-        <w:t>ID - int</w:t>
-      </w:r>
-    </w:p>
-    <w:p>
-      <w:pPr>
-        <w:pStyle w:val="ListParagraph"/>
+        <w:t xml:space="preserve">ID - </w:t>
+      </w:r>
+      <w:proofErr w:type="spellStart"/>
+      <w:r>
+        <w:t>int</w:t>
+      </w:r>
+      <w:proofErr w:type="spellEnd"/>
+    </w:p>
+    <w:p>
+      <w:pPr>
+        <w:pStyle w:val="a3"/>
         <w:numPr>
           <w:ilvl w:val="0"/>
           <w:numId w:val="4"/>
@@ -1167,16 +1365,18 @@
           <w:bCs/>
         </w:rPr>
       </w:pPr>
+      <w:proofErr w:type="spellStart"/>
       <w:r>
         <w:t>Vj</w:t>
       </w:r>
+      <w:proofErr w:type="spellEnd"/>
       <w:r>
         <w:t xml:space="preserve"> - FP</w:t>
       </w:r>
     </w:p>
     <w:p>
       <w:pPr>
-        <w:pStyle w:val="ListParagraph"/>
+        <w:pStyle w:val="a3"/>
         <w:numPr>
           <w:ilvl w:val="0"/>
           <w:numId w:val="4"/>
@@ -1186,16 +1386,18 @@
           <w:bCs/>
         </w:rPr>
       </w:pPr>
+      <w:proofErr w:type="spellStart"/>
       <w:r>
         <w:t>Vk</w:t>
       </w:r>
+      <w:proofErr w:type="spellEnd"/>
       <w:r>
         <w:t>- FP</w:t>
       </w:r>
     </w:p>
     <w:p>
       <w:pPr>
-        <w:pStyle w:val="ListParagraph"/>
+        <w:pStyle w:val="a3"/>
         <w:numPr>
           <w:ilvl w:val="0"/>
           <w:numId w:val="4"/>
@@ -1205,13 +1407,15 @@
           <w:bCs/>
         </w:rPr>
       </w:pPr>
+      <w:proofErr w:type="spellStart"/>
       <w:r>
         <w:t>Qj</w:t>
       </w:r>
-    </w:p>
-    <w:p>
-      <w:pPr>
-        <w:pStyle w:val="ListParagraph"/>
+      <w:proofErr w:type="spellEnd"/>
+    </w:p>
+    <w:p>
+      <w:pPr>
+        <w:pStyle w:val="a3"/>
         <w:numPr>
           <w:ilvl w:val="0"/>
           <w:numId w:val="4"/>
@@ -1221,13 +1425,15 @@
           <w:bCs/>
         </w:rPr>
       </w:pPr>
+      <w:proofErr w:type="spellStart"/>
       <w:r>
         <w:t>Qk</w:t>
       </w:r>
-    </w:p>
-    <w:p>
-      <w:pPr>
-        <w:pStyle w:val="ListParagraph"/>
+      <w:proofErr w:type="spellEnd"/>
+    </w:p>
+    <w:p>
+      <w:pPr>
+        <w:pStyle w:val="a3"/>
         <w:numPr>
           <w:ilvl w:val="0"/>
           <w:numId w:val="4"/>
@@ -1243,7 +1449,7 @@
     </w:p>
     <w:p>
       <w:pPr>
-        <w:pStyle w:val="ListParagraph"/>
+        <w:pStyle w:val="a3"/>
         <w:numPr>
           <w:ilvl w:val="0"/>
           <w:numId w:val="4"/>
@@ -1259,31 +1465,40 @@
     </w:p>
     <w:p>
       <w:pPr>
-        <w:pStyle w:val="ListParagraph"/>
-        <w:rPr>
-          <w:b/>
-          <w:bCs/>
-        </w:rPr>
-      </w:pPr>
-    </w:p>
-    <w:p>
-      <w:pPr>
-        <w:rPr>
-          <w:b/>
-          <w:bCs/>
-        </w:rPr>
-      </w:pPr>
-      <w:r>
-        <w:rPr>
-          <w:b/>
-          <w:bCs/>
-        </w:rPr>
-        <w:t xml:space="preserve">Fp Status </w:t>
-      </w:r>
-    </w:p>
-    <w:p>
-      <w:pPr>
-        <w:pStyle w:val="ListParagraph"/>
+        <w:pStyle w:val="a3"/>
+        <w:rPr>
+          <w:b/>
+          <w:bCs/>
+        </w:rPr>
+      </w:pPr>
+    </w:p>
+    <w:p>
+      <w:pPr>
+        <w:rPr>
+          <w:b/>
+          <w:bCs/>
+        </w:rPr>
+      </w:pPr>
+      <w:proofErr w:type="spellStart"/>
+      <w:r>
+        <w:rPr>
+          <w:b/>
+          <w:bCs/>
+        </w:rPr>
+        <w:t>Fp</w:t>
+      </w:r>
+      <w:proofErr w:type="spellEnd"/>
+      <w:r>
+        <w:rPr>
+          <w:b/>
+          <w:bCs/>
+        </w:rPr>
+        <w:t xml:space="preserve"> Status </w:t>
+      </w:r>
+    </w:p>
+    <w:p>
+      <w:pPr>
+        <w:pStyle w:val="a3"/>
         <w:numPr>
           <w:ilvl w:val="0"/>
           <w:numId w:val="7"/>
@@ -1300,7 +1515,7 @@
     </w:p>
     <w:p>
       <w:pPr>
-        <w:pStyle w:val="ListParagraph"/>
+        <w:pStyle w:val="a3"/>
         <w:numPr>
           <w:ilvl w:val="0"/>
           <w:numId w:val="7"/>
@@ -1321,29 +1536,43 @@
           <w:bCs/>
         </w:rPr>
       </w:pPr>
-      <w:r>
-        <w:rPr>
-          <w:b/>
-          <w:bCs/>
-        </w:rPr>
-        <w:t>Int status</w:t>
-      </w:r>
-    </w:p>
-    <w:p>
-      <w:pPr>
-        <w:pStyle w:val="ListParagraph"/>
+      <w:proofErr w:type="spellStart"/>
+      <w:r>
+        <w:rPr>
+          <w:b/>
+          <w:bCs/>
+        </w:rPr>
+        <w:t>Int</w:t>
+      </w:r>
+      <w:proofErr w:type="spellEnd"/>
+      <w:r>
+        <w:rPr>
+          <w:b/>
+          <w:bCs/>
+        </w:rPr>
+        <w:t xml:space="preserve"> status</w:t>
+      </w:r>
+    </w:p>
+    <w:p>
+      <w:pPr>
+        <w:pStyle w:val="a3"/>
         <w:numPr>
           <w:ilvl w:val="0"/>
           <w:numId w:val="8"/>
         </w:numPr>
       </w:pPr>
       <w:r>
-        <w:t>Value – int</w:t>
-      </w:r>
-    </w:p>
-    <w:p>
-      <w:pPr>
-        <w:pStyle w:val="ListParagraph"/>
+        <w:t xml:space="preserve">Value – </w:t>
+      </w:r>
+      <w:proofErr w:type="spellStart"/>
+      <w:r>
+        <w:t>int</w:t>
+      </w:r>
+      <w:proofErr w:type="spellEnd"/>
+    </w:p>
+    <w:p>
+      <w:pPr>
+        <w:pStyle w:val="a3"/>
         <w:numPr>
           <w:ilvl w:val="0"/>
           <w:numId w:val="8"/>
@@ -1370,31 +1599,41 @@
     </w:p>
     <w:p>
       <w:pPr>
-        <w:pStyle w:val="ListParagraph"/>
+        <w:pStyle w:val="a3"/>
         <w:numPr>
           <w:ilvl w:val="0"/>
           <w:numId w:val="9"/>
         </w:numPr>
       </w:pPr>
-      <w:r>
-        <w:t>Opcode – 4 bit</w:t>
-      </w:r>
-    </w:p>
-    <w:p>
-      <w:pPr>
-        <w:pStyle w:val="ListParagraph"/>
+      <w:proofErr w:type="spellStart"/>
+      <w:r>
+        <w:t>Opcode</w:t>
+      </w:r>
+      <w:proofErr w:type="spellEnd"/>
+      <w:r>
+        <w:t xml:space="preserve"> – 4 bit</w:t>
+      </w:r>
+    </w:p>
+    <w:p>
+      <w:pPr>
+        <w:pStyle w:val="a3"/>
         <w:numPr>
           <w:ilvl w:val="0"/>
           <w:numId w:val="9"/>
         </w:numPr>
       </w:pPr>
       <w:r>
-        <w:t>ID - int</w:t>
-      </w:r>
-    </w:p>
-    <w:p>
-      <w:pPr>
-        <w:pStyle w:val="ListParagraph"/>
+        <w:t xml:space="preserve">ID - </w:t>
+      </w:r>
+      <w:proofErr w:type="spellStart"/>
+      <w:r>
+        <w:t>int</w:t>
+      </w:r>
+      <w:proofErr w:type="spellEnd"/>
+    </w:p>
+    <w:p>
+      <w:pPr>
+        <w:pStyle w:val="a3"/>
         <w:numPr>
           <w:ilvl w:val="0"/>
           <w:numId w:val="9"/>
@@ -1406,16 +1645,21 @@
       <w:r>
         <w:t xml:space="preserve"> </w:t>
       </w:r>
-      <w:r>
-        <w:t xml:space="preserve">int </w:t>
-      </w:r>
+      <w:proofErr w:type="spellStart"/>
+      <w:r>
+        <w:t>int</w:t>
+      </w:r>
+      <w:proofErr w:type="spellEnd"/>
       <w:r>
         <w:t xml:space="preserve"> </w:t>
       </w:r>
-    </w:p>
-    <w:p>
-      <w:pPr>
-        <w:pStyle w:val="ListParagraph"/>
+      <w:r>
+        <w:t xml:space="preserve"> </w:t>
+      </w:r>
+    </w:p>
+    <w:p>
+      <w:pPr>
+        <w:pStyle w:val="a3"/>
         <w:numPr>
           <w:ilvl w:val="0"/>
           <w:numId w:val="9"/>
@@ -1434,28 +1678,53 @@
         <w:t>Object(</w:t>
       </w:r>
       <w:r>
-        <w:t>FP/int/null)</w:t>
-      </w:r>
-    </w:p>
-    <w:p>
-      <w:pPr>
-        <w:pStyle w:val="ListParagraph"/>
+        <w:t>FP/</w:t>
+      </w:r>
+      <w:proofErr w:type="spellStart"/>
+      <w:r>
+        <w:t>int</w:t>
+      </w:r>
+      <w:proofErr w:type="spellEnd"/>
+      <w:r>
+        <w:t>/null)</w:t>
+      </w:r>
+    </w:p>
+    <w:p>
+      <w:pPr>
+        <w:pStyle w:val="a3"/>
         <w:numPr>
           <w:ilvl w:val="0"/>
           <w:numId w:val="9"/>
         </w:numPr>
       </w:pPr>
       <w:r>
-        <w:t>Ready – (bool) set to true only when value is ready . For all opcodes except store commit when ready is true. For store make sure ready and destination  is not null then commit.</w:t>
-      </w:r>
-    </w:p>
-    <w:p>
-      <w:pPr>
-        <w:rPr>
-          <w:b/>
-          <w:bCs/>
-        </w:rPr>
-      </w:pPr>
+        <w:t>Ready – (</w:t>
+      </w:r>
+      <w:proofErr w:type="spellStart"/>
+      <w:r>
+        <w:t>bool</w:t>
+      </w:r>
+      <w:proofErr w:type="spellEnd"/>
+      <w:r>
+        <w:t xml:space="preserve">) set to true only when value is ready . For all </w:t>
+      </w:r>
+      <w:proofErr w:type="spellStart"/>
+      <w:r>
+        <w:t>opcodes</w:t>
+      </w:r>
+      <w:proofErr w:type="spellEnd"/>
+      <w:r>
+        <w:t xml:space="preserve"> except store commit when ready is true. For store make sure ready and destination  is not null then commit.</w:t>
+      </w:r>
+    </w:p>
+    <w:p>
+      <w:pPr>
+        <w:rPr>
+          <w:b/>
+          <w:bCs/>
+        </w:rPr>
+      </w:pPr>
+      <w:proofErr w:type="spellStart"/>
       <w:r>
         <w:rPr>
           <w:b/>
@@ -1463,10 +1732,11 @@
         </w:rPr>
         <w:t>TraceRecord</w:t>
       </w:r>
-    </w:p>
-    <w:p>
-      <w:pPr>
-        <w:pStyle w:val="ListParagraph"/>
+      <w:proofErr w:type="spellEnd"/>
+    </w:p>
+    <w:p>
+      <w:pPr>
+        <w:pStyle w:val="a3"/>
         <w:numPr>
           <w:ilvl w:val="0"/>
           <w:numId w:val="12"/>
@@ -1478,7 +1748,7 @@
     </w:p>
     <w:p>
       <w:pPr>
-        <w:pStyle w:val="ListParagraph"/>
+        <w:pStyle w:val="a3"/>
         <w:numPr>
           <w:ilvl w:val="0"/>
           <w:numId w:val="12"/>
@@ -1490,67 +1760,76 @@
     </w:p>
     <w:p>
       <w:pPr>
-        <w:pStyle w:val="ListParagraph"/>
+        <w:pStyle w:val="a3"/>
         <w:numPr>
           <w:ilvl w:val="0"/>
           <w:numId w:val="12"/>
         </w:numPr>
       </w:pPr>
+      <w:proofErr w:type="spellStart"/>
       <w:r>
         <w:t>Cycle_issued</w:t>
       </w:r>
-    </w:p>
-    <w:p>
-      <w:pPr>
-        <w:pStyle w:val="ListParagraph"/>
+      <w:proofErr w:type="spellEnd"/>
+    </w:p>
+    <w:p>
+      <w:pPr>
+        <w:pStyle w:val="a3"/>
         <w:numPr>
           <w:ilvl w:val="0"/>
           <w:numId w:val="12"/>
         </w:numPr>
       </w:pPr>
+      <w:proofErr w:type="spellStart"/>
       <w:r>
         <w:t>Cycle_exeucted_start</w:t>
       </w:r>
-    </w:p>
-    <w:p>
-      <w:pPr>
-        <w:pStyle w:val="ListParagraph"/>
+      <w:proofErr w:type="spellEnd"/>
+    </w:p>
+    <w:p>
+      <w:pPr>
+        <w:pStyle w:val="a3"/>
         <w:numPr>
           <w:ilvl w:val="0"/>
           <w:numId w:val="12"/>
         </w:numPr>
       </w:pPr>
+      <w:proofErr w:type="spellStart"/>
       <w:r>
         <w:t>Write_cdb</w:t>
       </w:r>
-    </w:p>
-    <w:p>
-      <w:pPr>
-        <w:pStyle w:val="ListParagraph"/>
+      <w:proofErr w:type="spellEnd"/>
+    </w:p>
+    <w:p>
+      <w:pPr>
+        <w:pStyle w:val="a3"/>
         <w:numPr>
           <w:ilvl w:val="0"/>
           <w:numId w:val="12"/>
         </w:numPr>
       </w:pPr>
+      <w:proofErr w:type="spellStart"/>
       <w:r>
         <w:t>Cycle_commit</w:t>
       </w:r>
-    </w:p>
-    <w:p>
-      <w:pPr>
-        <w:pStyle w:val="ListParagraph"/>
+      <w:proofErr w:type="spellEnd"/>
+    </w:p>
+    <w:p>
+      <w:pPr>
+        <w:pStyle w:val="a3"/>
         <w:ind w:left="1440"/>
       </w:pPr>
     </w:p>
     <w:p>
       <w:pPr>
-        <w:pStyle w:val="ListParagraph"/>
+        <w:pStyle w:val="a3"/>
         <w:ind w:left="0"/>
         <w:rPr>
           <w:b/>
           <w:bCs/>
         </w:rPr>
       </w:pPr>
+      <w:proofErr w:type="spellStart"/>
       <w:r>
         <w:rPr>
           <w:b/>
@@ -1558,10 +1837,11 @@
         </w:rPr>
         <w:t>Config</w:t>
       </w:r>
-    </w:p>
-    <w:p>
-      <w:pPr>
-        <w:pStyle w:val="ListParagraph"/>
+      <w:proofErr w:type="spellEnd"/>
+    </w:p>
+    <w:p>
+      <w:pPr>
+        <w:pStyle w:val="a3"/>
         <w:numPr>
           <w:ilvl w:val="0"/>
           <w:numId w:val="14"/>
@@ -1571,6 +1851,7 @@
           <w:bCs/>
         </w:rPr>
       </w:pPr>
+      <w:proofErr w:type="spellStart"/>
       <w:r>
         <w:rPr>
           <w:b/>
@@ -1578,10 +1859,11 @@
         </w:rPr>
         <w:t>IntDelay</w:t>
       </w:r>
-    </w:p>
-    <w:p>
-      <w:pPr>
-        <w:pStyle w:val="ListParagraph"/>
+      <w:proofErr w:type="spellEnd"/>
+    </w:p>
+    <w:p>
+      <w:pPr>
+        <w:pStyle w:val="a3"/>
         <w:numPr>
           <w:ilvl w:val="0"/>
           <w:numId w:val="14"/>
@@ -1591,6 +1873,7 @@
           <w:bCs/>
         </w:rPr>
       </w:pPr>
+      <w:proofErr w:type="spellStart"/>
       <w:r>
         <w:rPr>
           <w:b/>
@@ -1598,10 +1881,11 @@
         </w:rPr>
         <w:t>AddDelay</w:t>
       </w:r>
-    </w:p>
-    <w:p>
-      <w:pPr>
-        <w:pStyle w:val="ListParagraph"/>
+      <w:proofErr w:type="spellEnd"/>
+    </w:p>
+    <w:p>
+      <w:pPr>
+        <w:pStyle w:val="a3"/>
         <w:numPr>
           <w:ilvl w:val="0"/>
           <w:numId w:val="14"/>
@@ -1611,6 +1895,7 @@
           <w:bCs/>
         </w:rPr>
       </w:pPr>
+      <w:proofErr w:type="spellStart"/>
       <w:r>
         <w:rPr>
           <w:b/>
@@ -1618,10 +1903,11 @@
         </w:rPr>
         <w:t>MulDelay</w:t>
       </w:r>
-    </w:p>
-    <w:p>
-      <w:pPr>
-        <w:pStyle w:val="ListParagraph"/>
+      <w:proofErr w:type="spellEnd"/>
+    </w:p>
+    <w:p>
+      <w:pPr>
+        <w:pStyle w:val="a3"/>
         <w:numPr>
           <w:ilvl w:val="0"/>
           <w:numId w:val="14"/>
@@ -1631,6 +1917,7 @@
           <w:bCs/>
         </w:rPr>
       </w:pPr>
+      <w:proofErr w:type="spellStart"/>
       <w:r>
         <w:rPr>
           <w:b/>
@@ -1638,10 +1925,11 @@
         </w:rPr>
         <w:t>MemDelay</w:t>
       </w:r>
-    </w:p>
-    <w:p>
-      <w:pPr>
-        <w:pStyle w:val="ListParagraph"/>
+      <w:proofErr w:type="spellEnd"/>
+    </w:p>
+    <w:p>
+      <w:pPr>
+        <w:pStyle w:val="a3"/>
         <w:numPr>
           <w:ilvl w:val="0"/>
           <w:numId w:val="14"/>
@@ -1651,6 +1939,7 @@
           <w:bCs/>
         </w:rPr>
       </w:pPr>
+      <w:proofErr w:type="spellStart"/>
       <w:r>
         <w:rPr>
           <w:b/>
@@ -1658,6 +1947,7 @@
         </w:rPr>
         <w:t>RobEntries</w:t>
       </w:r>
+      <w:proofErr w:type="spellEnd"/>
       <w:r>
         <w:rPr>
           <w:b/>
@@ -1668,7 +1958,7 @@
     </w:p>
     <w:p>
       <w:pPr>
-        <w:pStyle w:val="ListParagraph"/>
+        <w:pStyle w:val="a3"/>
         <w:numPr>
           <w:ilvl w:val="0"/>
           <w:numId w:val="14"/>
@@ -1678,6 +1968,7 @@
           <w:bCs/>
         </w:rPr>
       </w:pPr>
+      <w:proofErr w:type="spellStart"/>
       <w:r>
         <w:rPr>
           <w:b/>
@@ -1685,10 +1976,11 @@
         </w:rPr>
         <w:t>AddNrReservatopm</w:t>
       </w:r>
-    </w:p>
-    <w:p>
-      <w:pPr>
-        <w:pStyle w:val="ListParagraph"/>
+      <w:proofErr w:type="spellEnd"/>
+    </w:p>
+    <w:p>
+      <w:pPr>
+        <w:pStyle w:val="a3"/>
         <w:numPr>
           <w:ilvl w:val="0"/>
           <w:numId w:val="14"/>
@@ -1698,24 +1990,19 @@
           <w:bCs/>
         </w:rPr>
       </w:pPr>
-      <w:r>
-        <w:rPr>
-          <w:b/>
-          <w:bCs/>
-        </w:rPr>
-        <w:t>Mul</w:t>
-      </w:r>
-      <w:r>
-        <w:rPr>
-          <w:b/>
-          <w:bCs/>
-        </w:rPr>
-        <w:t>NrReservatopm</w:t>
-      </w:r>
-    </w:p>
-    <w:p>
-      <w:pPr>
-        <w:pStyle w:val="ListParagraph"/>
+      <w:proofErr w:type="spellStart"/>
+      <w:r>
+        <w:rPr>
+          <w:b/>
+          <w:bCs/>
+        </w:rPr>
+        <w:t>MulNrReservatopm</w:t>
+      </w:r>
+      <w:proofErr w:type="spellEnd"/>
+    </w:p>
+    <w:p>
+      <w:pPr>
+        <w:pStyle w:val="a3"/>
         <w:numPr>
           <w:ilvl w:val="0"/>
           <w:numId w:val="14"/>
@@ -1725,79 +2012,244 @@
           <w:bCs/>
         </w:rPr>
       </w:pPr>
-      <w:r>
-        <w:rPr>
-          <w:b/>
-          <w:bCs/>
-        </w:rPr>
+      <w:proofErr w:type="spellStart"/>
+      <w:r>
+        <w:rPr>
+          <w:b/>
+          <w:bCs/>
+        </w:rPr>
+        <w:t>IntNrReservatopm</w:t>
+      </w:r>
+      <w:proofErr w:type="spellEnd"/>
+    </w:p>
+    <w:p>
+      <w:pPr>
+        <w:pStyle w:val="a3"/>
+        <w:numPr>
+          <w:ilvl w:val="0"/>
+          <w:numId w:val="14"/>
+        </w:numPr>
+        <w:rPr>
+          <w:b/>
+          <w:bCs/>
+        </w:rPr>
+      </w:pPr>
+      <w:proofErr w:type="spellStart"/>
+      <w:r>
+        <w:rPr>
+          <w:b/>
+          <w:bCs/>
+        </w:rPr>
+        <w:t>MemNrLoadBuffers</w:t>
+      </w:r>
+      <w:proofErr w:type="spellEnd"/>
+    </w:p>
+    <w:p>
+      <w:pPr>
+        <w:pStyle w:val="a3"/>
+        <w:numPr>
+          <w:ilvl w:val="0"/>
+          <w:numId w:val="14"/>
+        </w:numPr>
+        <w:rPr>
+          <w:b/>
+          <w:bCs/>
+        </w:rPr>
+      </w:pPr>
+      <w:proofErr w:type="spellStart"/>
+      <w:r>
+        <w:rPr>
+          <w:b/>
+          <w:bCs/>
+        </w:rPr>
+        <w:t>MemNrStoreBuffers</w:t>
+      </w:r>
+      <w:proofErr w:type="spellEnd"/>
+    </w:p>
+    <w:p>
+      <w:pPr>
+        <w:rPr>
+          <w:b/>
+          <w:bCs/>
+        </w:rPr>
+      </w:pPr>
+      <w:r>
+        <w:rPr>
+          <w:b/>
+          <w:bCs/>
+        </w:rPr>
+        <w:t>Trace</w:t>
+      </w:r>
+    </w:p>
+    <w:p>
+      <w:pPr>
+        <w:pStyle w:val="a3"/>
+        <w:numPr>
+          <w:ilvl w:val="0"/>
+          <w:numId w:val="11"/>
+        </w:numPr>
+        <w:rPr>
+          <w:b/>
+          <w:bCs/>
+        </w:rPr>
+      </w:pPr>
+      <w:proofErr w:type="spellStart"/>
+      <w:r>
+        <w:rPr>
+          <w:b/>
+          <w:bCs/>
+        </w:rPr>
+        <w:t>ArrayList</w:t>
+      </w:r>
+      <w:proofErr w:type="spellEnd"/>
+      <w:r>
+        <w:rPr>
+          <w:b/>
+          <w:bCs/>
+        </w:rPr>
+        <w:t xml:space="preserve"> of </w:t>
+      </w:r>
+      <w:proofErr w:type="spellStart"/>
+      <w:r>
+        <w:rPr>
+          <w:b/>
+          <w:bCs/>
+        </w:rPr>
+        <w:t>TraceRecord</w:t>
+      </w:r>
+      <w:proofErr w:type="spellEnd"/>
+    </w:p>
+    <w:p>
+      <w:pPr>
+        <w:pStyle w:val="a3"/>
+        <w:numPr>
+          <w:ilvl w:val="0"/>
+          <w:numId w:val="11"/>
+        </w:numPr>
+      </w:pPr>
+      <w:r>
+        <w:t xml:space="preserve">Id – </w:t>
+      </w:r>
+      <w:proofErr w:type="spellStart"/>
+      <w:r>
+        <w:t>int</w:t>
+      </w:r>
+      <w:proofErr w:type="spellEnd"/>
+      <w:r>
+        <w:t xml:space="preserve"> , starts at 0 . ID generator for the instructions .</w:t>
+      </w:r>
+    </w:p>
+    <w:p>
+      <w:pPr>
+        <w:ind w:left="1080"/>
+        <w:rPr>
+          <w:b/>
+          <w:bCs/>
+        </w:rPr>
+      </w:pPr>
+      <w:r>
+        <w:rPr>
+          <w:b/>
+          <w:bCs/>
+        </w:rPr>
+        <w:t>Functions:</w:t>
+      </w:r>
+    </w:p>
+    <w:p>
+      <w:pPr>
+        <w:pStyle w:val="a3"/>
+        <w:numPr>
+          <w:ilvl w:val="0"/>
+          <w:numId w:val="11"/>
+        </w:numPr>
+        <w:rPr>
+          <w:b/>
+          <w:bCs/>
+        </w:rPr>
+      </w:pPr>
+      <w:proofErr w:type="spellStart"/>
+      <w:r>
+        <w:rPr>
+          <w:b/>
+          <w:bCs/>
+        </w:rPr>
+        <w:lastRenderedPageBreak/>
         <w:t>Int</w:t>
       </w:r>
-      <w:r>
-        <w:rPr>
-          <w:b/>
-          <w:bCs/>
-        </w:rPr>
-        <w:t>NrReservatopm</w:t>
-      </w:r>
-    </w:p>
-    <w:p>
-      <w:pPr>
-        <w:pStyle w:val="ListParagraph"/>
-        <w:numPr>
-          <w:ilvl w:val="0"/>
-          <w:numId w:val="14"/>
-        </w:numPr>
-        <w:rPr>
-          <w:b/>
-          <w:bCs/>
-        </w:rPr>
-      </w:pPr>
-      <w:r>
-        <w:rPr>
-          <w:b/>
-          <w:bCs/>
-        </w:rPr>
-        <w:t>MemNrLoadBuffers</w:t>
-      </w:r>
-    </w:p>
-    <w:p>
-      <w:pPr>
-        <w:pStyle w:val="ListParagraph"/>
-        <w:numPr>
-          <w:ilvl w:val="0"/>
-          <w:numId w:val="14"/>
-        </w:numPr>
-        <w:rPr>
-          <w:b/>
-          <w:bCs/>
-        </w:rPr>
-      </w:pPr>
-      <w:r>
-        <w:rPr>
-          <w:b/>
-          <w:bCs/>
-        </w:rPr>
-        <w:t>MemNrStoreBuffers</w:t>
-      </w:r>
-    </w:p>
-    <w:p>
-      <w:pPr>
-        <w:rPr>
-          <w:b/>
-          <w:bCs/>
-        </w:rPr>
-      </w:pPr>
-      <w:r>
-        <w:rPr>
-          <w:b/>
-          <w:bCs/>
-        </w:rPr>
-        <w:t>Trace</w:t>
-      </w:r>
-    </w:p>
-    <w:p>
-      <w:pPr>
-        <w:pStyle w:val="ListParagraph"/>
+      <w:proofErr w:type="spellEnd"/>
+      <w:r>
+        <w:rPr>
+          <w:b/>
+          <w:bCs/>
+        </w:rPr>
+        <w:t xml:space="preserve"> </w:t>
+      </w:r>
+      <w:proofErr w:type="spellStart"/>
+      <w:r>
+        <w:rPr>
+          <w:b/>
+          <w:bCs/>
+        </w:rPr>
+        <w:t>AddR</w:t>
+      </w:r>
+      <w:r>
+        <w:rPr>
+          <w:b/>
+          <w:bCs/>
+        </w:rPr>
+        <w:t>ecord</w:t>
+      </w:r>
+      <w:proofErr w:type="spellEnd"/>
+      <w:r>
+        <w:rPr>
+          <w:b/>
+          <w:bCs/>
+        </w:rPr>
+        <w:t>(</w:t>
+      </w:r>
+      <w:proofErr w:type="spellStart"/>
+      <w:r>
+        <w:rPr>
+          <w:b/>
+          <w:bCs/>
+        </w:rPr>
+        <w:t>int</w:t>
+      </w:r>
+      <w:proofErr w:type="spellEnd"/>
+      <w:r>
+        <w:rPr>
+          <w:b/>
+          <w:bCs/>
+        </w:rPr>
+        <w:t xml:space="preserve"> </w:t>
+      </w:r>
+      <w:proofErr w:type="spellStart"/>
+      <w:r>
+        <w:rPr>
+          <w:b/>
+          <w:bCs/>
+        </w:rPr>
+        <w:t>Insturction</w:t>
+      </w:r>
+      <w:proofErr w:type="spellEnd"/>
+      <w:r>
+        <w:rPr>
+          <w:b/>
+          <w:bCs/>
+        </w:rPr>
+        <w:t xml:space="preserve"> </w:t>
+      </w:r>
+      <w:r>
+        <w:rPr>
+          <w:b/>
+          <w:bCs/>
+        </w:rPr>
+        <w:t>) – Returns ID.</w:t>
+      </w:r>
+    </w:p>
+    <w:p>
+      <w:pPr>
+        <w:pStyle w:val="a3"/>
         <w:numPr>
           <w:ilvl w:val="0"/>
           <w:numId w:val="11"/>
@@ -1812,19 +2264,39 @@
           <w:b/>
           <w:bCs/>
         </w:rPr>
-        <w:t>ArrayList of TraceRecord</w:t>
-      </w:r>
-    </w:p>
-    <w:p>
-      <w:pPr>
-        <w:pStyle w:val="ListParagraph"/>
-        <w:numPr>
-          <w:ilvl w:val="0"/>
-          <w:numId w:val="11"/>
-        </w:numPr>
-      </w:pPr>
-      <w:r>
-        <w:t>Id – int , starts at 0 . ID generator for the instructions .</w:t>
+        <w:t xml:space="preserve"> </w:t>
+      </w:r>
+      <w:proofErr w:type="spellStart"/>
+      <w:r>
+        <w:rPr>
+          <w:b/>
+          <w:bCs/>
+        </w:rPr>
+        <w:t>TraceRecord</w:t>
+      </w:r>
+      <w:proofErr w:type="spellEnd"/>
+      <w:r>
+        <w:rPr>
+          <w:b/>
+          <w:bCs/>
+        </w:rPr>
+        <w:t xml:space="preserve"> </w:t>
+      </w:r>
+      <w:proofErr w:type="spellStart"/>
+      <w:r>
+        <w:rPr>
+          <w:b/>
+          <w:bCs/>
+        </w:rPr>
+        <w:t>GetRecord</w:t>
+      </w:r>
+      <w:proofErr w:type="spellEnd"/>
+      <w:r>
+        <w:rPr>
+          <w:b/>
+          <w:bCs/>
+        </w:rPr>
+        <w:t>(ID).</w:t>
       </w:r>
     </w:p>
     <w:p>
@@ -1835,95 +2307,10 @@
           <w:bCs/>
         </w:rPr>
       </w:pPr>
-      <w:r>
-        <w:rPr>
-          <w:b/>
-          <w:bCs/>
-        </w:rPr>
-        <w:t>Functions:</w:t>
-      </w:r>
-    </w:p>
-    <w:p>
-      <w:pPr>
-        <w:pStyle w:val="ListParagraph"/>
-        <w:numPr>
-          <w:ilvl w:val="0"/>
-          <w:numId w:val="11"/>
-        </w:numPr>
-        <w:rPr>
-          <w:b/>
-          <w:bCs/>
-        </w:rPr>
-      </w:pPr>
-      <w:r>
-        <w:rPr>
-          <w:b/>
-          <w:bCs/>
-        </w:rPr>
-        <w:lastRenderedPageBreak/>
-        <w:t>Int AddR</w:t>
-      </w:r>
-      <w:r>
-        <w:rPr>
-          <w:b/>
-          <w:bCs/>
-        </w:rPr>
-        <w:t xml:space="preserve">ecord(int Insturction </w:t>
-      </w:r>
-      <w:r>
-        <w:rPr>
-          <w:b/>
-          <w:bCs/>
-        </w:rPr>
-        <w:t>) – Returns ID.</w:t>
-      </w:r>
-    </w:p>
-    <w:p>
-      <w:pPr>
-        <w:pStyle w:val="ListParagraph"/>
-        <w:numPr>
-          <w:ilvl w:val="0"/>
-          <w:numId w:val="11"/>
-        </w:numPr>
-        <w:rPr>
-          <w:b/>
-          <w:bCs/>
-        </w:rPr>
-      </w:pPr>
-      <w:r>
-        <w:rPr>
-          <w:b/>
-          <w:bCs/>
-        </w:rPr>
-        <w:t xml:space="preserve"> </w:t>
-      </w:r>
-      <w:r>
-        <w:rPr>
-          <w:b/>
-          <w:bCs/>
-        </w:rPr>
-        <w:t xml:space="preserve">TraceRecord </w:t>
-      </w:r>
-      <w:r>
-        <w:rPr>
-          <w:b/>
-          <w:bCs/>
-        </w:rPr>
-        <w:t>GetRecord(ID).</w:t>
-      </w:r>
-    </w:p>
-    <w:p>
-      <w:pPr>
-        <w:ind w:left="1080"/>
-        <w:rPr>
-          <w:b/>
-          <w:bCs/>
-        </w:rPr>
-      </w:pPr>
-    </w:p>
-    <w:p>
-      <w:pPr>
-        <w:pStyle w:val="ListParagraph"/>
+    </w:p>
+    <w:p>
+      <w:pPr>
+        <w:pStyle w:val="a3"/>
         <w:ind w:left="1440"/>
         <w:rPr>
           <w:b/>
@@ -1938,6 +2325,7 @@
           <w:bCs/>
         </w:rPr>
       </w:pPr>
+      <w:proofErr w:type="spellStart"/>
       <w:r>
         <w:rPr>
           <w:b/>
@@ -1945,6 +2333,7 @@
         </w:rPr>
         <w:t>FileHandler</w:t>
       </w:r>
+      <w:proofErr w:type="spellEnd"/>
     </w:p>
     <w:p>
       <w:pPr>
@@ -1964,7 +2353,7 @@
     </w:p>
     <w:p>
       <w:pPr>
-        <w:pStyle w:val="ListParagraph"/>
+        <w:pStyle w:val="a3"/>
         <w:numPr>
           <w:ilvl w:val="0"/>
           <w:numId w:val="13"/>
@@ -1974,17 +2363,58 @@
           <w:bCs/>
         </w:rPr>
       </w:pPr>
-      <w:r>
-        <w:rPr>
-          <w:b/>
-          <w:bCs/>
-        </w:rPr>
-        <w:t>Config ReadConfig(string cfgFile)</w:t>
-      </w:r>
-    </w:p>
-    <w:p>
-      <w:pPr>
-        <w:pStyle w:val="ListParagraph"/>
+      <w:proofErr w:type="spellStart"/>
+      <w:r>
+        <w:rPr>
+          <w:b/>
+          <w:bCs/>
+        </w:rPr>
+        <w:t>Config</w:t>
+      </w:r>
+      <w:proofErr w:type="spellEnd"/>
+      <w:r>
+        <w:rPr>
+          <w:b/>
+          <w:bCs/>
+        </w:rPr>
+        <w:t xml:space="preserve"> </w:t>
+      </w:r>
+      <w:proofErr w:type="spellStart"/>
+      <w:r>
+        <w:rPr>
+          <w:b/>
+          <w:bCs/>
+        </w:rPr>
+        <w:t>ReadConfig</w:t>
+      </w:r>
+      <w:proofErr w:type="spellEnd"/>
+      <w:r>
+        <w:rPr>
+          <w:b/>
+          <w:bCs/>
+        </w:rPr>
+        <w:t xml:space="preserve">(string </w:t>
+      </w:r>
+      <w:proofErr w:type="spellStart"/>
+      <w:r>
+        <w:rPr>
+          <w:b/>
+          <w:bCs/>
+        </w:rPr>
+        <w:t>cfgFile</w:t>
+      </w:r>
+      <w:proofErr w:type="spellEnd"/>
+      <w:r>
+        <w:rPr>
+          <w:b/>
+          <w:bCs/>
+        </w:rPr>
+        <w:t>)</w:t>
+      </w:r>
+    </w:p>
+    <w:p>
+      <w:pPr>
+        <w:pStyle w:val="a3"/>
         <w:numPr>
           <w:ilvl w:val="0"/>
           <w:numId w:val="13"/>
@@ -1994,17 +2424,58 @@
           <w:bCs/>
         </w:rPr>
       </w:pPr>
-      <w:r>
-        <w:rPr>
-          <w:b/>
-          <w:bCs/>
-        </w:rPr>
-        <w:t>Int[] ReadMainMem(string MemIn)</w:t>
-      </w:r>
-    </w:p>
-    <w:p>
-      <w:pPr>
-        <w:pStyle w:val="ListParagraph"/>
+      <w:proofErr w:type="spellStart"/>
+      <w:r>
+        <w:rPr>
+          <w:b/>
+          <w:bCs/>
+        </w:rPr>
+        <w:t>Int</w:t>
+      </w:r>
+      <w:proofErr w:type="spellEnd"/>
+      <w:r>
+        <w:rPr>
+          <w:b/>
+          <w:bCs/>
+        </w:rPr>
+        <w:t xml:space="preserve">[] </w:t>
+      </w:r>
+      <w:proofErr w:type="spellStart"/>
+      <w:r>
+        <w:rPr>
+          <w:b/>
+          <w:bCs/>
+        </w:rPr>
+        <w:t>ReadMainMem</w:t>
+      </w:r>
+      <w:proofErr w:type="spellEnd"/>
+      <w:r>
+        <w:rPr>
+          <w:b/>
+          <w:bCs/>
+        </w:rPr>
+        <w:t xml:space="preserve">(string </w:t>
+      </w:r>
+      <w:proofErr w:type="spellStart"/>
+      <w:r>
+        <w:rPr>
+          <w:b/>
+          <w:bCs/>
+        </w:rPr>
+        <w:t>MemIn</w:t>
+      </w:r>
+      <w:proofErr w:type="spellEnd"/>
+      <w:r>
+        <w:rPr>
+          <w:b/>
+          <w:bCs/>
+        </w:rPr>
+        <w:t>)</w:t>
+      </w:r>
+    </w:p>
+    <w:p>
+      <w:pPr>
+        <w:pStyle w:val="a3"/>
         <w:numPr>
           <w:ilvl w:val="0"/>
           <w:numId w:val="13"/>
@@ -2014,17 +2485,74 @@
           <w:bCs/>
         </w:rPr>
       </w:pPr>
-      <w:r>
-        <w:rPr>
-          <w:b/>
-          <w:bCs/>
-        </w:rPr>
-        <w:t>WriteMemOut(int[] memOut, string fileName)</w:t>
-      </w:r>
-    </w:p>
-    <w:p>
-      <w:pPr>
-        <w:pStyle w:val="ListParagraph"/>
+      <w:proofErr w:type="spellStart"/>
+      <w:r>
+        <w:rPr>
+          <w:b/>
+          <w:bCs/>
+        </w:rPr>
+        <w:t>WriteMemOut</w:t>
+      </w:r>
+      <w:proofErr w:type="spellEnd"/>
+      <w:r>
+        <w:rPr>
+          <w:b/>
+          <w:bCs/>
+        </w:rPr>
+        <w:t>(</w:t>
+      </w:r>
+      <w:proofErr w:type="spellStart"/>
+      <w:r>
+        <w:rPr>
+          <w:b/>
+          <w:bCs/>
+        </w:rPr>
+        <w:t>int</w:t>
+      </w:r>
+      <w:proofErr w:type="spellEnd"/>
+      <w:r>
+        <w:rPr>
+          <w:b/>
+          <w:bCs/>
+        </w:rPr>
+        <w:t xml:space="preserve">[] </w:t>
+      </w:r>
+      <w:proofErr w:type="spellStart"/>
+      <w:r>
+        <w:rPr>
+          <w:b/>
+          <w:bCs/>
+        </w:rPr>
+        <w:t>memOut</w:t>
+      </w:r>
+      <w:proofErr w:type="spellEnd"/>
+      <w:r>
+        <w:rPr>
+          <w:b/>
+          <w:bCs/>
+        </w:rPr>
+        <w:t xml:space="preserve">, string </w:t>
+      </w:r>
+      <w:proofErr w:type="spellStart"/>
+      <w:r>
+        <w:rPr>
+          <w:b/>
+          <w:bCs/>
+        </w:rPr>
+        <w:t>fileName</w:t>
+      </w:r>
+      <w:proofErr w:type="spellEnd"/>
+      <w:r>
+        <w:rPr>
+          <w:b/>
+          <w:bCs/>
+        </w:rPr>
+        <w:t>)</w:t>
+      </w:r>
+    </w:p>
+    <w:p>
+      <w:pPr>
+        <w:pStyle w:val="a3"/>
         <w:numPr>
           <w:ilvl w:val="0"/>
           <w:numId w:val="13"/>
@@ -2034,17 +2562,74 @@
           <w:bCs/>
         </w:rPr>
       </w:pPr>
-      <w:r>
-        <w:rPr>
-          <w:b/>
-          <w:bCs/>
-        </w:rPr>
-        <w:t>writeRegInt ( int[] regInt, string FileName)</w:t>
-      </w:r>
-    </w:p>
-    <w:p>
-      <w:pPr>
-        <w:pStyle w:val="ListParagraph"/>
+      <w:proofErr w:type="spellStart"/>
+      <w:r>
+        <w:rPr>
+          <w:b/>
+          <w:bCs/>
+        </w:rPr>
+        <w:t>writeRegInt</w:t>
+      </w:r>
+      <w:proofErr w:type="spellEnd"/>
+      <w:r>
+        <w:rPr>
+          <w:b/>
+          <w:bCs/>
+        </w:rPr>
+        <w:t xml:space="preserve"> ( </w:t>
+      </w:r>
+      <w:proofErr w:type="spellStart"/>
+      <w:r>
+        <w:rPr>
+          <w:b/>
+          <w:bCs/>
+        </w:rPr>
+        <w:t>int</w:t>
+      </w:r>
+      <w:proofErr w:type="spellEnd"/>
+      <w:r>
+        <w:rPr>
+          <w:b/>
+          <w:bCs/>
+        </w:rPr>
+        <w:t xml:space="preserve">[] </w:t>
+      </w:r>
+      <w:proofErr w:type="spellStart"/>
+      <w:r>
+        <w:rPr>
+          <w:b/>
+          <w:bCs/>
+        </w:rPr>
+        <w:t>regInt</w:t>
+      </w:r>
+      <w:proofErr w:type="spellEnd"/>
+      <w:r>
+        <w:rPr>
+          <w:b/>
+          <w:bCs/>
+        </w:rPr>
+        <w:t xml:space="preserve">, string </w:t>
+      </w:r>
+      <w:proofErr w:type="spellStart"/>
+      <w:r>
+        <w:rPr>
+          <w:b/>
+          <w:bCs/>
+        </w:rPr>
+        <w:t>FileName</w:t>
+      </w:r>
+      <w:proofErr w:type="spellEnd"/>
+      <w:r>
+        <w:rPr>
+          <w:b/>
+          <w:bCs/>
+        </w:rPr>
+        <w:t>)</w:t>
+      </w:r>
+    </w:p>
+    <w:p>
+      <w:pPr>
+        <w:pStyle w:val="a3"/>
         <w:numPr>
           <w:ilvl w:val="0"/>
           <w:numId w:val="13"/>
@@ -2054,17 +2639,58 @@
           <w:bCs/>
         </w:rPr>
       </w:pPr>
-      <w:r>
-        <w:rPr>
-          <w:b/>
-          <w:bCs/>
-        </w:rPr>
-        <w:t>writeRegOut(float[] regFp, string FileName)</w:t>
-      </w:r>
-    </w:p>
-    <w:p>
-      <w:pPr>
-        <w:pStyle w:val="ListParagraph"/>
+      <w:proofErr w:type="spellStart"/>
+      <w:r>
+        <w:rPr>
+          <w:b/>
+          <w:bCs/>
+        </w:rPr>
+        <w:t>writeRegOut</w:t>
+      </w:r>
+      <w:proofErr w:type="spellEnd"/>
+      <w:r>
+        <w:rPr>
+          <w:b/>
+          <w:bCs/>
+        </w:rPr>
+        <w:t xml:space="preserve">(float[] </w:t>
+      </w:r>
+      <w:proofErr w:type="spellStart"/>
+      <w:r>
+        <w:rPr>
+          <w:b/>
+          <w:bCs/>
+        </w:rPr>
+        <w:t>regFp</w:t>
+      </w:r>
+      <w:proofErr w:type="spellEnd"/>
+      <w:r>
+        <w:rPr>
+          <w:b/>
+          <w:bCs/>
+        </w:rPr>
+        <w:t xml:space="preserve">, string </w:t>
+      </w:r>
+      <w:proofErr w:type="spellStart"/>
+      <w:r>
+        <w:rPr>
+          <w:b/>
+          <w:bCs/>
+        </w:rPr>
+        <w:t>FileName</w:t>
+      </w:r>
+      <w:proofErr w:type="spellEnd"/>
+      <w:r>
+        <w:rPr>
+          <w:b/>
+          <w:bCs/>
+        </w:rPr>
+        <w:t>)</w:t>
+      </w:r>
+    </w:p>
+    <w:p>
+      <w:pPr>
+        <w:pStyle w:val="a3"/>
         <w:numPr>
           <w:ilvl w:val="0"/>
           <w:numId w:val="13"/>
@@ -2074,6 +2700,7 @@
           <w:bCs/>
         </w:rPr>
       </w:pPr>
+      <w:proofErr w:type="spellStart"/>
       <w:r>
         <w:rPr>
           <w:b/>
@@ -2081,17 +2708,34 @@
         </w:rPr>
         <w:t>WriteTraceToFile</w:t>
       </w:r>
-      <w:r>
-        <w:rPr>
-          <w:b/>
-          <w:bCs/>
-        </w:rPr>
-        <w:t>(Trace trace, string FileName)</w:t>
-      </w:r>
-    </w:p>
-    <w:p>
-      <w:pPr>
-        <w:pStyle w:val="ListParagraph"/>
+      <w:proofErr w:type="spellEnd"/>
+      <w:r>
+        <w:rPr>
+          <w:b/>
+          <w:bCs/>
+        </w:rPr>
+        <w:t xml:space="preserve">(Trace trace, string </w:t>
+      </w:r>
+      <w:proofErr w:type="spellStart"/>
+      <w:r>
+        <w:rPr>
+          <w:b/>
+          <w:bCs/>
+        </w:rPr>
+        <w:t>FileName</w:t>
+      </w:r>
+      <w:proofErr w:type="spellEnd"/>
+      <w:r>
+        <w:rPr>
+          <w:b/>
+          <w:bCs/>
+        </w:rPr>
+        <w:t>)</w:t>
+      </w:r>
+    </w:p>
+    <w:p>
+      <w:pPr>
+        <w:pStyle w:val="a3"/>
         <w:ind w:left="1080"/>
         <w:rPr>
           <w:b/>
@@ -2106,17 +2750,26 @@
           <w:bCs/>
         </w:rPr>
       </w:pPr>
-      <w:r>
-        <w:rPr>
-          <w:b/>
-          <w:bCs/>
-        </w:rPr>
-        <w:t>UnitCounter (static)</w:t>
-      </w:r>
-    </w:p>
-    <w:p>
-      <w:pPr>
-        <w:pStyle w:val="ListParagraph"/>
+      <w:proofErr w:type="spellStart"/>
+      <w:r>
+        <w:rPr>
+          <w:b/>
+          <w:bCs/>
+        </w:rPr>
+        <w:t>UnitCounter</w:t>
+      </w:r>
+      <w:proofErr w:type="spellEnd"/>
+      <w:r>
+        <w:rPr>
+          <w:b/>
+          <w:bCs/>
+        </w:rPr>
+        <w:t xml:space="preserve"> (static)</w:t>
+      </w:r>
+    </w:p>
+    <w:p>
+      <w:pPr>
+        <w:pStyle w:val="a3"/>
         <w:numPr>
           <w:ilvl w:val="0"/>
           <w:numId w:val="16"/>
@@ -2126,6 +2779,7 @@
           <w:bCs/>
         </w:rPr>
       </w:pPr>
+      <w:proofErr w:type="spellStart"/>
       <w:r>
         <w:rPr>
           <w:b/>
@@ -2133,10 +2787,11 @@
         </w:rPr>
         <w:t>MemCounter</w:t>
       </w:r>
-    </w:p>
-    <w:p>
-      <w:pPr>
-        <w:pStyle w:val="ListParagraph"/>
+      <w:proofErr w:type="spellEnd"/>
+    </w:p>
+    <w:p>
+      <w:pPr>
+        <w:pStyle w:val="a3"/>
         <w:numPr>
           <w:ilvl w:val="0"/>
           <w:numId w:val="16"/>
@@ -2146,6 +2801,7 @@
           <w:bCs/>
         </w:rPr>
       </w:pPr>
+      <w:proofErr w:type="spellStart"/>
       <w:r>
         <w:rPr>
           <w:b/>
@@ -2153,10 +2809,11 @@
         </w:rPr>
         <w:t>IntCounter</w:t>
       </w:r>
-    </w:p>
-    <w:p>
-      <w:pPr>
-        <w:pStyle w:val="ListParagraph"/>
+      <w:proofErr w:type="spellEnd"/>
+    </w:p>
+    <w:p>
+      <w:pPr>
+        <w:pStyle w:val="a3"/>
         <w:numPr>
           <w:ilvl w:val="0"/>
           <w:numId w:val="16"/>
@@ -2166,6 +2823,7 @@
           <w:bCs/>
         </w:rPr>
       </w:pPr>
+      <w:proofErr w:type="spellStart"/>
       <w:r>
         <w:rPr>
           <w:b/>
@@ -2173,10 +2831,11 @@
         </w:rPr>
         <w:t>FpAddCounter</w:t>
       </w:r>
-    </w:p>
-    <w:p>
-      <w:pPr>
-        <w:pStyle w:val="ListParagraph"/>
+      <w:proofErr w:type="spellEnd"/>
+    </w:p>
+    <w:p>
+      <w:pPr>
+        <w:pStyle w:val="a3"/>
         <w:numPr>
           <w:ilvl w:val="0"/>
           <w:numId w:val="16"/>
@@ -2186,6 +2845,7 @@
           <w:bCs/>
         </w:rPr>
       </w:pPr>
+      <w:proofErr w:type="spellStart"/>
       <w:r>
         <w:rPr>
           <w:b/>
@@ -2193,14 +2853,16 @@
         </w:rPr>
         <w:t>FpMulCounter</w:t>
       </w:r>
-    </w:p>
-    <w:p>
-      <w:pPr>
-        <w:rPr>
-          <w:b/>
-          <w:bCs/>
-        </w:rPr>
-      </w:pPr>
+      <w:proofErr w:type="spellEnd"/>
+    </w:p>
+    <w:p>
+      <w:pPr>
+        <w:rPr>
+          <w:b/>
+          <w:bCs/>
+        </w:rPr>
+      </w:pPr>
+      <w:proofErr w:type="spellStart"/>
       <w:r>
         <w:rPr>
           <w:b/>
@@ -2208,10 +2870,11 @@
         </w:rPr>
         <w:t>Utils</w:t>
       </w:r>
-    </w:p>
-    <w:p>
-      <w:pPr>
-        <w:pStyle w:val="ListParagraph"/>
+      <w:proofErr w:type="spellEnd"/>
+    </w:p>
+    <w:p>
+      <w:pPr>
+        <w:pStyle w:val="a3"/>
         <w:numPr>
           <w:ilvl w:val="0"/>
           <w:numId w:val="17"/>
@@ -2228,6 +2891,7 @@
         </w:rPr>
         <w:t xml:space="preserve">Function : </w:t>
       </w:r>
+      <w:proofErr w:type="spellStart"/>
       <w:r>
         <w:rPr>
           <w:b/>
@@ -2235,6 +2899,7 @@
         </w:rPr>
         <w:t>AddressToRowNum</w:t>
       </w:r>
+      <w:proofErr w:type="spellEnd"/>
     </w:p>
     <w:p>
       <w:pPr>
@@ -2245,6 +2910,7 @@
           <w:szCs w:val="26"/>
         </w:rPr>
       </w:pPr>
+      <w:proofErr w:type="spellStart"/>
       <w:r>
         <w:rPr>
           <w:b/>
@@ -2272,10 +2938,11 @@
         </w:rPr>
         <w:t>Container</w:t>
       </w:r>
-    </w:p>
-    <w:p>
-      <w:pPr>
-        <w:pStyle w:val="ListParagraph"/>
+      <w:proofErr w:type="spellEnd"/>
+    </w:p>
+    <w:p>
+      <w:pPr>
+        <w:pStyle w:val="a3"/>
         <w:numPr>
           <w:ilvl w:val="0"/>
           <w:numId w:val="17"/>
@@ -2294,23 +2961,19 @@
           <w:sz w:val="26"/>
           <w:szCs w:val="26"/>
         </w:rPr>
-        <w:t>Instruction(int)</w:t>
-      </w:r>
-    </w:p>
-    <w:p>
-      <w:pPr>
-        <w:pStyle w:val="ListParagraph"/>
-        <w:numPr>
-          <w:ilvl w:val="0"/>
-          <w:numId w:val="17"/>
-        </w:numPr>
+        <w:t>Instruction(</w:t>
+      </w:r>
+      <w:proofErr w:type="spellStart"/>
+      <w:r>
         <w:rPr>
           <w:b/>
           <w:bCs/>
           <w:sz w:val="26"/>
           <w:szCs w:val="26"/>
         </w:rPr>
-      </w:pPr>
+        <w:t>int</w:t>
+      </w:r>
+      <w:proofErr w:type="spellEnd"/>
       <w:r>
         <w:rPr>
           <w:b/>
@@ -2318,11 +2981,16 @@
           <w:sz w:val="26"/>
           <w:szCs w:val="26"/>
         </w:rPr>
-        <w:t>Taken (bool)</w:t>
-      </w:r>
-    </w:p>
-    <w:p>
-      <w:pPr>
+        <w:t>)</w:t>
+      </w:r>
+    </w:p>
+    <w:p>
+      <w:pPr>
+        <w:pStyle w:val="a3"/>
+        <w:numPr>
+          <w:ilvl w:val="0"/>
+          <w:numId w:val="17"/>
+        </w:numPr>
         <w:rPr>
           <w:b/>
           <w:bCs/>
@@ -2337,23 +3005,19 @@
           <w:sz w:val="26"/>
           <w:szCs w:val="26"/>
         </w:rPr>
-        <w:t>RobQueue</w:t>
-      </w:r>
-    </w:p>
-    <w:p>
-      <w:pPr>
-        <w:pStyle w:val="ListParagraph"/>
-        <w:numPr>
-          <w:ilvl w:val="0"/>
-          <w:numId w:val="18"/>
-        </w:numPr>
+        <w:t>Taken (</w:t>
+      </w:r>
+      <w:proofErr w:type="spellStart"/>
+      <w:r>
         <w:rPr>
           <w:b/>
           <w:bCs/>
           <w:sz w:val="26"/>
           <w:szCs w:val="26"/>
         </w:rPr>
-      </w:pPr>
+        <w:t>bool</w:t>
+      </w:r>
+      <w:proofErr w:type="spellEnd"/>
       <w:r>
         <w:rPr>
           <w:b/>
@@ -2361,16 +3025,11 @@
           <w:sz w:val="26"/>
           <w:szCs w:val="26"/>
         </w:rPr>
-        <w:t>Array of rob</w:t>
-      </w:r>
-    </w:p>
-    <w:p>
-      <w:pPr>
-        <w:pStyle w:val="ListParagraph"/>
-        <w:numPr>
-          <w:ilvl w:val="0"/>
-          <w:numId w:val="18"/>
-        </w:numPr>
+        <w:t>)</w:t>
+      </w:r>
+    </w:p>
+    <w:p>
+      <w:pPr>
         <w:rPr>
           <w:b/>
           <w:bCs/>
@@ -2378,6 +3037,7 @@
           <w:szCs w:val="26"/>
         </w:rPr>
       </w:pPr>
+      <w:proofErr w:type="spellStart"/>
       <w:r>
         <w:rPr>
           <w:b/>
@@ -2385,7 +3045,87 @@
           <w:sz w:val="26"/>
           <w:szCs w:val="26"/>
         </w:rPr>
-        <w:t xml:space="preserve">Add,delete(location), flushAfter – all use head and tails pointer on a cyclic array. </w:t>
+        <w:t>RobQueue</w:t>
+      </w:r>
+      <w:proofErr w:type="spellEnd"/>
+    </w:p>
+    <w:p>
+      <w:pPr>
+        <w:pStyle w:val="a3"/>
+        <w:numPr>
+          <w:ilvl w:val="0"/>
+          <w:numId w:val="18"/>
+        </w:numPr>
+        <w:rPr>
+          <w:b/>
+          <w:bCs/>
+          <w:sz w:val="26"/>
+          <w:szCs w:val="26"/>
+        </w:rPr>
+      </w:pPr>
+      <w:r>
+        <w:rPr>
+          <w:b/>
+          <w:bCs/>
+          <w:sz w:val="26"/>
+          <w:szCs w:val="26"/>
+        </w:rPr>
+        <w:t>Array of rob</w:t>
+      </w:r>
+    </w:p>
+    <w:p>
+      <w:pPr>
+        <w:pStyle w:val="a3"/>
+        <w:numPr>
+          <w:ilvl w:val="0"/>
+          <w:numId w:val="18"/>
+        </w:numPr>
+        <w:rPr>
+          <w:b/>
+          <w:bCs/>
+          <w:sz w:val="26"/>
+          <w:szCs w:val="26"/>
+        </w:rPr>
+      </w:pPr>
+      <w:proofErr w:type="spellStart"/>
+      <w:r>
+        <w:rPr>
+          <w:b/>
+          <w:bCs/>
+          <w:sz w:val="26"/>
+          <w:szCs w:val="26"/>
+        </w:rPr>
+        <w:t>Add,delete</w:t>
+      </w:r>
+      <w:proofErr w:type="spellEnd"/>
+      <w:r>
+        <w:rPr>
+          <w:b/>
+          <w:bCs/>
+          <w:sz w:val="26"/>
+          <w:szCs w:val="26"/>
+        </w:rPr>
+        <w:t xml:space="preserve">(location), </w:t>
+      </w:r>
+      <w:proofErr w:type="spellStart"/>
+      <w:r>
+        <w:rPr>
+          <w:b/>
+          <w:bCs/>
+          <w:sz w:val="26"/>
+          <w:szCs w:val="26"/>
+        </w:rPr>
+        <w:t>flushAfter</w:t>
+      </w:r>
+      <w:proofErr w:type="spellEnd"/>
+      <w:r>
+        <w:rPr>
+          <w:b/>
+          <w:bCs/>
+          <w:sz w:val="26"/>
+          <w:szCs w:val="26"/>
+        </w:rPr>
+        <w:t xml:space="preserve"> – all use head and tails pointer on a cyclic array. </w:t>
       </w:r>
     </w:p>
     <w:p>
@@ -2395,7 +3135,7 @@
     </w:p>
     <w:p>
       <w:pPr>
-        <w:pStyle w:val="ListParagraph"/>
+        <w:pStyle w:val="a3"/>
         <w:numPr>
           <w:ilvl w:val="0"/>
           <w:numId w:val="10"/>
@@ -2407,14 +3147,22 @@
     </w:p>
     <w:p>
       <w:pPr>
-        <w:pStyle w:val="ListParagraph"/>
+        <w:pStyle w:val="a3"/>
         <w:numPr>
           <w:ilvl w:val="0"/>
           <w:numId w:val="10"/>
         </w:numPr>
       </w:pPr>
       <w:r>
-        <w:t>Array of int registers</w:t>
+        <w:t xml:space="preserve">Array of </w:t>
+      </w:r>
+      <w:proofErr w:type="spellStart"/>
+      <w:r>
+        <w:t>int</w:t>
+      </w:r>
+      <w:proofErr w:type="spellEnd"/>
+      <w:r>
+        <w:t xml:space="preserve"> registers</w:t>
       </w:r>
       <w:r>
         <w:t xml:space="preserve"> status</w:t>
@@ -2425,7 +3173,7 @@
     </w:p>
     <w:p>
       <w:pPr>
-        <w:pStyle w:val="ListParagraph"/>
+        <w:pStyle w:val="a3"/>
         <w:numPr>
           <w:ilvl w:val="0"/>
           <w:numId w:val="10"/>
@@ -2436,163 +3184,190 @@
         <w:t>Array of float registers</w:t>
       </w:r>
       <w:r>
+        <w:t xml:space="preserve"> status </w:t>
+      </w:r>
+      <w:r>
+        <w:t>(16)</w:t>
+      </w:r>
+    </w:p>
+    <w:p>
+      <w:pPr>
+        <w:pStyle w:val="a3"/>
+        <w:numPr>
+          <w:ilvl w:val="0"/>
+          <w:numId w:val="10"/>
+        </w:numPr>
+      </w:pPr>
+      <w:r>
+        <w:t xml:space="preserve">Cycle </w:t>
+      </w:r>
+      <w:r>
+        <w:t>counter (</w:t>
+      </w:r>
+      <w:proofErr w:type="spellStart"/>
+      <w:r>
+        <w:t>int</w:t>
+      </w:r>
+      <w:proofErr w:type="spellEnd"/>
+      <w:r>
+        <w:t>)</w:t>
+      </w:r>
+    </w:p>
+    <w:p>
+      <w:pPr>
+        <w:pStyle w:val="a3"/>
+        <w:numPr>
+          <w:ilvl w:val="0"/>
+          <w:numId w:val="10"/>
+        </w:numPr>
+      </w:pPr>
+      <w:proofErr w:type="spellStart"/>
+      <w:r>
+        <w:t>UnitCounter</w:t>
+      </w:r>
+      <w:proofErr w:type="spellEnd"/>
+      <w:r>
+        <w:t xml:space="preserve"> static object (not defined actually in global)</w:t>
+      </w:r>
+    </w:p>
+    <w:p>
+      <w:pPr>
+        <w:pStyle w:val="a3"/>
+        <w:numPr>
+          <w:ilvl w:val="0"/>
+          <w:numId w:val="10"/>
+        </w:numPr>
+      </w:pPr>
+      <w:r>
+        <w:t>Array of Rob in the given size. Implement a cyclic queue with head and tail pointer.</w:t>
+      </w:r>
+    </w:p>
+    <w:p>
+      <w:pPr>
+        <w:pStyle w:val="a3"/>
+        <w:numPr>
+          <w:ilvl w:val="0"/>
+          <w:numId w:val="10"/>
+        </w:numPr>
+      </w:pPr>
+      <w:r>
+        <w:t xml:space="preserve">Queue of instructions (16) – all </w:t>
+      </w:r>
+      <w:r>
         <w:t xml:space="preserve"> </w:t>
       </w:r>
-      <w:r>
-        <w:t>status</w:t>
-      </w:r>
+      <w:proofErr w:type="spellStart"/>
+      <w:r>
+        <w:t>instruction</w:t>
+      </w:r>
+      <w:r>
+        <w:t>Container</w:t>
+      </w:r>
+      <w:proofErr w:type="spellEnd"/>
       <w:r>
         <w:t xml:space="preserve"> </w:t>
       </w:r>
       <w:r>
-        <w:t>(16)</w:t>
-      </w:r>
-    </w:p>
-    <w:p>
-      <w:pPr>
-        <w:pStyle w:val="ListParagraph"/>
+        <w:t>Type</w:t>
+      </w:r>
+    </w:p>
+    <w:p>
+      <w:pPr>
+        <w:pStyle w:val="a3"/>
         <w:numPr>
           <w:ilvl w:val="0"/>
           <w:numId w:val="10"/>
         </w:numPr>
       </w:pPr>
       <w:r>
-        <w:t xml:space="preserve">Cycle </w:t>
-      </w:r>
-      <w:r>
-        <w:t>counter (int)</w:t>
-      </w:r>
-    </w:p>
-    <w:p>
-      <w:pPr>
-        <w:pStyle w:val="ListParagraph"/>
+        <w:t xml:space="preserve">Integer </w:t>
+      </w:r>
+      <w:r>
+        <w:t>reservation station array – of given size</w:t>
+      </w:r>
+    </w:p>
+    <w:p>
+      <w:pPr>
+        <w:pStyle w:val="a3"/>
         <w:numPr>
           <w:ilvl w:val="0"/>
           <w:numId w:val="10"/>
         </w:numPr>
       </w:pPr>
       <w:r>
-        <w:t>UnitCounter static object (not defined actually in global)</w:t>
-      </w:r>
-    </w:p>
-    <w:p>
-      <w:pPr>
-        <w:pStyle w:val="ListParagraph"/>
+        <w:t>FP adders reservation station array – of given size</w:t>
+      </w:r>
+    </w:p>
+    <w:p>
+      <w:pPr>
+        <w:pStyle w:val="a3"/>
         <w:numPr>
           <w:ilvl w:val="0"/>
           <w:numId w:val="10"/>
         </w:numPr>
       </w:pPr>
       <w:r>
-        <w:t>Array of Rob in the given size. Implement a cyclic queue with head and tail pointer.</w:t>
-      </w:r>
-    </w:p>
-    <w:p>
-      <w:pPr>
-        <w:pStyle w:val="ListParagraph"/>
+        <w:t>FP multipliers reservation station array – of given size</w:t>
+      </w:r>
+    </w:p>
+    <w:p>
+      <w:pPr>
+        <w:pStyle w:val="a3"/>
         <w:numPr>
           <w:ilvl w:val="0"/>
           <w:numId w:val="10"/>
         </w:numPr>
       </w:pPr>
       <w:r>
-        <w:t xml:space="preserve">Queue of instructions (16) – all </w:t>
-      </w:r>
-      <w:r>
-        <w:t xml:space="preserve"> instruction</w:t>
-      </w:r>
-      <w:r>
-        <w:t>Container</w:t>
-      </w:r>
-      <w:r>
-        <w:t xml:space="preserve"> </w:t>
-      </w:r>
-      <w:r>
-        <w:t>Type</w:t>
-      </w:r>
-    </w:p>
-    <w:p>
-      <w:pPr>
-        <w:pStyle w:val="ListParagraph"/>
+        <w:t xml:space="preserve">BTB </w:t>
+      </w:r>
+      <w:proofErr w:type="spellStart"/>
+      <w:r>
+        <w:t>HashMap</w:t>
+      </w:r>
+      <w:proofErr w:type="spellEnd"/>
+      <w:r>
+        <w:t>&lt;</w:t>
+      </w:r>
+      <w:proofErr w:type="spellStart"/>
+      <w:r>
+        <w:t>int,int</w:t>
+      </w:r>
+      <w:proofErr w:type="spellEnd"/>
+      <w:r>
+        <w:t>&gt; – size 16. Dictionary that has the pc as the key and the pc predicted as the value.</w:t>
+      </w:r>
+    </w:p>
+    <w:p>
+      <w:pPr>
+        <w:pStyle w:val="a3"/>
         <w:numPr>
           <w:ilvl w:val="0"/>
           <w:numId w:val="10"/>
         </w:numPr>
       </w:pPr>
       <w:r>
-        <w:t xml:space="preserve">Integer </w:t>
-      </w:r>
-      <w:r>
-        <w:t>reservation station array – of given size</w:t>
-      </w:r>
-    </w:p>
-    <w:p>
-      <w:pPr>
-        <w:pStyle w:val="ListParagraph"/>
+        <w:t>Main Memory – 1024 rows of 32 bit.</w:t>
+      </w:r>
+    </w:p>
+    <w:p>
+      <w:pPr>
+        <w:pStyle w:val="a3"/>
         <w:numPr>
           <w:ilvl w:val="0"/>
           <w:numId w:val="10"/>
         </w:numPr>
       </w:pPr>
       <w:r>
-        <w:t xml:space="preserve">FP adders </w:t>
-      </w:r>
-      <w:r>
-        <w:t>reservation station array – of given size</w:t>
-      </w:r>
-    </w:p>
-    <w:p>
-      <w:pPr>
-        <w:pStyle w:val="ListParagraph"/>
-        <w:numPr>
-          <w:ilvl w:val="0"/>
-          <w:numId w:val="10"/>
-        </w:numPr>
-      </w:pPr>
-      <w:r>
-        <w:t xml:space="preserve">FP </w:t>
-      </w:r>
-      <w:r>
-        <w:t>multipliers</w:t>
-      </w:r>
-      <w:r>
-        <w:t xml:space="preserve"> reservation station array – of given size</w:t>
-      </w:r>
-    </w:p>
-    <w:p>
-      <w:pPr>
-        <w:pStyle w:val="ListParagraph"/>
-        <w:numPr>
-          <w:ilvl w:val="0"/>
-          <w:numId w:val="10"/>
-        </w:numPr>
-      </w:pPr>
-      <w:r>
-        <w:t>BTB HashMap&lt;int,int&gt; – size 16. Dictionary that has the pc as the key and the pc predicted as the value.</w:t>
-      </w:r>
-    </w:p>
-    <w:p>
-      <w:pPr>
-        <w:pStyle w:val="ListParagraph"/>
-        <w:numPr>
-          <w:ilvl w:val="0"/>
-          <w:numId w:val="10"/>
-        </w:numPr>
-      </w:pPr>
-      <w:r>
-        <w:t>Main Memory – 1024 rows of 32 bit.</w:t>
-      </w:r>
-    </w:p>
-    <w:p>
-      <w:pPr>
-        <w:pStyle w:val="ListParagraph"/>
-        <w:numPr>
-          <w:ilvl w:val="0"/>
-          <w:numId w:val="10"/>
-        </w:numPr>
-      </w:pPr>
-      <w:r>
-        <w:t>Halt = 0 (bool) . 0 by default.</w:t>
+        <w:t>Halt = 0 (</w:t>
+      </w:r>
+      <w:proofErr w:type="spellStart"/>
+      <w:r>
+        <w:t>bool</w:t>
+      </w:r>
+      <w:proofErr w:type="spellEnd"/>
+      <w:r>
+        <w:t>) . 0 by default.</w:t>
       </w:r>
     </w:p>
     <w:p>
@@ -2622,7 +3397,7 @@
     </w:p>
     <w:p>
       <w:pPr>
-        <w:pStyle w:val="ListParagraph"/>
+        <w:pStyle w:val="a3"/>
         <w:numPr>
           <w:ilvl w:val="0"/>
           <w:numId w:val="15"/>
@@ -2634,17 +3409,26 @@
           <w:szCs w:val="20"/>
         </w:rPr>
       </w:pPr>
+      <w:proofErr w:type="spellStart"/>
       <w:r>
         <w:rPr>
           <w:sz w:val="24"/>
           <w:szCs w:val="24"/>
         </w:rPr>
-        <w:t>GetConfig and initialize</w:t>
-      </w:r>
-    </w:p>
-    <w:p>
-      <w:pPr>
-        <w:pStyle w:val="ListParagraph"/>
+        <w:t>GetConfig</w:t>
+      </w:r>
+      <w:proofErr w:type="spellEnd"/>
+      <w:r>
+        <w:rPr>
+          <w:sz w:val="24"/>
+          <w:szCs w:val="24"/>
+        </w:rPr>
+        <w:t xml:space="preserve"> and initialize</w:t>
+      </w:r>
+    </w:p>
+    <w:p>
+      <w:pPr>
+        <w:pStyle w:val="a3"/>
         <w:numPr>
           <w:ilvl w:val="0"/>
           <w:numId w:val="15"/>
@@ -2680,7 +3464,7 @@
     </w:p>
     <w:p>
       <w:pPr>
-        <w:pStyle w:val="ListParagraph"/>
+        <w:pStyle w:val="a3"/>
         <w:numPr>
           <w:ilvl w:val="1"/>
           <w:numId w:val="15"/>
@@ -2702,7 +3486,7 @@
     </w:p>
     <w:p>
       <w:pPr>
-        <w:pStyle w:val="ListParagraph"/>
+        <w:pStyle w:val="a3"/>
         <w:numPr>
           <w:ilvl w:val="1"/>
           <w:numId w:val="15"/>
@@ -2724,7 +3508,7 @@
     </w:p>
     <w:p>
       <w:pPr>
-        <w:pStyle w:val="ListParagraph"/>
+        <w:pStyle w:val="a3"/>
         <w:numPr>
           <w:ilvl w:val="1"/>
           <w:numId w:val="15"/>
@@ -2746,7 +3530,7 @@
     </w:p>
     <w:p>
       <w:pPr>
-        <w:pStyle w:val="ListParagraph"/>
+        <w:pStyle w:val="a3"/>
         <w:numPr>
           <w:ilvl w:val="1"/>
           <w:numId w:val="15"/>
@@ -2768,7 +3552,7 @@
     </w:p>
     <w:p>
       <w:pPr>
-        <w:pStyle w:val="ListParagraph"/>
+        <w:pStyle w:val="a3"/>
         <w:numPr>
           <w:ilvl w:val="1"/>
           <w:numId w:val="15"/>
@@ -2790,7 +3574,7 @@
     </w:p>
     <w:p>
       <w:pPr>
-        <w:pStyle w:val="ListParagraph"/>
+        <w:pStyle w:val="a3"/>
       </w:pPr>
     </w:p>
     <w:p>
@@ -2810,7 +3594,7 @@
     </w:p>
     <w:p>
       <w:pPr>
-        <w:pStyle w:val="ListParagraph"/>
+        <w:pStyle w:val="a3"/>
         <w:numPr>
           <w:ilvl w:val="0"/>
           <w:numId w:val="6"/>
@@ -2837,7 +3621,7 @@
     </w:p>
     <w:p>
       <w:pPr>
-        <w:pStyle w:val="ListParagraph"/>
+        <w:pStyle w:val="a3"/>
         <w:numPr>
           <w:ilvl w:val="0"/>
           <w:numId w:val="6"/>
@@ -2852,7 +3636,39 @@
           <w:b/>
           <w:bCs/>
         </w:rPr>
-        <w:t>If two ops are ready to exeute at the same time, which one should we choose? Can we choose by index ? or have to use lru mechanism .</w:t>
+        <w:t xml:space="preserve">If two ops are ready to </w:t>
+      </w:r>
+      <w:proofErr w:type="spellStart"/>
+      <w:r>
+        <w:rPr>
+          <w:b/>
+          <w:bCs/>
+        </w:rPr>
+        <w:t>exeute</w:t>
+      </w:r>
+      <w:proofErr w:type="spellEnd"/>
+      <w:r>
+        <w:rPr>
+          <w:b/>
+          <w:bCs/>
+        </w:rPr>
+        <w:t xml:space="preserve"> at the same time, which one should we choose? Can we choose by index ? or have to use </w:t>
+      </w:r>
+      <w:proofErr w:type="spellStart"/>
+      <w:r>
+        <w:rPr>
+          <w:b/>
+          <w:bCs/>
+        </w:rPr>
+        <w:t>lru</w:t>
+      </w:r>
+      <w:proofErr w:type="spellEnd"/>
+      <w:r>
+        <w:rPr>
+          <w:b/>
+          <w:bCs/>
+        </w:rPr>
+        <w:t xml:space="preserve"> mechanism .</w:t>
       </w:r>
     </w:p>
     <w:p>
@@ -2881,9 +3697,9 @@
     </w:p>
     <w:tbl>
       <w:tblPr>
-        <w:tblStyle w:val="TableGrid"/>
+        <w:tblStyle w:val="a4"/>
         <w:tblW w:w="0" w:type="auto"/>
-        <w:tblLook w:val="04A0" w:firstRow="1" w:lastRow="0" w:firstColumn="1" w:lastColumn="0" w:noHBand="0" w:noVBand="1"/>
+        <w:tblLook w:val="04A0"/>
       </w:tblPr>
       <w:tblGrid>
         <w:gridCol w:w="4788"/>
@@ -2901,6 +3717,7 @@
                 <w:bCs/>
               </w:rPr>
             </w:pPr>
+            <w:proofErr w:type="spellStart"/>
             <w:r>
               <w:rPr>
                 <w:b/>
@@ -2908,6 +3725,7 @@
               </w:rPr>
               <w:t>Yossi</w:t>
             </w:r>
+            <w:proofErr w:type="spellEnd"/>
           </w:p>
         </w:tc>
         <w:tc>
@@ -2985,6 +3803,7 @@
                 <w:bCs/>
               </w:rPr>
             </w:pPr>
+            <w:proofErr w:type="spellStart"/>
             <w:r>
               <w:rPr>
                 <w:b/>
@@ -2992,6 +3811,7 @@
               </w:rPr>
               <w:t>Utils</w:t>
             </w:r>
+            <w:proofErr w:type="spellEnd"/>
           </w:p>
         </w:tc>
         <w:tc>
@@ -3184,7 +4004,7 @@
 </file>
 
 <file path=word/numbering.xml><?xml version="1.0" encoding="utf-8"?>
-<w:numbering xmlns:wpc="http://schemas.microsoft.com/office/word/2010/wordprocessingCanvas" xmlns:mc="http://schemas.openxmlformats.org/markup-compatibility/2006" xmlns:o="urn:schemas-microsoft-com:office:office" xmlns:r="http://schemas.openxmlformats.org/officeDocument/2006/relationships" xmlns:m="http://schemas.openxmlformats.org/officeDocument/2006/math" xmlns:v="urn:schemas-microsoft-com:vml" xmlns:wp14="http://schemas.microsoft.com/office/word/2010/wordprocessingDrawing" xmlns:wp="http://schemas.openxmlformats.org/drawingml/2006/wordprocessingDrawing" xmlns:w10="urn:schemas-microsoft-com:office:word" xmlns:w="http://schemas.openxmlformats.org/wordprocessingml/2006/main" xmlns:w14="http://schemas.microsoft.com/office/word/2010/wordml" xmlns:wpg="http://schemas.microsoft.com/office/word/2010/wordprocessingGroup" xmlns:wpi="http://schemas.microsoft.com/office/word/2010/wordprocessingInk" xmlns:wne="http://schemas.microsoft.com/office/word/2006/wordml" xmlns:wps="http://schemas.microsoft.com/office/word/2010/wordprocessingShape" mc:Ignorable="w14 wp14">
+<w:numbering xmlns:ve="http://schemas.openxmlformats.org/markup-compatibility/2006" xmlns:o="urn:schemas-microsoft-com:office:office" xmlns:r="http://schemas.openxmlformats.org/officeDocument/2006/relationships" xmlns:m="http://schemas.openxmlformats.org/officeDocument/2006/math" xmlns:v="urn:schemas-microsoft-com:vml" xmlns:wp="http://schemas.openxmlformats.org/drawingml/2006/wordprocessingDrawing" xmlns:w10="urn:schemas-microsoft-com:office:word" xmlns:w="http://schemas.openxmlformats.org/wordprocessingml/2006/main" xmlns:wne="http://schemas.microsoft.com/office/word/2006/wordml">
   <w:abstractNum w:abstractNumId="0">
     <w:nsid w:val="0B0C72FB"/>
     <w:multiLevelType w:val="hybridMultilevel"/>
@@ -5226,7 +6046,7 @@
 </file>
 
 <file path=word/styles.xml><?xml version="1.0" encoding="utf-8"?>
-<w:styles xmlns:mc="http://schemas.openxmlformats.org/markup-compatibility/2006" xmlns:r="http://schemas.openxmlformats.org/officeDocument/2006/relationships" xmlns:w="http://schemas.openxmlformats.org/wordprocessingml/2006/main" xmlns:w14="http://schemas.microsoft.com/office/word/2010/wordml" mc:Ignorable="w14">
+<w:styles xmlns:r="http://schemas.openxmlformats.org/officeDocument/2006/relationships" xmlns:w="http://schemas.openxmlformats.org/wordprocessingml/2006/main">
   <w:docDefaults>
     <w:rPrDefault>
       <w:rPr>
@@ -5381,21 +6201,23 @@
     <w:lsdException w:name="Bibliography" w:uiPriority="37"/>
     <w:lsdException w:name="TOC Heading" w:uiPriority="39" w:qFormat="1"/>
   </w:latentStyles>
-  <w:style w:type="paragraph" w:default="1" w:styleId="Normal">
+  <w:style w:type="paragraph" w:default="1" w:styleId="a">
     <w:name w:val="Normal"/>
     <w:qFormat/>
+    <w:rsid w:val="00BD3F5D"/>
   </w:style>
-  <w:style w:type="character" w:default="1" w:styleId="DefaultParagraphFont">
+  <w:style w:type="character" w:default="1" w:styleId="a0">
     <w:name w:val="Default Paragraph Font"/>
     <w:uiPriority w:val="1"/>
     <w:semiHidden/>
     <w:unhideWhenUsed/>
   </w:style>
-  <w:style w:type="table" w:default="1" w:styleId="TableNormal">
+  <w:style w:type="table" w:default="1" w:styleId="a1">
     <w:name w:val="Normal Table"/>
     <w:uiPriority w:val="99"/>
     <w:semiHidden/>
     <w:unhideWhenUsed/>
+    <w:qFormat/>
     <w:tblPr>
       <w:tblInd w:w="0" w:type="dxa"/>
       <w:tblCellMar>
@@ -5406,15 +6228,15 @@
       </w:tblCellMar>
     </w:tblPr>
   </w:style>
-  <w:style w:type="numbering" w:default="1" w:styleId="NoList">
+  <w:style w:type="numbering" w:default="1" w:styleId="a2">
     <w:name w:val="No List"/>
     <w:uiPriority w:val="99"/>
     <w:semiHidden/>
     <w:unhideWhenUsed/>
   </w:style>
-  <w:style w:type="paragraph" w:styleId="ListParagraph">
+  <w:style w:type="paragraph" w:styleId="a3">
     <w:name w:val="List Paragraph"/>
-    <w:basedOn w:val="Normal"/>
+    <w:basedOn w:val="a"/>
     <w:uiPriority w:val="34"/>
     <w:qFormat/>
     <w:rsid w:val="00B32826"/>
@@ -5423,15 +6245,16 @@
       <w:contextualSpacing/>
     </w:pPr>
   </w:style>
-  <w:style w:type="table" w:styleId="TableGrid">
+  <w:style w:type="table" w:styleId="a4">
     <w:name w:val="Table Grid"/>
-    <w:basedOn w:val="TableNormal"/>
+    <w:basedOn w:val="a1"/>
     <w:uiPriority w:val="59"/>
     <w:rsid w:val="00486FA5"/>
     <w:pPr>
       <w:spacing w:after="0" w:line="240" w:lineRule="auto"/>
     </w:pPr>
     <w:tblPr>
+      <w:tblInd w:w="0" w:type="dxa"/>
       <w:tblBorders>
         <w:top w:val="single" w:sz="4" w:space="0" w:color="auto"/>
         <w:left w:val="single" w:sz="4" w:space="0" w:color="auto"/>
@@ -5440,6 +6263,12 @@
         <w:insideH w:val="single" w:sz="4" w:space="0" w:color="auto"/>
         <w:insideV w:val="single" w:sz="4" w:space="0" w:color="auto"/>
       </w:tblBorders>
+      <w:tblCellMar>
+        <w:top w:w="0" w:type="dxa"/>
+        <w:left w:w="108" w:type="dxa"/>
+        <w:bottom w:w="0" w:type="dxa"/>
+        <w:right w:w="108" w:type="dxa"/>
+      </w:tblCellMar>
     </w:tblPr>
   </w:style>
 </w:styles>

</xml_diff>

<commit_message>
Yossi - implementation without testing yet
</commit_message>
<xml_diff>
--- a/Architecture project.docx
+++ b/Architecture project.docx
@@ -1,6 +1,6 @@
 
 <file path=word/document.xml><?xml version="1.0" encoding="utf-8"?>
-<w:document xmlns:wpc="http://schemas.microsoft.com/office/word/2010/wordprocessingCanvas" xmlns:mc="http://schemas.openxmlformats.org/markup-compatibility/2006" xmlns:o="urn:schemas-microsoft-com:office:office" xmlns:r="http://schemas.openxmlformats.org/officeDocument/2006/relationships" xmlns:m="http://schemas.openxmlformats.org/officeDocument/2006/math" xmlns:v="urn:schemas-microsoft-com:vml" xmlns:wp14="http://schemas.microsoft.com/office/word/2010/wordprocessingDrawing" xmlns:wp="http://schemas.openxmlformats.org/drawingml/2006/wordprocessingDrawing" xmlns:w10="urn:schemas-microsoft-com:office:word" xmlns:w="http://schemas.openxmlformats.org/wordprocessingml/2006/main" xmlns:w14="http://schemas.microsoft.com/office/word/2010/wordml" xmlns:wpg="http://schemas.microsoft.com/office/word/2010/wordprocessingGroup" xmlns:wpi="http://schemas.microsoft.com/office/word/2010/wordprocessingInk" xmlns:wne="http://schemas.microsoft.com/office/word/2006/wordml" xmlns:wps="http://schemas.microsoft.com/office/word/2010/wordprocessingShape" mc:Ignorable="w14 wp14">
+<w:document xmlns:wpc="http://schemas.microsoft.com/office/word/2010/wordprocessingCanvas" xmlns:mc="http://schemas.openxmlformats.org/markup-compatibility/2006" xmlns:o="urn:schemas-microsoft-com:office:office" xmlns:r="http://schemas.openxmlformats.org/officeDocument/2006/relationships" xmlns:m="http://schemas.openxmlformats.org/officeDocument/2006/math" xmlns:v="urn:schemas-microsoft-com:vml" xmlns:wp14="http://schemas.microsoft.com/office/word/2010/wordprocessingDrawing" xmlns:wp="http://schemas.openxmlformats.org/drawingml/2006/wordprocessingDrawing" xmlns:w10="urn:schemas-microsoft-com:office:word" xmlns:w="http://schemas.openxmlformats.org/wordprocessingml/2006/main" xmlns:w14="http://schemas.microsoft.com/office/word/2010/wordml" xmlns:w15="http://schemas.microsoft.com/office/word/2012/wordml" xmlns:wpg="http://schemas.microsoft.com/office/word/2010/wordprocessingGroup" xmlns:wpi="http://schemas.microsoft.com/office/word/2010/wordprocessingInk" xmlns:wne="http://schemas.microsoft.com/office/word/2006/wordml" xmlns:wps="http://schemas.microsoft.com/office/word/2010/wordprocessingShape" mc:Ignorable="w14 w15 wp14">
   <w:body>
     <w:p>
       <w:r>
@@ -15,6 +15,7 @@
           <w:u w:val="single"/>
         </w:rPr>
       </w:pPr>
+      <w:proofErr w:type="gramStart"/>
       <w:r>
         <w:rPr>
           <w:b/>
@@ -23,6 +24,7 @@
         </w:rPr>
         <w:t>stages</w:t>
       </w:r>
+      <w:proofErr w:type="gramEnd"/>
       <w:r>
         <w:rPr>
           <w:b/>
@@ -49,7 +51,23 @@
         </w:numPr>
       </w:pPr>
       <w:r>
-        <w:t xml:space="preserve">BTB – Array , has insert and delete . Max size of 16. HashMap – check about size limit. </w:t>
+        <w:t xml:space="preserve">BTB – </w:t>
+      </w:r>
+      <w:proofErr w:type="gramStart"/>
+      <w:r>
+        <w:t>Array ,</w:t>
+      </w:r>
+      <w:proofErr w:type="gramEnd"/>
+      <w:r>
+        <w:t xml:space="preserve"> has insert and delete . Max size of 16. </w:t>
+      </w:r>
+      <w:proofErr w:type="spellStart"/>
+      <w:r>
+        <w:t>HashMap</w:t>
+      </w:r>
+      <w:proofErr w:type="spellEnd"/>
+      <w:r>
+        <w:t xml:space="preserve"> – check about size limit. </w:t>
       </w:r>
     </w:p>
     <w:p>
@@ -63,8 +81,13 @@
         <w:t>s a random</w:t>
       </w:r>
       <w:r>
-        <w:t xml:space="preserve"> LRU mechanism .</w:t>
-      </w:r>
+        <w:t xml:space="preserve"> LRU </w:t>
+      </w:r>
+      <w:proofErr w:type="gramStart"/>
+      <w:r>
+        <w:t>mechanism .</w:t>
+      </w:r>
+      <w:proofErr w:type="gramEnd"/>
       <w:r>
         <w:t xml:space="preserve"> </w:t>
       </w:r>
@@ -99,7 +122,31 @@
         </w:numPr>
       </w:pPr>
       <w:r>
-        <w:t>Queue of instructions , size of 16. When queue is full , don’t enqueue and don’t increment pc.</w:t>
+        <w:t xml:space="preserve">Queue of </w:t>
+      </w:r>
+      <w:proofErr w:type="gramStart"/>
+      <w:r>
+        <w:t>instructions ,</w:t>
+      </w:r>
+      <w:proofErr w:type="gramEnd"/>
+      <w:r>
+        <w:t xml:space="preserve"> size of 16. When queue is </w:t>
+      </w:r>
+      <w:proofErr w:type="gramStart"/>
+      <w:r>
+        <w:t>full ,</w:t>
+      </w:r>
+      <w:proofErr w:type="gramEnd"/>
+      <w:r>
+        <w:t xml:space="preserve"> don’t </w:t>
+      </w:r>
+      <w:proofErr w:type="spellStart"/>
+      <w:r>
+        <w:t>enqueue</w:t>
+      </w:r>
+      <w:proofErr w:type="spellEnd"/>
+      <w:r>
+        <w:t xml:space="preserve"> and don’t increment pc.</w:t>
       </w:r>
     </w:p>
     <w:p>
@@ -111,8 +158,13 @@
         </w:numPr>
       </w:pPr>
       <w:r>
-        <w:t>Find pc in BTB .</w:t>
-      </w:r>
+        <w:t xml:space="preserve">Find pc in </w:t>
+      </w:r>
+      <w:proofErr w:type="gramStart"/>
+      <w:r>
+        <w:t>BTB .</w:t>
+      </w:r>
+      <w:proofErr w:type="gramEnd"/>
       <w:r>
         <w:t xml:space="preserve"> Update Pc if found.</w:t>
       </w:r>
@@ -128,11 +180,22 @@
           <w:numId w:val="1"/>
         </w:numPr>
       </w:pPr>
-      <w:r>
-        <w:t xml:space="preserve">Always put taken = false. </w:t>
-      </w:r>
-      <w:r>
-        <w:t>To the integer reservation table.</w:t>
+      <w:proofErr w:type="gramStart"/>
+      <w:r>
+        <w:t>put</w:t>
+      </w:r>
+      <w:proofErr w:type="gramEnd"/>
+      <w:r>
+        <w:t xml:space="preserve"> taken = false. </w:t>
+      </w:r>
+      <w:r>
+        <w:t>To the integer reservation table</w:t>
+      </w:r>
+      <w:r>
+        <w:t xml:space="preserve"> unless pc found in BTB then taken=true</w:t>
+      </w:r>
+      <w:r>
+        <w:t>.</w:t>
       </w:r>
     </w:p>
     <w:p>
@@ -159,7 +222,23 @@
         </w:numPr>
       </w:pPr>
       <w:r>
-        <w:t>If decoded a non valid command , set halt to true and exit the loop.</w:t>
+        <w:t xml:space="preserve">If decoded a </w:t>
+      </w:r>
+      <w:proofErr w:type="spellStart"/>
+      <w:r>
+        <w:t>non valid</w:t>
+      </w:r>
+      <w:proofErr w:type="spellEnd"/>
+      <w:r>
+        <w:t xml:space="preserve"> </w:t>
+      </w:r>
+      <w:proofErr w:type="gramStart"/>
+      <w:r>
+        <w:t>command ,</w:t>
+      </w:r>
+      <w:proofErr w:type="gramEnd"/>
+      <w:r>
+        <w:t xml:space="preserve"> set halt to true and exit the loop.</w:t>
       </w:r>
     </w:p>
     <w:p>
@@ -179,8 +258,13 @@
           <w:numId w:val="1"/>
         </w:numPr>
       </w:pPr>
-      <w:r>
-        <w:t>Peek , decode the instruction . If there’s room in the reservation station</w:t>
+      <w:proofErr w:type="gramStart"/>
+      <w:r>
+        <w:t>Peek ,</w:t>
+      </w:r>
+      <w:proofErr w:type="gramEnd"/>
+      <w:r>
+        <w:t xml:space="preserve"> decode the instruction . If there’s room in the reservation station</w:t>
       </w:r>
       <w:r>
         <w:t xml:space="preserve"> and</w:t>
@@ -189,11 +273,64 @@
         <w:t xml:space="preserve"> ROB</w:t>
       </w:r>
       <w:r>
-        <w:t xml:space="preserve"> dequeue from instruction queue and push to corresponding station.</w:t>
-      </w:r>
-      <w:r>
-        <w:t xml:space="preserve"> When insterting to reservation station go to Register status table and take value to Vj/Vk or robAddress to Qj/Qk</w:t>
-      </w:r>
+        <w:t xml:space="preserve"> </w:t>
+      </w:r>
+      <w:proofErr w:type="spellStart"/>
+      <w:r>
+        <w:t>dequeue</w:t>
+      </w:r>
+      <w:proofErr w:type="spellEnd"/>
+      <w:r>
+        <w:t xml:space="preserve"> from instruction queue and push to corresponding station.</w:t>
+      </w:r>
+      <w:r>
+        <w:t xml:space="preserve"> When </w:t>
+      </w:r>
+      <w:proofErr w:type="spellStart"/>
+      <w:r>
+        <w:t>insterting</w:t>
+      </w:r>
+      <w:proofErr w:type="spellEnd"/>
+      <w:r>
+        <w:t xml:space="preserve"> to reservation station go to Register status table and take value to </w:t>
+      </w:r>
+      <w:proofErr w:type="spellStart"/>
+      <w:r>
+        <w:t>Vj</w:t>
+      </w:r>
+      <w:proofErr w:type="spellEnd"/>
+      <w:r>
+        <w:t>/</w:t>
+      </w:r>
+      <w:proofErr w:type="spellStart"/>
+      <w:r>
+        <w:t>Vk</w:t>
+      </w:r>
+      <w:proofErr w:type="spellEnd"/>
+      <w:r>
+        <w:t xml:space="preserve"> or </w:t>
+      </w:r>
+      <w:proofErr w:type="spellStart"/>
+      <w:r>
+        <w:t>robAddress</w:t>
+      </w:r>
+      <w:proofErr w:type="spellEnd"/>
+      <w:r>
+        <w:t xml:space="preserve"> to </w:t>
+      </w:r>
+      <w:proofErr w:type="spellStart"/>
+      <w:r>
+        <w:t>Qj</w:t>
+      </w:r>
+      <w:proofErr w:type="spellEnd"/>
+      <w:r>
+        <w:t>/</w:t>
+      </w:r>
+      <w:proofErr w:type="spellStart"/>
+      <w:r>
+        <w:t>Qk</w:t>
+      </w:r>
+      <w:proofErr w:type="spellEnd"/>
       <w:r>
         <w:t>.</w:t>
       </w:r>
@@ -259,13 +396,42 @@
         </w:numPr>
       </w:pPr>
       <w:r>
-        <w:t>For FP adders/FP mults/ Integer ALU</w:t>
-      </w:r>
-      <w:r>
-        <w:t xml:space="preserve">/Load Buf/Store Buf </w:t>
-      </w:r>
-      <w:r>
-        <w:t xml:space="preserve"> check if there’s a</w:t>
+        <w:t xml:space="preserve">For FP adders/FP </w:t>
+      </w:r>
+      <w:proofErr w:type="spellStart"/>
+      <w:r>
+        <w:t>mults</w:t>
+      </w:r>
+      <w:proofErr w:type="spellEnd"/>
+      <w:r>
+        <w:t>/ Integer ALU</w:t>
+      </w:r>
+      <w:r>
+        <w:t xml:space="preserve">/Load </w:t>
+      </w:r>
+      <w:proofErr w:type="spellStart"/>
+      <w:r>
+        <w:t>Buf</w:t>
+      </w:r>
+      <w:proofErr w:type="spellEnd"/>
+      <w:r>
+        <w:t xml:space="preserve">/Store </w:t>
+      </w:r>
+      <w:proofErr w:type="spellStart"/>
+      <w:proofErr w:type="gramStart"/>
+      <w:r>
+        <w:t>Buf</w:t>
+      </w:r>
+      <w:proofErr w:type="spellEnd"/>
+      <w:r>
+        <w:t xml:space="preserve"> </w:t>
+      </w:r>
+      <w:r>
+        <w:t xml:space="preserve"> check</w:t>
+      </w:r>
+      <w:proofErr w:type="gramEnd"/>
+      <w:r>
+        <w:t xml:space="preserve"> if there’s a</w:t>
       </w:r>
       <w:r>
         <w:t>n</w:t>
@@ -301,7 +467,15 @@
         <w:t>a counter</w:t>
       </w:r>
       <w:r>
-        <w:t>, which will reflect state of alu and how many cycles remain to finish.</w:t>
+        <w:t xml:space="preserve">, which will reflect state of </w:t>
+      </w:r>
+      <w:proofErr w:type="spellStart"/>
+      <w:r>
+        <w:t>alu</w:t>
+      </w:r>
+      <w:proofErr w:type="spellEnd"/>
+      <w:r>
+        <w:t xml:space="preserve"> and how many cycles remain to finish.</w:t>
       </w:r>
     </w:p>
     <w:p>
@@ -313,7 +487,20 @@
         </w:numPr>
       </w:pPr>
       <w:r>
-        <w:t>For an existing running alu , continue the op and decrement the counter. One can only enter the ALU if its count already set to zero.</w:t>
+        <w:t xml:space="preserve">For an existing running </w:t>
+      </w:r>
+      <w:proofErr w:type="spellStart"/>
+      <w:proofErr w:type="gramStart"/>
+      <w:r>
+        <w:t>alu</w:t>
+      </w:r>
+      <w:proofErr w:type="spellEnd"/>
+      <w:r>
+        <w:t xml:space="preserve"> ,</w:t>
+      </w:r>
+      <w:proofErr w:type="gramEnd"/>
+      <w:r>
+        <w:t xml:space="preserve"> continue the op and decrement the counter. One can only enter the ALU if its count already set to zero.</w:t>
       </w:r>
     </w:p>
     <w:p>
@@ -325,7 +512,15 @@
         </w:numPr>
       </w:pPr>
       <w:r>
-        <w:t xml:space="preserve">Compute the result in first cycle and hold in result_ALu’s variable. </w:t>
+        <w:t xml:space="preserve">Compute the result in first cycle and hold in </w:t>
+      </w:r>
+      <w:proofErr w:type="spellStart"/>
+      <w:r>
+        <w:t>result_ALu’s</w:t>
+      </w:r>
+      <w:proofErr w:type="spellEnd"/>
+      <w:r>
+        <w:t xml:space="preserve"> variable. </w:t>
       </w:r>
     </w:p>
     <w:p>
@@ -361,7 +556,15 @@
         </w:numPr>
       </w:pPr>
       <w:r>
-        <w:t>When started get record from trace (using id ) and set execution cycle.</w:t>
+        <w:t xml:space="preserve">When started get record from trace (using </w:t>
+      </w:r>
+      <w:proofErr w:type="gramStart"/>
+      <w:r>
+        <w:t>id )</w:t>
+      </w:r>
+      <w:proofErr w:type="gramEnd"/>
+      <w:r>
+        <w:t xml:space="preserve"> and set execution cycle.</w:t>
       </w:r>
     </w:p>
     <w:p>
@@ -397,7 +600,15 @@
         </w:numPr>
       </w:pPr>
       <w:r>
-        <w:t>Notify all reservation station tables that ROBx has a value now which is y.</w:t>
+        <w:t xml:space="preserve">Notify all reservation station tables that </w:t>
+      </w:r>
+      <w:proofErr w:type="spellStart"/>
+      <w:r>
+        <w:t>ROBx</w:t>
+      </w:r>
+      <w:proofErr w:type="spellEnd"/>
+      <w:r>
+        <w:t xml:space="preserve"> has a value now which is y.</w:t>
       </w:r>
     </w:p>
     <w:p>
@@ -409,6 +620,7 @@
         </w:numPr>
       </w:pPr>
       <w:r>
+        <w:lastRenderedPageBreak/>
         <w:t>Notify rob. Rob should set value in its row and also search for store ops waiting for the value of the resolved rob.</w:t>
       </w:r>
     </w:p>
@@ -421,7 +633,6 @@
         </w:numPr>
       </w:pPr>
       <w:r>
-        <w:lastRenderedPageBreak/>
         <w:t>Delete row from reservation station.</w:t>
       </w:r>
     </w:p>
@@ -446,19 +657,15 @@
         </w:numPr>
       </w:pPr>
       <w:r>
-        <w:t>Get</w:t>
-      </w:r>
-      <w:r>
-        <w:t xml:space="preserve"> record from trace (using id ) and set </w:t>
-      </w:r>
-      <w:r>
-        <w:t>write</w:t>
-      </w:r>
-      <w:r>
-        <w:t xml:space="preserve"> cycle.</w:t>
-      </w:r>
-      <w:r>
-        <w:t xml:space="preserve"> (if no write is actually done write -1 )</w:t>
+        <w:t xml:space="preserve">Get record from trace (using </w:t>
+      </w:r>
+      <w:proofErr w:type="gramStart"/>
+      <w:r>
+        <w:t>id )</w:t>
+      </w:r>
+      <w:proofErr w:type="gramEnd"/>
+      <w:r>
+        <w:t xml:space="preserve"> and set write cycle. (if no write is actually done write -1 )</w:t>
       </w:r>
     </w:p>
     <w:p>
@@ -470,7 +677,23 @@
         </w:numPr>
       </w:pPr>
       <w:r>
-        <w:t>If commiting Halt , set halt to true.</w:t>
+        <w:t xml:space="preserve">If </w:t>
+      </w:r>
+      <w:proofErr w:type="spellStart"/>
+      <w:r>
+        <w:t>commiting</w:t>
+      </w:r>
+      <w:proofErr w:type="spellEnd"/>
+      <w:r>
+        <w:t xml:space="preserve"> </w:t>
+      </w:r>
+      <w:proofErr w:type="gramStart"/>
+      <w:r>
+        <w:t>Halt ,</w:t>
+      </w:r>
+      <w:proofErr w:type="gramEnd"/>
+      <w:r>
+        <w:t xml:space="preserve"> set halt to true.</w:t>
       </w:r>
     </w:p>
     <w:p>
@@ -488,13 +711,7 @@
         <w:t>/jump</w:t>
       </w:r>
       <w:r>
-        <w:t xml:space="preserve"> then </w:t>
-      </w:r>
-      <w:r>
-        <w:t>Check BTB.</w:t>
-      </w:r>
-      <w:r>
-        <w:t>:</w:t>
+        <w:t xml:space="preserve"> then Check BTB.:</w:t>
       </w:r>
     </w:p>
     <w:p>
@@ -518,7 +735,15 @@
         </w:numPr>
       </w:pPr>
       <w:r>
-        <w:t>If pc is not in BTB and branch Is not taken  - ok.</w:t>
+        <w:t xml:space="preserve">If pc is not in BTB and branch Is not </w:t>
+      </w:r>
+      <w:proofErr w:type="gramStart"/>
+      <w:r>
+        <w:t>taken  -</w:t>
+      </w:r>
+      <w:proofErr w:type="gramEnd"/>
+      <w:r>
+        <w:t xml:space="preserve"> ok.</w:t>
       </w:r>
     </w:p>
     <w:p>
@@ -542,7 +767,15 @@
         </w:numPr>
       </w:pPr>
       <w:r>
-        <w:t xml:space="preserve"> flush all rows under branch op in ROB (remember that it’s cyclic so one after branch and to the head.)</w:t>
+        <w:t xml:space="preserve"> </w:t>
+      </w:r>
+      <w:proofErr w:type="gramStart"/>
+      <w:r>
+        <w:t>flush</w:t>
+      </w:r>
+      <w:proofErr w:type="gramEnd"/>
+      <w:r>
+        <w:t xml:space="preserve"> all rows under branch op in ROB (remember that it’s cyclic so one after branch and to the head.)</w:t>
       </w:r>
     </w:p>
     <w:p>
@@ -563,7 +796,23 @@
         <w:ind w:left="2880"/>
       </w:pPr>
       <w:r>
-        <w:t>Also notify Float/integer stauts tables . If reached a row with the deleted rob, go to rob and find the recent set to this register before the branch.</w:t>
+        <w:t xml:space="preserve">Also notify Float/integer </w:t>
+      </w:r>
+      <w:proofErr w:type="spellStart"/>
+      <w:r>
+        <w:t>stauts</w:t>
+      </w:r>
+      <w:proofErr w:type="spellEnd"/>
+      <w:r>
+        <w:t xml:space="preserve"> </w:t>
+      </w:r>
+      <w:proofErr w:type="gramStart"/>
+      <w:r>
+        <w:t>tables .</w:t>
+      </w:r>
+      <w:proofErr w:type="gramEnd"/>
+      <w:r>
+        <w:t xml:space="preserve"> If reached a row with the deleted rob, go to rob and find the recent set to this register before the branch.</w:t>
       </w:r>
     </w:p>
     <w:p>
@@ -587,7 +836,15 @@
         </w:numPr>
       </w:pPr>
       <w:r>
-        <w:t>Erase row from btb.</w:t>
+        <w:t xml:space="preserve">Erase row from </w:t>
+      </w:r>
+      <w:proofErr w:type="spellStart"/>
+      <w:r>
+        <w:t>btb</w:t>
+      </w:r>
+      <w:proofErr w:type="spellEnd"/>
+      <w:r>
+        <w:t>.</w:t>
       </w:r>
     </w:p>
     <w:p>
@@ -599,19 +856,7 @@
         </w:numPr>
       </w:pPr>
       <w:r>
-        <w:t xml:space="preserve">If </w:t>
-      </w:r>
-      <w:r>
-        <w:t>pc is not in</w:t>
-      </w:r>
-      <w:r>
-        <w:t xml:space="preserve"> BTB and </w:t>
-      </w:r>
-      <w:r>
-        <w:t xml:space="preserve">branch is </w:t>
-      </w:r>
-      <w:r>
-        <w:t>taken then :</w:t>
+        <w:t>If pc is not in BTB and branch is taken then :</w:t>
       </w:r>
     </w:p>
     <w:p>
@@ -623,7 +868,15 @@
         </w:numPr>
       </w:pPr>
       <w:r>
-        <w:t xml:space="preserve"> flush all rows under branch op in ROB (remember that it’s cyclic so one after branch and to the head.)</w:t>
+        <w:t xml:space="preserve"> </w:t>
+      </w:r>
+      <w:proofErr w:type="gramStart"/>
+      <w:r>
+        <w:t>flush</w:t>
+      </w:r>
+      <w:proofErr w:type="gramEnd"/>
+      <w:r>
+        <w:t xml:space="preserve"> all rows under branch op in ROB (remember that it’s cyclic so one after branch and to the head.)</w:t>
       </w:r>
     </w:p>
     <w:p>
@@ -643,7 +896,23 @@
         <w:ind w:left="2880"/>
       </w:pPr>
       <w:r>
-        <w:t>Also notify Float/integer stauts tables . If reached a row with the deleted rob, go to rob and find the recent set to this register before the branch.</w:t>
+        <w:t xml:space="preserve">Also notify Float/integer </w:t>
+      </w:r>
+      <w:proofErr w:type="spellStart"/>
+      <w:r>
+        <w:t>stauts</w:t>
+      </w:r>
+      <w:proofErr w:type="spellEnd"/>
+      <w:r>
+        <w:t xml:space="preserve"> </w:t>
+      </w:r>
+      <w:proofErr w:type="gramStart"/>
+      <w:r>
+        <w:t>tables .</w:t>
+      </w:r>
+      <w:proofErr w:type="gramEnd"/>
+      <w:r>
+        <w:t xml:space="preserve"> If reached a row with the deleted rob, go to rob and find the recent set to this register before the branch.</w:t>
       </w:r>
     </w:p>
     <w:p>
@@ -666,24 +935,22 @@
           <w:numId w:val="1"/>
         </w:numPr>
       </w:pPr>
+      <w:proofErr w:type="gramStart"/>
       <w:r>
         <w:t>add</w:t>
       </w:r>
-      <w:r>
-        <w:t xml:space="preserve"> row </w:t>
-      </w:r>
-      <w:r>
-        <w:t>to</w:t>
-      </w:r>
-      <w:r>
-        <w:t xml:space="preserve"> btb.</w:t>
-      </w:r>
-    </w:p>
-    <w:p>
-      <w:pPr>
-        <w:pStyle w:val="ListParagraph"/>
-        <w:ind w:left="2160"/>
-      </w:pPr>
+      <w:proofErr w:type="gramEnd"/>
+      <w:r>
+        <w:t xml:space="preserve"> row to </w:t>
+      </w:r>
+      <w:proofErr w:type="spellStart"/>
+      <w:r>
+        <w:t>btb</w:t>
+      </w:r>
+      <w:proofErr w:type="spellEnd"/>
+      <w:r>
+        <w:t>.</w:t>
+      </w:r>
     </w:p>
     <w:p>
       <w:pPr>
@@ -712,7 +979,15 @@
         </w:numPr>
       </w:pPr>
       <w:r>
-        <w:t xml:space="preserve">When bit ready in head of the Rob is high , commit. </w:t>
+        <w:t xml:space="preserve">When bit ready in head of the Rob is </w:t>
+      </w:r>
+      <w:proofErr w:type="gramStart"/>
+      <w:r>
+        <w:t>high ,</w:t>
+      </w:r>
+      <w:proofErr w:type="gramEnd"/>
+      <w:r>
+        <w:t xml:space="preserve"> commit. </w:t>
       </w:r>
     </w:p>
     <w:p>
@@ -736,8 +1011,13 @@
         </w:numPr>
       </w:pPr>
       <w:r>
-        <w:t>For store write to memory .</w:t>
-      </w:r>
+        <w:t xml:space="preserve">For store write to </w:t>
+      </w:r>
+      <w:proofErr w:type="gramStart"/>
+      <w:r>
+        <w:t>memory .</w:t>
+      </w:r>
+      <w:proofErr w:type="gramEnd"/>
     </w:p>
     <w:p>
       <w:pPr>
@@ -766,7 +1046,15 @@
         </w:numPr>
       </w:pPr>
       <w:r>
-        <w:t xml:space="preserve">When committing store make sure Mem unit Is available, only if available store. </w:t>
+        <w:t xml:space="preserve">When committing store make sure Mem unit </w:t>
+      </w:r>
+      <w:proofErr w:type="gramStart"/>
+      <w:r>
+        <w:t>Is</w:t>
+      </w:r>
+      <w:proofErr w:type="gramEnd"/>
+      <w:r>
+        <w:t xml:space="preserve"> available, only if available store. </w:t>
       </w:r>
     </w:p>
     <w:p>
@@ -778,19 +1066,15 @@
         </w:numPr>
       </w:pPr>
       <w:r>
-        <w:t>Get r</w:t>
-      </w:r>
-      <w:r>
-        <w:t xml:space="preserve">ecord from trace (using id ) and set </w:t>
-      </w:r>
-      <w:r>
-        <w:t>commit</w:t>
-      </w:r>
-      <w:r>
-        <w:t xml:space="preserve"> cycle.</w:t>
-      </w:r>
-      <w:r>
-        <w:t xml:space="preserve"> </w:t>
+        <w:t xml:space="preserve">Get record from trace (using </w:t>
+      </w:r>
+      <w:proofErr w:type="gramStart"/>
+      <w:r>
+        <w:t>id )</w:t>
+      </w:r>
+      <w:proofErr w:type="gramEnd"/>
+      <w:r>
+        <w:t xml:space="preserve"> and set commit cycle. </w:t>
       </w:r>
     </w:p>
     <w:p>
@@ -819,12 +1103,28 @@
     </w:p>
     <w:p>
       <w:r>
-        <w:t xml:space="preserve">Insert, Delete, Write to CDB , Get notification on update. </w:t>
-      </w:r>
-    </w:p>
-    <w:p>
-      <w:r>
-        <w:t>** ROB will have , insert , dele</w:t>
+        <w:t xml:space="preserve">Insert, Delete, Write to </w:t>
+      </w:r>
+      <w:proofErr w:type="gramStart"/>
+      <w:r>
+        <w:t>CDB ,</w:t>
+      </w:r>
+      <w:proofErr w:type="gramEnd"/>
+      <w:r>
+        <w:t xml:space="preserve"> Get notification on update. </w:t>
+      </w:r>
+    </w:p>
+    <w:p>
+      <w:r>
+        <w:t xml:space="preserve">** ROB will </w:t>
+      </w:r>
+      <w:proofErr w:type="gramStart"/>
+      <w:r>
+        <w:t>have ,</w:t>
+      </w:r>
+      <w:proofErr w:type="gramEnd"/>
+      <w:r>
+        <w:t xml:space="preserve"> insert , dele</w:t>
       </w:r>
       <w:r>
         <w:t>te , get notification on update(of value and destination if needed )</w:t>
@@ -833,7 +1133,15 @@
         <w:t xml:space="preserve"> </w:t>
       </w:r>
       <w:r>
-        <w:t xml:space="preserve"> . will hold bit ready as well.</w:t>
+        <w:t xml:space="preserve"> . </w:t>
+      </w:r>
+      <w:proofErr w:type="gramStart"/>
+      <w:r>
+        <w:t>will</w:t>
+      </w:r>
+      <w:proofErr w:type="gramEnd"/>
+      <w:r>
+        <w:t xml:space="preserve"> hold bit ready as well.</w:t>
       </w:r>
     </w:p>
     <w:p/>
@@ -843,6 +1151,8 @@
       </w:r>
     </w:p>
     <w:p>
+      <w:proofErr w:type="spellStart"/>
+      <w:proofErr w:type="gramStart"/>
       <w:r>
         <w:rPr>
           <w:b/>
@@ -850,9 +1160,11 @@
         </w:rPr>
         <w:t>BtbRow</w:t>
       </w:r>
+      <w:proofErr w:type="spellEnd"/>
       <w:r>
         <w:t xml:space="preserve"> :</w:t>
       </w:r>
+      <w:proofErr w:type="gramEnd"/>
     </w:p>
     <w:p>
       <w:pPr>
@@ -890,6 +1202,7 @@
           <w:bCs/>
         </w:rPr>
       </w:pPr>
+      <w:proofErr w:type="spellStart"/>
       <w:r>
         <w:rPr>
           <w:b/>
@@ -897,6 +1210,7 @@
         </w:rPr>
         <w:t>IntegerReserveRow</w:t>
       </w:r>
+      <w:proofErr w:type="spellEnd"/>
     </w:p>
     <w:p>
       <w:pPr>
@@ -910,8 +1224,13 @@
           <w:bCs/>
         </w:rPr>
       </w:pPr>
-      <w:r>
-        <w:t xml:space="preserve">Opcode </w:t>
+      <w:proofErr w:type="spellStart"/>
+      <w:r>
+        <w:t>Opcode</w:t>
+      </w:r>
+      <w:proofErr w:type="spellEnd"/>
+      <w:r>
+        <w:t xml:space="preserve"> </w:t>
       </w:r>
       <w:r>
         <w:t>– 4 bit</w:t>
@@ -930,8 +1249,13 @@
         </w:rPr>
       </w:pPr>
       <w:r>
-        <w:t>ID - int</w:t>
-      </w:r>
+        <w:t xml:space="preserve">ID - </w:t>
+      </w:r>
+      <w:proofErr w:type="spellStart"/>
+      <w:r>
+        <w:t>int</w:t>
+      </w:r>
+      <w:proofErr w:type="spellEnd"/>
     </w:p>
     <w:p>
       <w:pPr>
@@ -945,9 +1269,11 @@
           <w:bCs/>
         </w:rPr>
       </w:pPr>
+      <w:proofErr w:type="spellStart"/>
       <w:r>
         <w:t>Vj</w:t>
       </w:r>
+      <w:proofErr w:type="spellEnd"/>
       <w:r>
         <w:t>- 32 bit</w:t>
       </w:r>
@@ -964,12 +1290,19 @@
           <w:bCs/>
         </w:rPr>
       </w:pPr>
+      <w:proofErr w:type="spellStart"/>
       <w:r>
         <w:t>Vk</w:t>
       </w:r>
-      <w:r>
-        <w:t xml:space="preserve"> – 32 btit</w:t>
-      </w:r>
+      <w:proofErr w:type="spellEnd"/>
+      <w:r>
+        <w:t xml:space="preserve"> – 32 </w:t>
+      </w:r>
+      <w:proofErr w:type="spellStart"/>
+      <w:r>
+        <w:t>btit</w:t>
+      </w:r>
+      <w:proofErr w:type="spellEnd"/>
     </w:p>
     <w:p>
       <w:pPr>
@@ -983,15 +1316,19 @@
           <w:bCs/>
         </w:rPr>
       </w:pPr>
+      <w:proofErr w:type="spellStart"/>
       <w:r>
         <w:t>Qj</w:t>
       </w:r>
+      <w:proofErr w:type="spellEnd"/>
       <w:r>
         <w:t xml:space="preserve"> - </w:t>
       </w:r>
+      <w:proofErr w:type="spellStart"/>
       <w:r>
         <w:t>int</w:t>
       </w:r>
+      <w:proofErr w:type="spellEnd"/>
     </w:p>
     <w:p>
       <w:pPr>
@@ -1005,15 +1342,19 @@
           <w:bCs/>
         </w:rPr>
       </w:pPr>
+      <w:proofErr w:type="spellStart"/>
       <w:r>
         <w:t>Qk</w:t>
       </w:r>
+      <w:proofErr w:type="spellEnd"/>
       <w:r>
         <w:t xml:space="preserve"> - </w:t>
       </w:r>
+      <w:proofErr w:type="spellStart"/>
       <w:r>
         <w:t>int</w:t>
       </w:r>
+      <w:proofErr w:type="spellEnd"/>
     </w:p>
     <w:p>
       <w:pPr>
@@ -1033,9 +1374,11 @@
       <w:r>
         <w:t xml:space="preserve"> - </w:t>
       </w:r>
+      <w:proofErr w:type="spellStart"/>
       <w:r>
         <w:t>int</w:t>
       </w:r>
+      <w:proofErr w:type="spellEnd"/>
     </w:p>
     <w:p>
       <w:pPr>
@@ -1053,8 +1396,13 @@
         <w:t>Busy bit</w:t>
       </w:r>
       <w:r>
-        <w:t xml:space="preserve"> - bool</w:t>
-      </w:r>
+        <w:t xml:space="preserve"> - </w:t>
+      </w:r>
+      <w:proofErr w:type="spellStart"/>
+      <w:r>
+        <w:t>bool</w:t>
+      </w:r>
+      <w:proofErr w:type="spellEnd"/>
     </w:p>
     <w:p>
       <w:pPr>
@@ -1075,8 +1423,13 @@
         <w:t xml:space="preserve">/Address </w:t>
       </w:r>
       <w:r>
-        <w:t xml:space="preserve"> - int</w:t>
-      </w:r>
+        <w:t xml:space="preserve"> - </w:t>
+      </w:r>
+      <w:proofErr w:type="spellStart"/>
+      <w:r>
+        <w:t>int</w:t>
+      </w:r>
+      <w:proofErr w:type="spellEnd"/>
     </w:p>
     <w:p>
       <w:pPr>
@@ -1091,16 +1444,33 @@
         </w:rPr>
       </w:pPr>
       <w:r>
-        <w:t>Taken/NotTaken (bool)</w:t>
-      </w:r>
-    </w:p>
-    <w:p>
-      <w:pPr>
-        <w:rPr>
-          <w:b/>
-          <w:bCs/>
-        </w:rPr>
-      </w:pPr>
+        <w:t>Taken/</w:t>
+      </w:r>
+      <w:proofErr w:type="spellStart"/>
+      <w:r>
+        <w:t>NotTaken</w:t>
+      </w:r>
+      <w:proofErr w:type="spellEnd"/>
+      <w:r>
+        <w:t xml:space="preserve"> (</w:t>
+      </w:r>
+      <w:proofErr w:type="spellStart"/>
+      <w:r>
+        <w:t>bool</w:t>
+      </w:r>
+      <w:proofErr w:type="spellEnd"/>
+      <w:r>
+        <w:t>)</w:t>
+      </w:r>
+    </w:p>
+    <w:p>
+      <w:pPr>
+        <w:rPr>
+          <w:b/>
+          <w:bCs/>
+        </w:rPr>
+      </w:pPr>
+      <w:proofErr w:type="spellStart"/>
       <w:r>
         <w:rPr>
           <w:b/>
@@ -1122,6 +1492,7 @@
         </w:rPr>
         <w:t>Row</w:t>
       </w:r>
+      <w:proofErr w:type="spellEnd"/>
     </w:p>
     <w:p>
       <w:pPr>
@@ -1135,9 +1506,11 @@
           <w:bCs/>
         </w:rPr>
       </w:pPr>
+      <w:proofErr w:type="spellStart"/>
       <w:r>
         <w:t>Opcode</w:t>
       </w:r>
+      <w:proofErr w:type="spellEnd"/>
     </w:p>
     <w:p>
       <w:pPr>
@@ -1152,8 +1525,13 @@
         </w:rPr>
       </w:pPr>
       <w:r>
-        <w:t>ID - int</w:t>
-      </w:r>
+        <w:t xml:space="preserve">ID - </w:t>
+      </w:r>
+      <w:proofErr w:type="spellStart"/>
+      <w:r>
+        <w:t>int</w:t>
+      </w:r>
+      <w:proofErr w:type="spellEnd"/>
     </w:p>
     <w:p>
       <w:pPr>
@@ -1167,9 +1545,11 @@
           <w:bCs/>
         </w:rPr>
       </w:pPr>
+      <w:proofErr w:type="spellStart"/>
       <w:r>
         <w:t>Vj</w:t>
       </w:r>
+      <w:proofErr w:type="spellEnd"/>
       <w:r>
         <w:t xml:space="preserve"> - FP</w:t>
       </w:r>
@@ -1186,9 +1566,11 @@
           <w:bCs/>
         </w:rPr>
       </w:pPr>
+      <w:proofErr w:type="spellStart"/>
       <w:r>
         <w:t>Vk</w:t>
       </w:r>
+      <w:proofErr w:type="spellEnd"/>
       <w:r>
         <w:t>- FP</w:t>
       </w:r>
@@ -1205,9 +1587,11 @@
           <w:bCs/>
         </w:rPr>
       </w:pPr>
+      <w:proofErr w:type="spellStart"/>
       <w:r>
         <w:t>Qj</w:t>
       </w:r>
+      <w:proofErr w:type="spellEnd"/>
     </w:p>
     <w:p>
       <w:pPr>
@@ -1221,9 +1605,11 @@
           <w:bCs/>
         </w:rPr>
       </w:pPr>
+      <w:proofErr w:type="spellStart"/>
       <w:r>
         <w:t>Qk</w:t>
       </w:r>
+      <w:proofErr w:type="spellEnd"/>
     </w:p>
     <w:p>
       <w:pPr>
@@ -1273,12 +1659,22 @@
           <w:bCs/>
         </w:rPr>
       </w:pPr>
-      <w:r>
-        <w:rPr>
-          <w:b/>
-          <w:bCs/>
-        </w:rPr>
-        <w:t xml:space="preserve">Fp Status </w:t>
+      <w:proofErr w:type="spellStart"/>
+      <w:r>
+        <w:rPr>
+          <w:b/>
+          <w:bCs/>
+        </w:rPr>
+        <w:lastRenderedPageBreak/>
+        <w:t>Fp</w:t>
+      </w:r>
+      <w:proofErr w:type="spellEnd"/>
+      <w:r>
+        <w:rPr>
+          <w:b/>
+          <w:bCs/>
+        </w:rPr>
+        <w:t xml:space="preserve"> Status </w:t>
       </w:r>
     </w:p>
     <w:p>
@@ -1294,168 +1690,791 @@
         </w:rPr>
       </w:pPr>
       <w:r>
+        <w:t>Value - FP</w:t>
+      </w:r>
+    </w:p>
+    <w:p>
+      <w:pPr>
+        <w:pStyle w:val="ListParagraph"/>
+        <w:numPr>
+          <w:ilvl w:val="0"/>
+          <w:numId w:val="7"/>
+        </w:numPr>
+        <w:rPr>
+          <w:b/>
+          <w:bCs/>
+        </w:rPr>
+      </w:pPr>
+      <w:r>
+        <w:t>Rob - short</w:t>
+      </w:r>
+    </w:p>
+    <w:p>
+      <w:pPr>
+        <w:rPr>
+          <w:b/>
+          <w:bCs/>
+        </w:rPr>
+      </w:pPr>
+      <w:proofErr w:type="spellStart"/>
+      <w:r>
+        <w:rPr>
+          <w:b/>
+          <w:bCs/>
+        </w:rPr>
+        <w:t>Int</w:t>
+      </w:r>
+      <w:proofErr w:type="spellEnd"/>
+      <w:r>
+        <w:rPr>
+          <w:b/>
+          <w:bCs/>
+        </w:rPr>
+        <w:t xml:space="preserve"> status</w:t>
+      </w:r>
+    </w:p>
+    <w:p>
+      <w:pPr>
+        <w:pStyle w:val="ListParagraph"/>
+        <w:numPr>
+          <w:ilvl w:val="0"/>
+          <w:numId w:val="8"/>
+        </w:numPr>
+      </w:pPr>
+      <w:r>
+        <w:t xml:space="preserve">Value – </w:t>
+      </w:r>
+      <w:proofErr w:type="spellStart"/>
+      <w:r>
+        <w:t>int</w:t>
+      </w:r>
+      <w:proofErr w:type="spellEnd"/>
+    </w:p>
+    <w:p>
+      <w:pPr>
+        <w:pStyle w:val="ListParagraph"/>
+        <w:numPr>
+          <w:ilvl w:val="0"/>
+          <w:numId w:val="8"/>
+        </w:numPr>
+      </w:pPr>
+      <w:r>
+        <w:t>Rob - short</w:t>
+      </w:r>
+    </w:p>
+    <w:p>
+      <w:pPr>
+        <w:rPr>
+          <w:b/>
+          <w:bCs/>
+        </w:rPr>
+      </w:pPr>
+      <w:r>
+        <w:rPr>
+          <w:b/>
+          <w:bCs/>
+        </w:rPr>
+        <w:t>ROB</w:t>
+      </w:r>
+    </w:p>
+    <w:p>
+      <w:pPr>
+        <w:pStyle w:val="ListParagraph"/>
+        <w:numPr>
+          <w:ilvl w:val="0"/>
+          <w:numId w:val="9"/>
+        </w:numPr>
+      </w:pPr>
+      <w:proofErr w:type="spellStart"/>
+      <w:r>
+        <w:t>Opcode</w:t>
+      </w:r>
+      <w:proofErr w:type="spellEnd"/>
+      <w:r>
+        <w:t xml:space="preserve"> – 4 bit</w:t>
+      </w:r>
+    </w:p>
+    <w:p>
+      <w:pPr>
+        <w:pStyle w:val="ListParagraph"/>
+        <w:numPr>
+          <w:ilvl w:val="0"/>
+          <w:numId w:val="9"/>
+        </w:numPr>
+      </w:pPr>
+      <w:r>
+        <w:t xml:space="preserve">ID - </w:t>
+      </w:r>
+      <w:proofErr w:type="spellStart"/>
+      <w:r>
+        <w:t>int</w:t>
+      </w:r>
+      <w:proofErr w:type="spellEnd"/>
+    </w:p>
+    <w:p>
+      <w:pPr>
+        <w:pStyle w:val="ListParagraph"/>
+        <w:numPr>
+          <w:ilvl w:val="0"/>
+          <w:numId w:val="9"/>
+        </w:numPr>
+      </w:pPr>
+      <w:r>
+        <w:t>Destination  -</w:t>
+      </w:r>
+      <w:r>
+        <w:t xml:space="preserve"> </w:t>
+      </w:r>
+      <w:proofErr w:type="spellStart"/>
+      <w:r>
+        <w:t>int</w:t>
+      </w:r>
+      <w:proofErr w:type="spellEnd"/>
+      <w:r>
+        <w:t xml:space="preserve"> </w:t>
+      </w:r>
+      <w:r>
+        <w:t xml:space="preserve"> </w:t>
+      </w:r>
+    </w:p>
+    <w:p>
+      <w:pPr>
+        <w:pStyle w:val="ListParagraph"/>
+        <w:numPr>
+          <w:ilvl w:val="0"/>
+          <w:numId w:val="9"/>
+        </w:numPr>
+      </w:pPr>
+      <w:r>
+        <w:t xml:space="preserve">Value </w:t>
+      </w:r>
+      <w:r>
+        <w:t>–</w:t>
+      </w:r>
+      <w:r>
+        <w:t xml:space="preserve"> </w:t>
+      </w:r>
+      <w:r>
+        <w:t>Object(</w:t>
+      </w:r>
+      <w:r>
+        <w:t>FP/</w:t>
+      </w:r>
+      <w:proofErr w:type="spellStart"/>
+      <w:r>
+        <w:t>int</w:t>
+      </w:r>
+      <w:proofErr w:type="spellEnd"/>
+      <w:r>
+        <w:t>/null)</w:t>
+      </w:r>
+    </w:p>
+    <w:p>
+      <w:pPr>
+        <w:pStyle w:val="ListParagraph"/>
+        <w:numPr>
+          <w:ilvl w:val="0"/>
+          <w:numId w:val="9"/>
+        </w:numPr>
+      </w:pPr>
+      <w:r>
+        <w:t>Ready – (</w:t>
+      </w:r>
+      <w:proofErr w:type="spellStart"/>
+      <w:r>
+        <w:t>bool</w:t>
+      </w:r>
+      <w:proofErr w:type="spellEnd"/>
+      <w:r>
+        <w:t xml:space="preserve">) set to true only when value is </w:t>
+      </w:r>
+      <w:proofErr w:type="gramStart"/>
+      <w:r>
+        <w:t>ready .</w:t>
+      </w:r>
+      <w:proofErr w:type="gramEnd"/>
+      <w:r>
+        <w:t xml:space="preserve"> For all </w:t>
+      </w:r>
+      <w:proofErr w:type="spellStart"/>
+      <w:r>
+        <w:t>opcodes</w:t>
+      </w:r>
+      <w:proofErr w:type="spellEnd"/>
+      <w:r>
+        <w:t xml:space="preserve"> except store commit when ready is true. For store make sure ready and </w:t>
+      </w:r>
+      <w:proofErr w:type="gramStart"/>
+      <w:r>
+        <w:t>destination  is</w:t>
+      </w:r>
+      <w:proofErr w:type="gramEnd"/>
+      <w:r>
+        <w:t xml:space="preserve"> not null then commit.</w:t>
+      </w:r>
+    </w:p>
+    <w:p>
+      <w:pPr>
+        <w:rPr>
+          <w:b/>
+          <w:bCs/>
+        </w:rPr>
+      </w:pPr>
+      <w:proofErr w:type="spellStart"/>
+      <w:r>
+        <w:rPr>
+          <w:b/>
+          <w:bCs/>
+        </w:rPr>
+        <w:t>TraceRecord</w:t>
+      </w:r>
+      <w:proofErr w:type="spellEnd"/>
+    </w:p>
+    <w:p>
+      <w:pPr>
+        <w:pStyle w:val="ListParagraph"/>
+        <w:numPr>
+          <w:ilvl w:val="0"/>
+          <w:numId w:val="12"/>
+        </w:numPr>
+      </w:pPr>
+      <w:r>
+        <w:t>ID</w:t>
+      </w:r>
+    </w:p>
+    <w:p>
+      <w:pPr>
+        <w:pStyle w:val="ListParagraph"/>
+        <w:numPr>
+          <w:ilvl w:val="0"/>
+          <w:numId w:val="12"/>
+        </w:numPr>
+      </w:pPr>
+      <w:r>
+        <w:t>Instruction (string that represent 8 bytes in hex)</w:t>
+      </w:r>
+    </w:p>
+    <w:p>
+      <w:pPr>
+        <w:pStyle w:val="ListParagraph"/>
+        <w:numPr>
+          <w:ilvl w:val="0"/>
+          <w:numId w:val="12"/>
+        </w:numPr>
+      </w:pPr>
+      <w:proofErr w:type="spellStart"/>
+      <w:r>
+        <w:t>Cycle_issued</w:t>
+      </w:r>
+      <w:proofErr w:type="spellEnd"/>
+    </w:p>
+    <w:p>
+      <w:pPr>
+        <w:pStyle w:val="ListParagraph"/>
+        <w:numPr>
+          <w:ilvl w:val="0"/>
+          <w:numId w:val="12"/>
+        </w:numPr>
+      </w:pPr>
+      <w:proofErr w:type="spellStart"/>
+      <w:r>
+        <w:t>Cycle_exeucted_start</w:t>
+      </w:r>
+      <w:proofErr w:type="spellEnd"/>
+    </w:p>
+    <w:p>
+      <w:pPr>
+        <w:pStyle w:val="ListParagraph"/>
+        <w:numPr>
+          <w:ilvl w:val="0"/>
+          <w:numId w:val="12"/>
+        </w:numPr>
+      </w:pPr>
+      <w:proofErr w:type="spellStart"/>
+      <w:r>
+        <w:t>Write_cdb</w:t>
+      </w:r>
+      <w:proofErr w:type="spellEnd"/>
+    </w:p>
+    <w:p>
+      <w:pPr>
+        <w:pStyle w:val="ListParagraph"/>
+        <w:numPr>
+          <w:ilvl w:val="0"/>
+          <w:numId w:val="12"/>
+        </w:numPr>
+      </w:pPr>
+      <w:proofErr w:type="spellStart"/>
+      <w:r>
+        <w:t>Cycle_commit</w:t>
+      </w:r>
+      <w:proofErr w:type="spellEnd"/>
+    </w:p>
+    <w:p>
+      <w:pPr>
+        <w:pStyle w:val="ListParagraph"/>
+        <w:ind w:left="1440"/>
+      </w:pPr>
+    </w:p>
+    <w:p>
+      <w:pPr>
+        <w:pStyle w:val="ListParagraph"/>
+        <w:ind w:left="0"/>
+        <w:rPr>
+          <w:b/>
+          <w:bCs/>
+        </w:rPr>
+      </w:pPr>
+      <w:proofErr w:type="spellStart"/>
+      <w:r>
+        <w:rPr>
+          <w:b/>
+          <w:bCs/>
+        </w:rPr>
+        <w:t>Config</w:t>
+      </w:r>
+      <w:proofErr w:type="spellEnd"/>
+    </w:p>
+    <w:p>
+      <w:pPr>
+        <w:pStyle w:val="ListParagraph"/>
+        <w:numPr>
+          <w:ilvl w:val="0"/>
+          <w:numId w:val="14"/>
+        </w:numPr>
+        <w:rPr>
+          <w:b/>
+          <w:bCs/>
+        </w:rPr>
+      </w:pPr>
+      <w:proofErr w:type="spellStart"/>
+      <w:r>
+        <w:rPr>
+          <w:b/>
+          <w:bCs/>
+        </w:rPr>
+        <w:t>IntDelay</w:t>
+      </w:r>
+      <w:proofErr w:type="spellEnd"/>
+    </w:p>
+    <w:p>
+      <w:pPr>
+        <w:pStyle w:val="ListParagraph"/>
+        <w:numPr>
+          <w:ilvl w:val="0"/>
+          <w:numId w:val="14"/>
+        </w:numPr>
+        <w:rPr>
+          <w:b/>
+          <w:bCs/>
+        </w:rPr>
+      </w:pPr>
+      <w:proofErr w:type="spellStart"/>
+      <w:r>
+        <w:rPr>
+          <w:b/>
+          <w:bCs/>
+        </w:rPr>
+        <w:t>AddDelay</w:t>
+      </w:r>
+      <w:proofErr w:type="spellEnd"/>
+    </w:p>
+    <w:p>
+      <w:pPr>
+        <w:pStyle w:val="ListParagraph"/>
+        <w:numPr>
+          <w:ilvl w:val="0"/>
+          <w:numId w:val="14"/>
+        </w:numPr>
+        <w:rPr>
+          <w:b/>
+          <w:bCs/>
+        </w:rPr>
+      </w:pPr>
+      <w:proofErr w:type="spellStart"/>
+      <w:r>
+        <w:rPr>
+          <w:b/>
+          <w:bCs/>
+        </w:rPr>
+        <w:t>MulDelay</w:t>
+      </w:r>
+      <w:proofErr w:type="spellEnd"/>
+    </w:p>
+    <w:p>
+      <w:pPr>
+        <w:pStyle w:val="ListParagraph"/>
+        <w:numPr>
+          <w:ilvl w:val="0"/>
+          <w:numId w:val="14"/>
+        </w:numPr>
+        <w:rPr>
+          <w:b/>
+          <w:bCs/>
+        </w:rPr>
+      </w:pPr>
+      <w:proofErr w:type="spellStart"/>
+      <w:r>
+        <w:rPr>
+          <w:b/>
+          <w:bCs/>
+        </w:rPr>
+        <w:t>MemDelay</w:t>
+      </w:r>
+      <w:proofErr w:type="spellEnd"/>
+    </w:p>
+    <w:p>
+      <w:pPr>
+        <w:pStyle w:val="ListParagraph"/>
+        <w:numPr>
+          <w:ilvl w:val="0"/>
+          <w:numId w:val="14"/>
+        </w:numPr>
+        <w:rPr>
+          <w:b/>
+          <w:bCs/>
+        </w:rPr>
+      </w:pPr>
+      <w:proofErr w:type="spellStart"/>
+      <w:r>
+        <w:rPr>
+          <w:b/>
+          <w:bCs/>
+        </w:rPr>
+        <w:t>RobEntries</w:t>
+      </w:r>
+      <w:proofErr w:type="spellEnd"/>
+      <w:r>
+        <w:rPr>
+          <w:b/>
+          <w:bCs/>
+        </w:rPr>
+        <w:t xml:space="preserve"> </w:t>
+      </w:r>
+    </w:p>
+    <w:p>
+      <w:pPr>
+        <w:pStyle w:val="ListParagraph"/>
+        <w:numPr>
+          <w:ilvl w:val="0"/>
+          <w:numId w:val="14"/>
+        </w:numPr>
+        <w:rPr>
+          <w:b/>
+          <w:bCs/>
+        </w:rPr>
+      </w:pPr>
+      <w:proofErr w:type="spellStart"/>
+      <w:r>
+        <w:rPr>
+          <w:b/>
+          <w:bCs/>
+        </w:rPr>
+        <w:t>AddNrReservatopm</w:t>
+      </w:r>
+      <w:proofErr w:type="spellEnd"/>
+    </w:p>
+    <w:p>
+      <w:pPr>
+        <w:pStyle w:val="ListParagraph"/>
+        <w:numPr>
+          <w:ilvl w:val="0"/>
+          <w:numId w:val="14"/>
+        </w:numPr>
+        <w:rPr>
+          <w:b/>
+          <w:bCs/>
+        </w:rPr>
+      </w:pPr>
+      <w:proofErr w:type="spellStart"/>
+      <w:r>
+        <w:rPr>
+          <w:b/>
+          <w:bCs/>
+        </w:rPr>
+        <w:t>MulNrReservatopm</w:t>
+      </w:r>
+      <w:proofErr w:type="spellEnd"/>
+    </w:p>
+    <w:p>
+      <w:pPr>
+        <w:pStyle w:val="ListParagraph"/>
+        <w:numPr>
+          <w:ilvl w:val="0"/>
+          <w:numId w:val="14"/>
+        </w:numPr>
+        <w:rPr>
+          <w:b/>
+          <w:bCs/>
+        </w:rPr>
+      </w:pPr>
+      <w:proofErr w:type="spellStart"/>
+      <w:r>
+        <w:rPr>
+          <w:b/>
+          <w:bCs/>
+        </w:rPr>
+        <w:t>IntNrReservatopm</w:t>
+      </w:r>
+      <w:proofErr w:type="spellEnd"/>
+    </w:p>
+    <w:p>
+      <w:pPr>
+        <w:pStyle w:val="ListParagraph"/>
+        <w:numPr>
+          <w:ilvl w:val="0"/>
+          <w:numId w:val="14"/>
+        </w:numPr>
+        <w:rPr>
+          <w:b/>
+          <w:bCs/>
+        </w:rPr>
+      </w:pPr>
+      <w:proofErr w:type="spellStart"/>
+      <w:r>
+        <w:rPr>
+          <w:b/>
+          <w:bCs/>
+        </w:rPr>
+        <w:t>MemNrLoadBuffers</w:t>
+      </w:r>
+      <w:proofErr w:type="spellEnd"/>
+    </w:p>
+    <w:p>
+      <w:pPr>
+        <w:pStyle w:val="ListParagraph"/>
+        <w:numPr>
+          <w:ilvl w:val="0"/>
+          <w:numId w:val="14"/>
+        </w:numPr>
+        <w:rPr>
+          <w:b/>
+          <w:bCs/>
+        </w:rPr>
+      </w:pPr>
+      <w:proofErr w:type="spellStart"/>
+      <w:r>
+        <w:rPr>
+          <w:b/>
+          <w:bCs/>
+        </w:rPr>
+        <w:t>MemNrStoreBuffers</w:t>
+      </w:r>
+      <w:proofErr w:type="spellEnd"/>
+    </w:p>
+    <w:p>
+      <w:pPr>
+        <w:rPr>
+          <w:b/>
+          <w:bCs/>
+        </w:rPr>
+      </w:pPr>
+      <w:r>
+        <w:rPr>
+          <w:b/>
+          <w:bCs/>
+        </w:rPr>
+        <w:t>Trace</w:t>
+      </w:r>
+    </w:p>
+    <w:p>
+      <w:pPr>
+        <w:pStyle w:val="ListParagraph"/>
+        <w:numPr>
+          <w:ilvl w:val="0"/>
+          <w:numId w:val="11"/>
+        </w:numPr>
+        <w:rPr>
+          <w:b/>
+          <w:bCs/>
+        </w:rPr>
+      </w:pPr>
+      <w:proofErr w:type="spellStart"/>
+      <w:r>
+        <w:rPr>
+          <w:b/>
+          <w:bCs/>
+        </w:rPr>
+        <w:t>ArrayList</w:t>
+      </w:r>
+      <w:proofErr w:type="spellEnd"/>
+      <w:r>
+        <w:rPr>
+          <w:b/>
+          <w:bCs/>
+        </w:rPr>
+        <w:t xml:space="preserve"> of </w:t>
+      </w:r>
+      <w:proofErr w:type="spellStart"/>
+      <w:r>
+        <w:rPr>
+          <w:b/>
+          <w:bCs/>
+        </w:rPr>
+        <w:t>TraceRecord</w:t>
+      </w:r>
+      <w:proofErr w:type="spellEnd"/>
+    </w:p>
+    <w:p>
+      <w:pPr>
+        <w:pStyle w:val="ListParagraph"/>
+        <w:numPr>
+          <w:ilvl w:val="0"/>
+          <w:numId w:val="11"/>
+        </w:numPr>
+      </w:pPr>
+      <w:r>
+        <w:t xml:space="preserve">Id – </w:t>
+      </w:r>
+      <w:proofErr w:type="spellStart"/>
+      <w:proofErr w:type="gramStart"/>
+      <w:r>
+        <w:t>int</w:t>
+      </w:r>
+      <w:proofErr w:type="spellEnd"/>
+      <w:r>
+        <w:t xml:space="preserve"> ,</w:t>
+      </w:r>
+      <w:proofErr w:type="gramEnd"/>
+      <w:r>
+        <w:t xml:space="preserve"> starts at 0 . ID generator for the </w:t>
+      </w:r>
+      <w:proofErr w:type="gramStart"/>
+      <w:r>
+        <w:t>instructions .</w:t>
+      </w:r>
+      <w:proofErr w:type="gramEnd"/>
+    </w:p>
+    <w:p>
+      <w:pPr>
+        <w:ind w:left="1080"/>
+        <w:rPr>
+          <w:b/>
+          <w:bCs/>
+        </w:rPr>
+      </w:pPr>
+      <w:r>
+        <w:rPr>
+          <w:b/>
+          <w:bCs/>
+        </w:rPr>
         <w:lastRenderedPageBreak/>
-        <w:t>Value - FP</w:t>
-      </w:r>
-    </w:p>
-    <w:p>
-      <w:pPr>
-        <w:pStyle w:val="ListParagraph"/>
-        <w:numPr>
-          <w:ilvl w:val="0"/>
-          <w:numId w:val="7"/>
-        </w:numPr>
-        <w:rPr>
-          <w:b/>
-          <w:bCs/>
-        </w:rPr>
-      </w:pPr>
-      <w:r>
-        <w:t>Rob - short</w:t>
-      </w:r>
-    </w:p>
-    <w:p>
-      <w:pPr>
-        <w:rPr>
-          <w:b/>
-          <w:bCs/>
-        </w:rPr>
-      </w:pPr>
-      <w:r>
-        <w:rPr>
-          <w:b/>
-          <w:bCs/>
-        </w:rPr>
-        <w:t>Int status</w:t>
-      </w:r>
-    </w:p>
-    <w:p>
-      <w:pPr>
-        <w:pStyle w:val="ListParagraph"/>
-        <w:numPr>
-          <w:ilvl w:val="0"/>
-          <w:numId w:val="8"/>
-        </w:numPr>
-      </w:pPr>
-      <w:r>
-        <w:t>Value – int</w:t>
-      </w:r>
-    </w:p>
-    <w:p>
-      <w:pPr>
-        <w:pStyle w:val="ListParagraph"/>
-        <w:numPr>
-          <w:ilvl w:val="0"/>
-          <w:numId w:val="8"/>
-        </w:numPr>
-      </w:pPr>
-      <w:r>
-        <w:t>Rob - short</w:t>
-      </w:r>
-    </w:p>
-    <w:p>
-      <w:pPr>
-        <w:rPr>
-          <w:b/>
-          <w:bCs/>
-        </w:rPr>
-      </w:pPr>
-      <w:r>
-        <w:rPr>
-          <w:b/>
-          <w:bCs/>
-        </w:rPr>
-        <w:t>ROB</w:t>
-      </w:r>
-    </w:p>
-    <w:p>
-      <w:pPr>
-        <w:pStyle w:val="ListParagraph"/>
-        <w:numPr>
-          <w:ilvl w:val="0"/>
-          <w:numId w:val="9"/>
-        </w:numPr>
-      </w:pPr>
-      <w:r>
-        <w:t>Opcode – 4 bit</w:t>
-      </w:r>
-    </w:p>
-    <w:p>
-      <w:pPr>
-        <w:pStyle w:val="ListParagraph"/>
-        <w:numPr>
-          <w:ilvl w:val="0"/>
-          <w:numId w:val="9"/>
-        </w:numPr>
-      </w:pPr>
-      <w:r>
-        <w:t>ID - int</w:t>
-      </w:r>
-    </w:p>
-    <w:p>
-      <w:pPr>
-        <w:pStyle w:val="ListParagraph"/>
-        <w:numPr>
-          <w:ilvl w:val="0"/>
-          <w:numId w:val="9"/>
-        </w:numPr>
-      </w:pPr>
-      <w:r>
-        <w:t>Destination  -</w:t>
-      </w:r>
-      <w:r>
+        <w:t>Functions:</w:t>
+      </w:r>
+    </w:p>
+    <w:p>
+      <w:pPr>
+        <w:pStyle w:val="ListParagraph"/>
+        <w:numPr>
+          <w:ilvl w:val="0"/>
+          <w:numId w:val="11"/>
+        </w:numPr>
+        <w:rPr>
+          <w:b/>
+          <w:bCs/>
+        </w:rPr>
+      </w:pPr>
+      <w:proofErr w:type="spellStart"/>
+      <w:r>
+        <w:rPr>
+          <w:b/>
+          <w:bCs/>
+        </w:rPr>
+        <w:t>Int</w:t>
+      </w:r>
+      <w:proofErr w:type="spellEnd"/>
+      <w:r>
+        <w:rPr>
+          <w:b/>
+          <w:bCs/>
+        </w:rPr>
         <w:t xml:space="preserve"> </w:t>
       </w:r>
-      <w:r>
-        <w:t xml:space="preserve">int </w:t>
-      </w:r>
-      <w:r>
+      <w:proofErr w:type="spellStart"/>
+      <w:proofErr w:type="gramStart"/>
+      <w:r>
+        <w:rPr>
+          <w:b/>
+          <w:bCs/>
+        </w:rPr>
+        <w:t>AddR</w:t>
+      </w:r>
+      <w:r>
+        <w:rPr>
+          <w:b/>
+          <w:bCs/>
+        </w:rPr>
+        <w:t>ecord</w:t>
+      </w:r>
+      <w:proofErr w:type="spellEnd"/>
+      <w:r>
+        <w:rPr>
+          <w:b/>
+          <w:bCs/>
+        </w:rPr>
+        <w:t>(</w:t>
+      </w:r>
+      <w:proofErr w:type="spellStart"/>
+      <w:proofErr w:type="gramEnd"/>
+      <w:r>
+        <w:rPr>
+          <w:b/>
+          <w:bCs/>
+        </w:rPr>
+        <w:t>int</w:t>
+      </w:r>
+      <w:proofErr w:type="spellEnd"/>
+      <w:r>
+        <w:rPr>
+          <w:b/>
+          <w:bCs/>
+        </w:rPr>
         <w:t xml:space="preserve"> </w:t>
       </w:r>
-    </w:p>
-    <w:p>
-      <w:pPr>
-        <w:pStyle w:val="ListParagraph"/>
-        <w:numPr>
-          <w:ilvl w:val="0"/>
-          <w:numId w:val="9"/>
-        </w:numPr>
-      </w:pPr>
-      <w:r>
-        <w:t xml:space="preserve">Value </w:t>
-      </w:r>
-      <w:r>
-        <w:t>–</w:t>
-      </w:r>
-      <w:r>
+      <w:proofErr w:type="spellStart"/>
+      <w:r>
+        <w:rPr>
+          <w:b/>
+          <w:bCs/>
+        </w:rPr>
+        <w:t>Insturction</w:t>
+      </w:r>
+      <w:proofErr w:type="spellEnd"/>
+      <w:r>
+        <w:rPr>
+          <w:b/>
+          <w:bCs/>
+        </w:rPr>
         <w:t xml:space="preserve"> </w:t>
       </w:r>
       <w:r>
-        <w:t>Object(</w:t>
-      </w:r>
-      <w:r>
-        <w:t>FP/int/null)</w:t>
-      </w:r>
-    </w:p>
-    <w:p>
-      <w:pPr>
-        <w:pStyle w:val="ListParagraph"/>
-        <w:numPr>
-          <w:ilvl w:val="0"/>
-          <w:numId w:val="9"/>
-        </w:numPr>
-      </w:pPr>
-      <w:r>
-        <w:t>Ready – (bool) set to true only when value is ready . For all opcodes except store commit when ready is true. For store make sure ready and destination  is not null then commit.</w:t>
-      </w:r>
-    </w:p>
-    <w:p>
-      <w:pPr>
-        <w:rPr>
-          <w:b/>
-          <w:bCs/>
-        </w:rPr>
-      </w:pPr>
+        <w:rPr>
+          <w:b/>
+          <w:bCs/>
+        </w:rPr>
+        <w:t>) – Returns ID.</w:t>
+      </w:r>
+    </w:p>
+    <w:p>
+      <w:pPr>
+        <w:pStyle w:val="ListParagraph"/>
+        <w:numPr>
+          <w:ilvl w:val="0"/>
+          <w:numId w:val="11"/>
+        </w:numPr>
+        <w:rPr>
+          <w:b/>
+          <w:bCs/>
+        </w:rPr>
+      </w:pPr>
+      <w:r>
+        <w:rPr>
+          <w:b/>
+          <w:bCs/>
+        </w:rPr>
+        <w:t xml:space="preserve"> </w:t>
+      </w:r>
+      <w:proofErr w:type="spellStart"/>
       <w:r>
         <w:rPr>
           <w:b/>
@@ -1463,481 +2482,67 @@
         </w:rPr>
         <w:t>TraceRecord</w:t>
       </w:r>
-    </w:p>
-    <w:p>
-      <w:pPr>
-        <w:pStyle w:val="ListParagraph"/>
-        <w:numPr>
-          <w:ilvl w:val="0"/>
-          <w:numId w:val="12"/>
-        </w:numPr>
-      </w:pPr>
-      <w:r>
-        <w:t>ID</w:t>
-      </w:r>
-    </w:p>
-    <w:p>
-      <w:pPr>
-        <w:pStyle w:val="ListParagraph"/>
-        <w:numPr>
-          <w:ilvl w:val="0"/>
-          <w:numId w:val="12"/>
-        </w:numPr>
-      </w:pPr>
-      <w:r>
-        <w:t>Instruction (string that represent 8 bytes in hex)</w:t>
-      </w:r>
-    </w:p>
-    <w:p>
-      <w:pPr>
-        <w:pStyle w:val="ListParagraph"/>
-        <w:numPr>
-          <w:ilvl w:val="0"/>
-          <w:numId w:val="12"/>
-        </w:numPr>
-      </w:pPr>
-      <w:r>
-        <w:t>Cycle_issued</w:t>
-      </w:r>
-    </w:p>
-    <w:p>
-      <w:pPr>
-        <w:pStyle w:val="ListParagraph"/>
-        <w:numPr>
-          <w:ilvl w:val="0"/>
-          <w:numId w:val="12"/>
-        </w:numPr>
-      </w:pPr>
-      <w:r>
-        <w:t>Cycle_exeucted_start</w:t>
-      </w:r>
-    </w:p>
-    <w:p>
-      <w:pPr>
-        <w:pStyle w:val="ListParagraph"/>
-        <w:numPr>
-          <w:ilvl w:val="0"/>
-          <w:numId w:val="12"/>
-        </w:numPr>
-      </w:pPr>
-      <w:r>
-        <w:t>Write_cdb</w:t>
-      </w:r>
-    </w:p>
-    <w:p>
-      <w:pPr>
-        <w:pStyle w:val="ListParagraph"/>
-        <w:numPr>
-          <w:ilvl w:val="0"/>
-          <w:numId w:val="12"/>
-        </w:numPr>
-      </w:pPr>
-      <w:r>
-        <w:t>Cycle_commit</w:t>
-      </w:r>
+      <w:proofErr w:type="spellEnd"/>
+      <w:r>
+        <w:rPr>
+          <w:b/>
+          <w:bCs/>
+        </w:rPr>
+        <w:t xml:space="preserve"> </w:t>
+      </w:r>
+      <w:proofErr w:type="spellStart"/>
+      <w:proofErr w:type="gramStart"/>
+      <w:r>
+        <w:rPr>
+          <w:b/>
+          <w:bCs/>
+        </w:rPr>
+        <w:t>GetRecord</w:t>
+      </w:r>
+      <w:proofErr w:type="spellEnd"/>
+      <w:r>
+        <w:rPr>
+          <w:b/>
+          <w:bCs/>
+        </w:rPr>
+        <w:t>(</w:t>
+      </w:r>
+      <w:proofErr w:type="gramEnd"/>
+      <w:r>
+        <w:rPr>
+          <w:b/>
+          <w:bCs/>
+        </w:rPr>
+        <w:t>ID).</w:t>
+      </w:r>
+    </w:p>
+    <w:p>
+      <w:pPr>
+        <w:ind w:left="1080"/>
+        <w:rPr>
+          <w:b/>
+          <w:bCs/>
+        </w:rPr>
+      </w:pPr>
     </w:p>
     <w:p>
       <w:pPr>
         <w:pStyle w:val="ListParagraph"/>
         <w:ind w:left="1440"/>
-      </w:pPr>
-    </w:p>
-    <w:p>
-      <w:pPr>
-        <w:pStyle w:val="ListParagraph"/>
-        <w:ind w:left="0"/>
-        <w:rPr>
-          <w:b/>
-          <w:bCs/>
-        </w:rPr>
-      </w:pPr>
-      <w:r>
-        <w:rPr>
-          <w:b/>
-          <w:bCs/>
-        </w:rPr>
-        <w:t>Config</w:t>
-      </w:r>
-    </w:p>
-    <w:p>
-      <w:pPr>
-        <w:pStyle w:val="ListParagraph"/>
-        <w:numPr>
-          <w:ilvl w:val="0"/>
-          <w:numId w:val="14"/>
-        </w:numPr>
-        <w:rPr>
-          <w:b/>
-          <w:bCs/>
-        </w:rPr>
-      </w:pPr>
-      <w:r>
-        <w:rPr>
-          <w:b/>
-          <w:bCs/>
-        </w:rPr>
-        <w:t>IntDelay</w:t>
-      </w:r>
-    </w:p>
-    <w:p>
-      <w:pPr>
-        <w:pStyle w:val="ListParagraph"/>
-        <w:numPr>
-          <w:ilvl w:val="0"/>
-          <w:numId w:val="14"/>
-        </w:numPr>
-        <w:rPr>
-          <w:b/>
-          <w:bCs/>
-        </w:rPr>
-      </w:pPr>
-      <w:r>
-        <w:rPr>
-          <w:b/>
-          <w:bCs/>
-        </w:rPr>
-        <w:t>AddDelay</w:t>
-      </w:r>
-    </w:p>
-    <w:p>
-      <w:pPr>
-        <w:pStyle w:val="ListParagraph"/>
-        <w:numPr>
-          <w:ilvl w:val="0"/>
-          <w:numId w:val="14"/>
-        </w:numPr>
-        <w:rPr>
-          <w:b/>
-          <w:bCs/>
-        </w:rPr>
-      </w:pPr>
-      <w:r>
-        <w:rPr>
-          <w:b/>
-          <w:bCs/>
-        </w:rPr>
-        <w:t>MulDelay</w:t>
-      </w:r>
-    </w:p>
-    <w:p>
-      <w:pPr>
-        <w:pStyle w:val="ListParagraph"/>
-        <w:numPr>
-          <w:ilvl w:val="0"/>
-          <w:numId w:val="14"/>
-        </w:numPr>
-        <w:rPr>
-          <w:b/>
-          <w:bCs/>
-        </w:rPr>
-      </w:pPr>
-      <w:r>
-        <w:rPr>
-          <w:b/>
-          <w:bCs/>
-        </w:rPr>
-        <w:t>MemDelay</w:t>
-      </w:r>
-    </w:p>
-    <w:p>
-      <w:pPr>
-        <w:pStyle w:val="ListParagraph"/>
-        <w:numPr>
-          <w:ilvl w:val="0"/>
-          <w:numId w:val="14"/>
-        </w:numPr>
-        <w:rPr>
-          <w:b/>
-          <w:bCs/>
-        </w:rPr>
-      </w:pPr>
-      <w:r>
-        <w:rPr>
-          <w:b/>
-          <w:bCs/>
-        </w:rPr>
-        <w:t>RobEntries</w:t>
-      </w:r>
-      <w:r>
-        <w:rPr>
-          <w:b/>
-          <w:bCs/>
-        </w:rPr>
-        <w:t xml:space="preserve"> </w:t>
-      </w:r>
-    </w:p>
-    <w:p>
-      <w:pPr>
-        <w:pStyle w:val="ListParagraph"/>
-        <w:numPr>
-          <w:ilvl w:val="0"/>
-          <w:numId w:val="14"/>
-        </w:numPr>
-        <w:rPr>
-          <w:b/>
-          <w:bCs/>
-        </w:rPr>
-      </w:pPr>
-      <w:r>
-        <w:rPr>
-          <w:b/>
-          <w:bCs/>
-        </w:rPr>
-        <w:t>AddNrReservatopm</w:t>
-      </w:r>
-    </w:p>
-    <w:p>
-      <w:pPr>
-        <w:pStyle w:val="ListParagraph"/>
-        <w:numPr>
-          <w:ilvl w:val="0"/>
-          <w:numId w:val="14"/>
-        </w:numPr>
-        <w:rPr>
-          <w:b/>
-          <w:bCs/>
-        </w:rPr>
-      </w:pPr>
-      <w:r>
-        <w:rPr>
-          <w:b/>
-          <w:bCs/>
-        </w:rPr>
-        <w:t>Mul</w:t>
-      </w:r>
-      <w:r>
-        <w:rPr>
-          <w:b/>
-          <w:bCs/>
-        </w:rPr>
-        <w:t>NrReservatopm</w:t>
-      </w:r>
-    </w:p>
-    <w:p>
-      <w:pPr>
-        <w:pStyle w:val="ListParagraph"/>
-        <w:numPr>
-          <w:ilvl w:val="0"/>
-          <w:numId w:val="14"/>
-        </w:numPr>
-        <w:rPr>
-          <w:b/>
-          <w:bCs/>
-        </w:rPr>
-      </w:pPr>
-      <w:r>
-        <w:rPr>
-          <w:b/>
-          <w:bCs/>
-        </w:rPr>
-        <w:t>Int</w:t>
-      </w:r>
-      <w:r>
-        <w:rPr>
-          <w:b/>
-          <w:bCs/>
-        </w:rPr>
-        <w:t>NrReservatopm</w:t>
-      </w:r>
-    </w:p>
-    <w:p>
-      <w:pPr>
-        <w:pStyle w:val="ListParagraph"/>
-        <w:numPr>
-          <w:ilvl w:val="0"/>
-          <w:numId w:val="14"/>
-        </w:numPr>
-        <w:rPr>
-          <w:b/>
-          <w:bCs/>
-        </w:rPr>
-      </w:pPr>
-      <w:r>
-        <w:rPr>
-          <w:b/>
-          <w:bCs/>
-        </w:rPr>
-        <w:t>MemNrLoadBuffers</w:t>
-      </w:r>
-    </w:p>
-    <w:p>
-      <w:pPr>
-        <w:pStyle w:val="ListParagraph"/>
-        <w:numPr>
-          <w:ilvl w:val="0"/>
-          <w:numId w:val="14"/>
-        </w:numPr>
-        <w:rPr>
-          <w:b/>
-          <w:bCs/>
-        </w:rPr>
-      </w:pPr>
-      <w:r>
-        <w:rPr>
-          <w:b/>
-          <w:bCs/>
-        </w:rPr>
-        <w:t>MemNrStoreBuffers</w:t>
-      </w:r>
-    </w:p>
-    <w:p>
-      <w:pPr>
-        <w:rPr>
-          <w:b/>
-          <w:bCs/>
-        </w:rPr>
-      </w:pPr>
-      <w:r>
-        <w:rPr>
-          <w:b/>
-          <w:bCs/>
-        </w:rPr>
-        <w:t>Trace</w:t>
-      </w:r>
-    </w:p>
-    <w:p>
-      <w:pPr>
-        <w:pStyle w:val="ListParagraph"/>
-        <w:numPr>
-          <w:ilvl w:val="0"/>
-          <w:numId w:val="11"/>
-        </w:numPr>
-        <w:rPr>
-          <w:b/>
-          <w:bCs/>
-        </w:rPr>
-      </w:pPr>
-      <w:r>
-        <w:rPr>
-          <w:b/>
-          <w:bCs/>
-        </w:rPr>
-        <w:t>ArrayList of TraceRecord</w:t>
-      </w:r>
-    </w:p>
-    <w:p>
-      <w:pPr>
-        <w:pStyle w:val="ListParagraph"/>
-        <w:numPr>
-          <w:ilvl w:val="0"/>
-          <w:numId w:val="11"/>
-        </w:numPr>
-      </w:pPr>
-      <w:r>
-        <w:t>Id – int , starts at 0 . ID generator for the instructions .</w:t>
-      </w:r>
-    </w:p>
-    <w:p>
-      <w:pPr>
-        <w:ind w:left="1080"/>
-        <w:rPr>
-          <w:b/>
-          <w:bCs/>
-        </w:rPr>
-      </w:pPr>
-      <w:r>
-        <w:rPr>
-          <w:b/>
-          <w:bCs/>
-        </w:rPr>
-        <w:t>Functions:</w:t>
-      </w:r>
-    </w:p>
-    <w:p>
-      <w:pPr>
-        <w:pStyle w:val="ListParagraph"/>
-        <w:numPr>
-          <w:ilvl w:val="0"/>
-          <w:numId w:val="11"/>
-        </w:numPr>
-        <w:rPr>
-          <w:b/>
-          <w:bCs/>
-        </w:rPr>
-      </w:pPr>
-      <w:r>
-        <w:rPr>
-          <w:b/>
-          <w:bCs/>
-        </w:rPr>
-        <w:lastRenderedPageBreak/>
-        <w:t>Int AddR</w:t>
-      </w:r>
-      <w:r>
-        <w:rPr>
-          <w:b/>
-          <w:bCs/>
-        </w:rPr>
-        <w:t xml:space="preserve">ecord(int Insturction </w:t>
-      </w:r>
-      <w:r>
-        <w:rPr>
-          <w:b/>
-          <w:bCs/>
-        </w:rPr>
-        <w:t>) – Returns ID.</w:t>
-      </w:r>
-    </w:p>
-    <w:p>
-      <w:pPr>
-        <w:pStyle w:val="ListParagraph"/>
-        <w:numPr>
-          <w:ilvl w:val="0"/>
-          <w:numId w:val="11"/>
-        </w:numPr>
-        <w:rPr>
-          <w:b/>
-          <w:bCs/>
-        </w:rPr>
-      </w:pPr>
-      <w:r>
-        <w:rPr>
-          <w:b/>
-          <w:bCs/>
-        </w:rPr>
-        <w:t xml:space="preserve"> </w:t>
-      </w:r>
-      <w:r>
-        <w:rPr>
-          <w:b/>
-          <w:bCs/>
-        </w:rPr>
-        <w:t xml:space="preserve">TraceRecord </w:t>
-      </w:r>
-      <w:r>
-        <w:rPr>
-          <w:b/>
-          <w:bCs/>
-        </w:rPr>
-        <w:t>GetRecord(ID).</w:t>
-      </w:r>
-    </w:p>
-    <w:p>
-      <w:pPr>
-        <w:ind w:left="1080"/>
-        <w:rPr>
-          <w:b/>
-          <w:bCs/>
-        </w:rPr>
-      </w:pPr>
-    </w:p>
-    <w:p>
-      <w:pPr>
-        <w:pStyle w:val="ListParagraph"/>
-        <w:ind w:left="1440"/>
-        <w:rPr>
-          <w:b/>
-          <w:bCs/>
-        </w:rPr>
-      </w:pPr>
-    </w:p>
-    <w:p>
-      <w:pPr>
-        <w:rPr>
-          <w:b/>
-          <w:bCs/>
-        </w:rPr>
-      </w:pPr>
+        <w:rPr>
+          <w:b/>
+          <w:bCs/>
+        </w:rPr>
+      </w:pPr>
+    </w:p>
+    <w:p>
+      <w:pPr>
+        <w:rPr>
+          <w:b/>
+          <w:bCs/>
+        </w:rPr>
+      </w:pPr>
+      <w:proofErr w:type="spellStart"/>
       <w:r>
         <w:rPr>
           <w:b/>
@@ -1945,6 +2550,7 @@
         </w:rPr>
         <w:t>FileHandler</w:t>
       </w:r>
+      <w:proofErr w:type="spellEnd"/>
     </w:p>
     <w:p>
       <w:pPr>
@@ -1974,12 +2580,53 @@
           <w:bCs/>
         </w:rPr>
       </w:pPr>
-      <w:r>
-        <w:rPr>
-          <w:b/>
-          <w:bCs/>
-        </w:rPr>
-        <w:t>Config ReadConfig(string cfgFile)</w:t>
+      <w:proofErr w:type="spellStart"/>
+      <w:r>
+        <w:rPr>
+          <w:b/>
+          <w:bCs/>
+        </w:rPr>
+        <w:t>Config</w:t>
+      </w:r>
+      <w:proofErr w:type="spellEnd"/>
+      <w:r>
+        <w:rPr>
+          <w:b/>
+          <w:bCs/>
+        </w:rPr>
+        <w:t xml:space="preserve"> </w:t>
+      </w:r>
+      <w:proofErr w:type="spellStart"/>
+      <w:r>
+        <w:rPr>
+          <w:b/>
+          <w:bCs/>
+        </w:rPr>
+        <w:t>ReadConfig</w:t>
+      </w:r>
+      <w:proofErr w:type="spellEnd"/>
+      <w:r>
+        <w:rPr>
+          <w:b/>
+          <w:bCs/>
+        </w:rPr>
+        <w:t xml:space="preserve">(string </w:t>
+      </w:r>
+      <w:proofErr w:type="spellStart"/>
+      <w:r>
+        <w:rPr>
+          <w:b/>
+          <w:bCs/>
+        </w:rPr>
+        <w:t>cfgFile</w:t>
+      </w:r>
+      <w:proofErr w:type="spellEnd"/>
+      <w:r>
+        <w:rPr>
+          <w:b/>
+          <w:bCs/>
+        </w:rPr>
+        <w:t>)</w:t>
       </w:r>
     </w:p>
     <w:p>
@@ -1994,12 +2641,53 @@
           <w:bCs/>
         </w:rPr>
       </w:pPr>
-      <w:r>
-        <w:rPr>
-          <w:b/>
-          <w:bCs/>
-        </w:rPr>
-        <w:t>Int[] ReadMainMem(string MemIn)</w:t>
+      <w:proofErr w:type="spellStart"/>
+      <w:r>
+        <w:rPr>
+          <w:b/>
+          <w:bCs/>
+        </w:rPr>
+        <w:t>Int</w:t>
+      </w:r>
+      <w:proofErr w:type="spellEnd"/>
+      <w:r>
+        <w:rPr>
+          <w:b/>
+          <w:bCs/>
+        </w:rPr>
+        <w:t xml:space="preserve">[] </w:t>
+      </w:r>
+      <w:proofErr w:type="spellStart"/>
+      <w:r>
+        <w:rPr>
+          <w:b/>
+          <w:bCs/>
+        </w:rPr>
+        <w:t>ReadMainMem</w:t>
+      </w:r>
+      <w:proofErr w:type="spellEnd"/>
+      <w:r>
+        <w:rPr>
+          <w:b/>
+          <w:bCs/>
+        </w:rPr>
+        <w:t xml:space="preserve">(string </w:t>
+      </w:r>
+      <w:proofErr w:type="spellStart"/>
+      <w:r>
+        <w:rPr>
+          <w:b/>
+          <w:bCs/>
+        </w:rPr>
+        <w:t>MemIn</w:t>
+      </w:r>
+      <w:proofErr w:type="spellEnd"/>
+      <w:r>
+        <w:rPr>
+          <w:b/>
+          <w:bCs/>
+        </w:rPr>
+        <w:t>)</w:t>
       </w:r>
     </w:p>
     <w:p>
@@ -2014,12 +2702,69 @@
           <w:bCs/>
         </w:rPr>
       </w:pPr>
-      <w:r>
-        <w:rPr>
-          <w:b/>
-          <w:bCs/>
-        </w:rPr>
-        <w:t>WriteMemOut(int[] memOut, string fileName)</w:t>
+      <w:proofErr w:type="spellStart"/>
+      <w:r>
+        <w:rPr>
+          <w:b/>
+          <w:bCs/>
+        </w:rPr>
+        <w:t>WriteMemOut</w:t>
+      </w:r>
+      <w:proofErr w:type="spellEnd"/>
+      <w:r>
+        <w:rPr>
+          <w:b/>
+          <w:bCs/>
+        </w:rPr>
+        <w:t>(</w:t>
+      </w:r>
+      <w:proofErr w:type="spellStart"/>
+      <w:r>
+        <w:rPr>
+          <w:b/>
+          <w:bCs/>
+        </w:rPr>
+        <w:t>int</w:t>
+      </w:r>
+      <w:proofErr w:type="spellEnd"/>
+      <w:r>
+        <w:rPr>
+          <w:b/>
+          <w:bCs/>
+        </w:rPr>
+        <w:t xml:space="preserve">[] </w:t>
+      </w:r>
+      <w:proofErr w:type="spellStart"/>
+      <w:r>
+        <w:rPr>
+          <w:b/>
+          <w:bCs/>
+        </w:rPr>
+        <w:t>memOut</w:t>
+      </w:r>
+      <w:proofErr w:type="spellEnd"/>
+      <w:r>
+        <w:rPr>
+          <w:b/>
+          <w:bCs/>
+        </w:rPr>
+        <w:t xml:space="preserve">, string </w:t>
+      </w:r>
+      <w:proofErr w:type="spellStart"/>
+      <w:r>
+        <w:rPr>
+          <w:b/>
+          <w:bCs/>
+        </w:rPr>
+        <w:t>fileName</w:t>
+      </w:r>
+      <w:proofErr w:type="spellEnd"/>
+      <w:r>
+        <w:rPr>
+          <w:b/>
+          <w:bCs/>
+        </w:rPr>
+        <w:t>)</w:t>
       </w:r>
     </w:p>
     <w:p>
@@ -2034,12 +2779,69 @@
           <w:bCs/>
         </w:rPr>
       </w:pPr>
-      <w:r>
-        <w:rPr>
-          <w:b/>
-          <w:bCs/>
-        </w:rPr>
-        <w:t>writeRegInt ( int[] regInt, string FileName)</w:t>
+      <w:proofErr w:type="spellStart"/>
+      <w:r>
+        <w:rPr>
+          <w:b/>
+          <w:bCs/>
+        </w:rPr>
+        <w:t>writeRegInt</w:t>
+      </w:r>
+      <w:proofErr w:type="spellEnd"/>
+      <w:r>
+        <w:rPr>
+          <w:b/>
+          <w:bCs/>
+        </w:rPr>
+        <w:t xml:space="preserve"> ( </w:t>
+      </w:r>
+      <w:proofErr w:type="spellStart"/>
+      <w:r>
+        <w:rPr>
+          <w:b/>
+          <w:bCs/>
+        </w:rPr>
+        <w:t>int</w:t>
+      </w:r>
+      <w:proofErr w:type="spellEnd"/>
+      <w:r>
+        <w:rPr>
+          <w:b/>
+          <w:bCs/>
+        </w:rPr>
+        <w:t xml:space="preserve">[] </w:t>
+      </w:r>
+      <w:proofErr w:type="spellStart"/>
+      <w:r>
+        <w:rPr>
+          <w:b/>
+          <w:bCs/>
+        </w:rPr>
+        <w:t>regInt</w:t>
+      </w:r>
+      <w:proofErr w:type="spellEnd"/>
+      <w:r>
+        <w:rPr>
+          <w:b/>
+          <w:bCs/>
+        </w:rPr>
+        <w:t xml:space="preserve">, string </w:t>
+      </w:r>
+      <w:proofErr w:type="spellStart"/>
+      <w:r>
+        <w:rPr>
+          <w:b/>
+          <w:bCs/>
+        </w:rPr>
+        <w:t>FileName</w:t>
+      </w:r>
+      <w:proofErr w:type="spellEnd"/>
+      <w:r>
+        <w:rPr>
+          <w:b/>
+          <w:bCs/>
+        </w:rPr>
+        <w:t>)</w:t>
       </w:r>
     </w:p>
     <w:p>
@@ -2054,12 +2856,53 @@
           <w:bCs/>
         </w:rPr>
       </w:pPr>
-      <w:r>
-        <w:rPr>
-          <w:b/>
-          <w:bCs/>
-        </w:rPr>
-        <w:t>writeRegOut(float[] regFp, string FileName)</w:t>
+      <w:proofErr w:type="spellStart"/>
+      <w:r>
+        <w:rPr>
+          <w:b/>
+          <w:bCs/>
+        </w:rPr>
+        <w:t>writeRegOut</w:t>
+      </w:r>
+      <w:proofErr w:type="spellEnd"/>
+      <w:r>
+        <w:rPr>
+          <w:b/>
+          <w:bCs/>
+        </w:rPr>
+        <w:t xml:space="preserve">(float[] </w:t>
+      </w:r>
+      <w:proofErr w:type="spellStart"/>
+      <w:r>
+        <w:rPr>
+          <w:b/>
+          <w:bCs/>
+        </w:rPr>
+        <w:t>regFp</w:t>
+      </w:r>
+      <w:proofErr w:type="spellEnd"/>
+      <w:r>
+        <w:rPr>
+          <w:b/>
+          <w:bCs/>
+        </w:rPr>
+        <w:t xml:space="preserve">, string </w:t>
+      </w:r>
+      <w:proofErr w:type="spellStart"/>
+      <w:r>
+        <w:rPr>
+          <w:b/>
+          <w:bCs/>
+        </w:rPr>
+        <w:t>FileName</w:t>
+      </w:r>
+      <w:proofErr w:type="spellEnd"/>
+      <w:r>
+        <w:rPr>
+          <w:b/>
+          <w:bCs/>
+        </w:rPr>
+        <w:t>)</w:t>
       </w:r>
     </w:p>
     <w:p>
@@ -2074,6 +2917,7 @@
           <w:bCs/>
         </w:rPr>
       </w:pPr>
+      <w:proofErr w:type="spellStart"/>
       <w:r>
         <w:rPr>
           <w:b/>
@@ -2081,12 +2925,29 @@
         </w:rPr>
         <w:t>WriteTraceToFile</w:t>
       </w:r>
-      <w:r>
-        <w:rPr>
-          <w:b/>
-          <w:bCs/>
-        </w:rPr>
-        <w:t>(Trace trace, string FileName)</w:t>
+      <w:proofErr w:type="spellEnd"/>
+      <w:r>
+        <w:rPr>
+          <w:b/>
+          <w:bCs/>
+        </w:rPr>
+        <w:t xml:space="preserve">(Trace trace, string </w:t>
+      </w:r>
+      <w:proofErr w:type="spellStart"/>
+      <w:r>
+        <w:rPr>
+          <w:b/>
+          <w:bCs/>
+        </w:rPr>
+        <w:t>FileName</w:t>
+      </w:r>
+      <w:proofErr w:type="spellEnd"/>
+      <w:r>
+        <w:rPr>
+          <w:b/>
+          <w:bCs/>
+        </w:rPr>
+        <w:t>)</w:t>
       </w:r>
     </w:p>
     <w:p>
@@ -2106,12 +2967,21 @@
           <w:bCs/>
         </w:rPr>
       </w:pPr>
-      <w:r>
-        <w:rPr>
-          <w:b/>
-          <w:bCs/>
-        </w:rPr>
-        <w:t>UnitCounter (static)</w:t>
+      <w:proofErr w:type="spellStart"/>
+      <w:r>
+        <w:rPr>
+          <w:b/>
+          <w:bCs/>
+        </w:rPr>
+        <w:t>UnitCounter</w:t>
+      </w:r>
+      <w:proofErr w:type="spellEnd"/>
+      <w:r>
+        <w:rPr>
+          <w:b/>
+          <w:bCs/>
+        </w:rPr>
+        <w:t xml:space="preserve"> (static)</w:t>
       </w:r>
     </w:p>
     <w:p>
@@ -2126,6 +2996,7 @@
           <w:bCs/>
         </w:rPr>
       </w:pPr>
+      <w:proofErr w:type="spellStart"/>
       <w:r>
         <w:rPr>
           <w:b/>
@@ -2133,6 +3004,7 @@
         </w:rPr>
         <w:t>MemCounter</w:t>
       </w:r>
+      <w:proofErr w:type="spellEnd"/>
     </w:p>
     <w:p>
       <w:pPr>
@@ -2146,6 +3018,7 @@
           <w:bCs/>
         </w:rPr>
       </w:pPr>
+      <w:proofErr w:type="spellStart"/>
       <w:r>
         <w:rPr>
           <w:b/>
@@ -2153,6 +3026,7 @@
         </w:rPr>
         <w:t>IntCounter</w:t>
       </w:r>
+      <w:proofErr w:type="spellEnd"/>
     </w:p>
     <w:p>
       <w:pPr>
@@ -2166,6 +3040,7 @@
           <w:bCs/>
         </w:rPr>
       </w:pPr>
+      <w:proofErr w:type="spellStart"/>
       <w:r>
         <w:rPr>
           <w:b/>
@@ -2173,6 +3048,7 @@
         </w:rPr>
         <w:t>FpAddCounter</w:t>
       </w:r>
+      <w:proofErr w:type="spellEnd"/>
     </w:p>
     <w:p>
       <w:pPr>
@@ -2186,6 +3062,7 @@
           <w:bCs/>
         </w:rPr>
       </w:pPr>
+      <w:proofErr w:type="spellStart"/>
       <w:r>
         <w:rPr>
           <w:b/>
@@ -2193,14 +3070,16 @@
         </w:rPr>
         <w:t>FpMulCounter</w:t>
       </w:r>
-    </w:p>
-    <w:p>
-      <w:pPr>
-        <w:rPr>
-          <w:b/>
-          <w:bCs/>
-        </w:rPr>
-      </w:pPr>
+      <w:proofErr w:type="spellEnd"/>
+    </w:p>
+    <w:p>
+      <w:pPr>
+        <w:rPr>
+          <w:b/>
+          <w:bCs/>
+        </w:rPr>
+      </w:pPr>
+      <w:proofErr w:type="spellStart"/>
       <w:r>
         <w:rPr>
           <w:b/>
@@ -2208,6 +3087,7 @@
         </w:rPr>
         <w:t>Utils</w:t>
       </w:r>
+      <w:proofErr w:type="spellEnd"/>
     </w:p>
     <w:p>
       <w:pPr>
@@ -2226,14 +3106,158 @@
           <w:b/>
           <w:bCs/>
         </w:rPr>
-        <w:t xml:space="preserve">Function : </w:t>
-      </w:r>
+        <w:t>Function :</w:t>
+      </w:r>
+      <w:r>
+        <w:rPr>
+          <w:b/>
+          <w:bCs/>
+        </w:rPr>
+        <w:t xml:space="preserve"> static</w:t>
+      </w:r>
+      <w:r>
+        <w:rPr>
+          <w:b/>
+          <w:bCs/>
+        </w:rPr>
+        <w:t xml:space="preserve"> </w:t>
+      </w:r>
+      <w:r>
+        <w:rPr>
+          <w:b/>
+          <w:bCs/>
+        </w:rPr>
+        <w:t xml:space="preserve">public </w:t>
+      </w:r>
+      <w:proofErr w:type="spellStart"/>
+      <w:r>
+        <w:rPr>
+          <w:b/>
+          <w:bCs/>
+        </w:rPr>
+        <w:t>int</w:t>
+      </w:r>
+      <w:proofErr w:type="spellEnd"/>
+      <w:r>
+        <w:rPr>
+          <w:b/>
+          <w:bCs/>
+        </w:rPr>
+        <w:t xml:space="preserve"> </w:t>
+      </w:r>
+      <w:proofErr w:type="spellStart"/>
       <w:r>
         <w:rPr>
           <w:b/>
           <w:bCs/>
         </w:rPr>
         <w:t>AddressToRowNum</w:t>
+      </w:r>
+      <w:proofErr w:type="spellEnd"/>
+      <w:r>
+        <w:rPr>
+          <w:b/>
+          <w:bCs/>
+        </w:rPr>
+        <w:t>(</w:t>
+      </w:r>
+      <w:proofErr w:type="spellStart"/>
+      <w:r>
+        <w:rPr>
+          <w:b/>
+          <w:bCs/>
+        </w:rPr>
+        <w:t>int</w:t>
+      </w:r>
+      <w:proofErr w:type="spellEnd"/>
+      <w:r>
+        <w:rPr>
+          <w:b/>
+          <w:bCs/>
+        </w:rPr>
+        <w:t xml:space="preserve"> </w:t>
+      </w:r>
+      <w:r>
+        <w:rPr>
+          <w:b/>
+          <w:bCs/>
+        </w:rPr>
+        <w:t>a</w:t>
+      </w:r>
+      <w:r>
+        <w:rPr>
+          <w:b/>
+          <w:bCs/>
+        </w:rPr>
+        <w:t>ddress)</w:t>
+      </w:r>
+    </w:p>
+    <w:p>
+      <w:pPr>
+        <w:pStyle w:val="ListParagraph"/>
+        <w:numPr>
+          <w:ilvl w:val="0"/>
+          <w:numId w:val="17"/>
+        </w:numPr>
+        <w:rPr>
+          <w:b/>
+          <w:bCs/>
+        </w:rPr>
+      </w:pPr>
+      <w:r>
+        <w:rPr>
+          <w:b/>
+          <w:bCs/>
+        </w:rPr>
+        <w:t xml:space="preserve">Function : static public void </w:t>
+      </w:r>
+      <w:proofErr w:type="spellStart"/>
+      <w:r>
+        <w:rPr>
+          <w:b/>
+          <w:bCs/>
+        </w:rPr>
+        <w:t>Init</w:t>
+      </w:r>
+      <w:proofErr w:type="spellEnd"/>
+      <w:r>
+        <w:rPr>
+          <w:b/>
+          <w:bCs/>
+        </w:rPr>
+        <w:t>(</w:t>
+      </w:r>
+      <w:proofErr w:type="spellStart"/>
+      <w:r>
+        <w:rPr>
+          <w:b/>
+          <w:bCs/>
+        </w:rPr>
+        <w:t>Config</w:t>
+      </w:r>
+      <w:proofErr w:type="spellEnd"/>
+      <w:r>
+        <w:rPr>
+          <w:b/>
+          <w:bCs/>
+        </w:rPr>
+        <w:t xml:space="preserve"> </w:t>
+      </w:r>
+      <w:proofErr w:type="spellStart"/>
+      <w:r>
+        <w:rPr>
+          <w:b/>
+          <w:bCs/>
+        </w:rPr>
+        <w:t>conf</w:t>
+      </w:r>
+      <w:proofErr w:type="spellEnd"/>
+      <w:r>
+        <w:rPr>
+          <w:b/>
+          <w:bCs/>
+        </w:rPr>
+        <w:t>)</w:t>
       </w:r>
     </w:p>
     <w:p>
@@ -2245,6 +3269,7 @@
           <w:szCs w:val="26"/>
         </w:rPr>
       </w:pPr>
+      <w:proofErr w:type="spellStart"/>
       <w:r>
         <w:rPr>
           <w:b/>
@@ -2272,6 +3297,7 @@
         </w:rPr>
         <w:t>Container</w:t>
       </w:r>
+      <w:proofErr w:type="spellEnd"/>
     </w:p>
     <w:p>
       <w:pPr>
@@ -2294,23 +3320,19 @@
           <w:sz w:val="26"/>
           <w:szCs w:val="26"/>
         </w:rPr>
-        <w:t>Instruction(int)</w:t>
-      </w:r>
-    </w:p>
-    <w:p>
-      <w:pPr>
-        <w:pStyle w:val="ListParagraph"/>
-        <w:numPr>
-          <w:ilvl w:val="0"/>
-          <w:numId w:val="17"/>
-        </w:numPr>
+        <w:t>Instruction(</w:t>
+      </w:r>
+      <w:proofErr w:type="spellStart"/>
+      <w:r>
         <w:rPr>
           <w:b/>
           <w:bCs/>
           <w:sz w:val="26"/>
           <w:szCs w:val="26"/>
         </w:rPr>
-      </w:pPr>
+        <w:t>int</w:t>
+      </w:r>
+      <w:proofErr w:type="spellEnd"/>
       <w:r>
         <w:rPr>
           <w:b/>
@@ -2318,11 +3340,16 @@
           <w:sz w:val="26"/>
           <w:szCs w:val="26"/>
         </w:rPr>
-        <w:t>Taken (bool)</w:t>
-      </w:r>
-    </w:p>
-    <w:p>
-      <w:pPr>
+        <w:t>)</w:t>
+      </w:r>
+    </w:p>
+    <w:p>
+      <w:pPr>
+        <w:pStyle w:val="ListParagraph"/>
+        <w:numPr>
+          <w:ilvl w:val="0"/>
+          <w:numId w:val="17"/>
+        </w:numPr>
         <w:rPr>
           <w:b/>
           <w:bCs/>
@@ -2337,23 +3364,19 @@
           <w:sz w:val="26"/>
           <w:szCs w:val="26"/>
         </w:rPr>
-        <w:t>RobQueue</w:t>
-      </w:r>
-    </w:p>
-    <w:p>
-      <w:pPr>
-        <w:pStyle w:val="ListParagraph"/>
-        <w:numPr>
-          <w:ilvl w:val="0"/>
-          <w:numId w:val="18"/>
-        </w:numPr>
+        <w:t>Taken (</w:t>
+      </w:r>
+      <w:proofErr w:type="spellStart"/>
+      <w:r>
         <w:rPr>
           <w:b/>
           <w:bCs/>
           <w:sz w:val="26"/>
           <w:szCs w:val="26"/>
         </w:rPr>
-      </w:pPr>
+        <w:t>bool</w:t>
+      </w:r>
+      <w:proofErr w:type="spellEnd"/>
       <w:r>
         <w:rPr>
           <w:b/>
@@ -2361,16 +3384,11 @@
           <w:sz w:val="26"/>
           <w:szCs w:val="26"/>
         </w:rPr>
-        <w:t>Array of rob</w:t>
-      </w:r>
-    </w:p>
-    <w:p>
-      <w:pPr>
-        <w:pStyle w:val="ListParagraph"/>
-        <w:numPr>
-          <w:ilvl w:val="0"/>
-          <w:numId w:val="18"/>
-        </w:numPr>
+        <w:t>)</w:t>
+      </w:r>
+    </w:p>
+    <w:p>
+      <w:pPr>
         <w:rPr>
           <w:b/>
           <w:bCs/>
@@ -2378,6 +3396,7 @@
           <w:szCs w:val="26"/>
         </w:rPr>
       </w:pPr>
+      <w:proofErr w:type="spellStart"/>
       <w:r>
         <w:rPr>
           <w:b/>
@@ -2385,7 +3404,98 @@
           <w:sz w:val="26"/>
           <w:szCs w:val="26"/>
         </w:rPr>
-        <w:t xml:space="preserve">Add,delete(location), flushAfter – all use head and tails pointer on a cyclic array. </w:t>
+        <w:t>RobQueue</w:t>
+      </w:r>
+      <w:proofErr w:type="spellEnd"/>
+    </w:p>
+    <w:p>
+      <w:pPr>
+        <w:pStyle w:val="ListParagraph"/>
+        <w:numPr>
+          <w:ilvl w:val="0"/>
+          <w:numId w:val="18"/>
+        </w:numPr>
+        <w:rPr>
+          <w:b/>
+          <w:bCs/>
+          <w:sz w:val="26"/>
+          <w:szCs w:val="26"/>
+        </w:rPr>
+      </w:pPr>
+      <w:r>
+        <w:rPr>
+          <w:b/>
+          <w:bCs/>
+          <w:sz w:val="26"/>
+          <w:szCs w:val="26"/>
+        </w:rPr>
+        <w:t>Array of rob</w:t>
+      </w:r>
+    </w:p>
+    <w:p>
+      <w:pPr>
+        <w:pStyle w:val="ListParagraph"/>
+        <w:numPr>
+          <w:ilvl w:val="0"/>
+          <w:numId w:val="18"/>
+        </w:numPr>
+        <w:rPr>
+          <w:b/>
+          <w:bCs/>
+          <w:sz w:val="26"/>
+          <w:szCs w:val="26"/>
+        </w:rPr>
+      </w:pPr>
+      <w:proofErr w:type="spellStart"/>
+      <w:r>
+        <w:rPr>
+          <w:b/>
+          <w:bCs/>
+          <w:sz w:val="26"/>
+          <w:szCs w:val="26"/>
+        </w:rPr>
+        <w:t>Add</w:t>
+      </w:r>
+      <w:proofErr w:type="gramStart"/>
+      <w:r>
+        <w:rPr>
+          <w:b/>
+          <w:bCs/>
+          <w:sz w:val="26"/>
+          <w:szCs w:val="26"/>
+        </w:rPr>
+        <w:t>,delete</w:t>
+      </w:r>
+      <w:proofErr w:type="spellEnd"/>
+      <w:proofErr w:type="gramEnd"/>
+      <w:r>
+        <w:rPr>
+          <w:b/>
+          <w:bCs/>
+          <w:sz w:val="26"/>
+          <w:szCs w:val="26"/>
+        </w:rPr>
+        <w:t xml:space="preserve">(location), </w:t>
+      </w:r>
+      <w:proofErr w:type="spellStart"/>
+      <w:r>
+        <w:rPr>
+          <w:b/>
+          <w:bCs/>
+          <w:sz w:val="26"/>
+          <w:szCs w:val="26"/>
+        </w:rPr>
+        <w:t>flushAfter</w:t>
+      </w:r>
+      <w:proofErr w:type="spellEnd"/>
+      <w:r>
+        <w:rPr>
+          <w:b/>
+          <w:bCs/>
+          <w:sz w:val="26"/>
+          <w:szCs w:val="26"/>
+        </w:rPr>
+        <w:t xml:space="preserve"> – all use head and tails pointer on a cyclic array. </w:t>
       </w:r>
     </w:p>
     <w:p>
@@ -2402,6 +3512,7 @@
         </w:numPr>
       </w:pPr>
       <w:r>
+        <w:lastRenderedPageBreak/>
         <w:t>PC</w:t>
       </w:r>
     </w:p>
@@ -2414,7 +3525,15 @@
         </w:numPr>
       </w:pPr>
       <w:r>
-        <w:t>Array of int registers</w:t>
+        <w:t xml:space="preserve">Array of </w:t>
+      </w:r>
+      <w:proofErr w:type="spellStart"/>
+      <w:r>
+        <w:t>int</w:t>
+      </w:r>
+      <w:proofErr w:type="spellEnd"/>
+      <w:r>
+        <w:t xml:space="preserve"> registers</w:t>
       </w:r>
       <w:r>
         <w:t xml:space="preserve"> status</w:t>
@@ -2432,20 +3551,94 @@
         </w:numPr>
       </w:pPr>
       <w:r>
-        <w:lastRenderedPageBreak/>
         <w:t>Array of float registers</w:t>
       </w:r>
       <w:r>
+        <w:t xml:space="preserve"> status </w:t>
+      </w:r>
+      <w:r>
+        <w:t>(16)</w:t>
+      </w:r>
+    </w:p>
+    <w:p>
+      <w:pPr>
+        <w:pStyle w:val="ListParagraph"/>
+        <w:numPr>
+          <w:ilvl w:val="0"/>
+          <w:numId w:val="10"/>
+        </w:numPr>
+      </w:pPr>
+      <w:r>
+        <w:t xml:space="preserve">Cycle </w:t>
+      </w:r>
+      <w:r>
+        <w:t>counter (</w:t>
+      </w:r>
+      <w:proofErr w:type="spellStart"/>
+      <w:r>
+        <w:t>int</w:t>
+      </w:r>
+      <w:proofErr w:type="spellEnd"/>
+      <w:r>
+        <w:t>)</w:t>
+      </w:r>
+    </w:p>
+    <w:p>
+      <w:pPr>
+        <w:pStyle w:val="ListParagraph"/>
+        <w:numPr>
+          <w:ilvl w:val="0"/>
+          <w:numId w:val="10"/>
+        </w:numPr>
+      </w:pPr>
+      <w:proofErr w:type="spellStart"/>
+      <w:r>
+        <w:t>UnitCounter</w:t>
+      </w:r>
+      <w:proofErr w:type="spellEnd"/>
+      <w:r>
+        <w:t xml:space="preserve"> static object (not defined actually in global)</w:t>
+      </w:r>
+    </w:p>
+    <w:p>
+      <w:pPr>
+        <w:pStyle w:val="ListParagraph"/>
+        <w:numPr>
+          <w:ilvl w:val="0"/>
+          <w:numId w:val="10"/>
+        </w:numPr>
+      </w:pPr>
+      <w:r>
+        <w:t>Array of Rob in the given size. Implement a cyclic queue with head and tail pointer.</w:t>
+      </w:r>
+    </w:p>
+    <w:p>
+      <w:pPr>
+        <w:pStyle w:val="ListParagraph"/>
+        <w:numPr>
+          <w:ilvl w:val="0"/>
+          <w:numId w:val="10"/>
+        </w:numPr>
+      </w:pPr>
+      <w:r>
+        <w:t xml:space="preserve">Queue of instructions (16) – all </w:t>
+      </w:r>
+      <w:r>
         <w:t xml:space="preserve"> </w:t>
       </w:r>
-      <w:r>
-        <w:t>status</w:t>
-      </w:r>
+      <w:proofErr w:type="spellStart"/>
+      <w:r>
+        <w:t>instruction</w:t>
+      </w:r>
+      <w:r>
+        <w:t>Container</w:t>
+      </w:r>
+      <w:proofErr w:type="spellEnd"/>
       <w:r>
         <w:t xml:space="preserve"> </w:t>
       </w:r>
       <w:r>
-        <w:t>(16)</w:t>
+        <w:t>Type</w:t>
       </w:r>
     </w:p>
     <w:p>
@@ -2457,10 +3650,10 @@
         </w:numPr>
       </w:pPr>
       <w:r>
-        <w:t xml:space="preserve">Cycle </w:t>
-      </w:r>
-      <w:r>
-        <w:t>counter (int)</w:t>
+        <w:t xml:space="preserve">Integer </w:t>
+      </w:r>
+      <w:r>
+        <w:t>reservation station array – of given size</w:t>
       </w:r>
     </w:p>
     <w:p>
@@ -2472,7 +3665,7 @@
         </w:numPr>
       </w:pPr>
       <w:r>
-        <w:t>UnitCounter static object (not defined actually in global)</w:t>
+        <w:t>FP adders reservation station array – of given size</w:t>
       </w:r>
     </w:p>
     <w:p>
@@ -2484,7 +3677,7 @@
         </w:numPr>
       </w:pPr>
       <w:r>
-        <w:t>Array of Rob in the given size. Implement a cyclic queue with head and tail pointer.</w:t>
+        <w:t>FP multipliers reservation station array – of given size</w:t>
       </w:r>
     </w:p>
     <w:p>
@@ -2496,19 +3689,28 @@
         </w:numPr>
       </w:pPr>
       <w:r>
-        <w:t xml:space="preserve">Queue of instructions (16) – all </w:t>
-      </w:r>
-      <w:r>
-        <w:t xml:space="preserve"> instruction</w:t>
-      </w:r>
-      <w:r>
-        <w:t>Container</w:t>
-      </w:r>
-      <w:r>
-        <w:t xml:space="preserve"> </w:t>
-      </w:r>
-      <w:r>
-        <w:t>Type</w:t>
+        <w:t xml:space="preserve">BTB </w:t>
+      </w:r>
+      <w:proofErr w:type="spellStart"/>
+      <w:r>
+        <w:t>HashMap</w:t>
+      </w:r>
+      <w:proofErr w:type="spellEnd"/>
+      <w:r>
+        <w:t>&lt;</w:t>
+      </w:r>
+      <w:proofErr w:type="spellStart"/>
+      <w:r>
+        <w:t>int</w:t>
+      </w:r>
+      <w:proofErr w:type="gramStart"/>
+      <w:r>
+        <w:t>,int</w:t>
+      </w:r>
+      <w:proofErr w:type="spellEnd"/>
+      <w:proofErr w:type="gramEnd"/>
+      <w:r>
+        <w:t>&gt; – size 16. Dictionary that has the pc as the key and the pc predicted as the value.</w:t>
       </w:r>
     </w:p>
     <w:p>
@@ -2520,10 +3722,7 @@
         </w:numPr>
       </w:pPr>
       <w:r>
-        <w:t xml:space="preserve">Integer </w:t>
-      </w:r>
-      <w:r>
-        <w:t>reservation station array – of given size</w:t>
+        <w:t>Main Memory – 1024 rows of 32 bit.</w:t>
       </w:r>
     </w:p>
     <w:p>
@@ -2535,64 +3734,20 @@
         </w:numPr>
       </w:pPr>
       <w:r>
-        <w:t xml:space="preserve">FP adders </w:t>
-      </w:r>
-      <w:r>
-        <w:t>reservation station array – of given size</w:t>
-      </w:r>
-    </w:p>
-    <w:p>
-      <w:pPr>
-        <w:pStyle w:val="ListParagraph"/>
-        <w:numPr>
-          <w:ilvl w:val="0"/>
-          <w:numId w:val="10"/>
-        </w:numPr>
-      </w:pPr>
-      <w:r>
-        <w:t xml:space="preserve">FP </w:t>
-      </w:r>
-      <w:r>
-        <w:t>multipliers</w:t>
-      </w:r>
-      <w:r>
-        <w:t xml:space="preserve"> reservation station array – of given size</w:t>
-      </w:r>
-    </w:p>
-    <w:p>
-      <w:pPr>
-        <w:pStyle w:val="ListParagraph"/>
-        <w:numPr>
-          <w:ilvl w:val="0"/>
-          <w:numId w:val="10"/>
-        </w:numPr>
-      </w:pPr>
-      <w:r>
-        <w:t>BTB HashMap&lt;int,int&gt; – size 16. Dictionary that has the pc as the key and the pc predicted as the value.</w:t>
-      </w:r>
-    </w:p>
-    <w:p>
-      <w:pPr>
-        <w:pStyle w:val="ListParagraph"/>
-        <w:numPr>
-          <w:ilvl w:val="0"/>
-          <w:numId w:val="10"/>
-        </w:numPr>
-      </w:pPr>
-      <w:r>
-        <w:t>Main Memory – 1024 rows of 32 bit.</w:t>
-      </w:r>
-    </w:p>
-    <w:p>
-      <w:pPr>
-        <w:pStyle w:val="ListParagraph"/>
-        <w:numPr>
-          <w:ilvl w:val="0"/>
-          <w:numId w:val="10"/>
-        </w:numPr>
-      </w:pPr>
-      <w:r>
-        <w:t>Halt = 0 (bool) . 0 by default.</w:t>
+        <w:t>Halt = 0 (</w:t>
+      </w:r>
+      <w:proofErr w:type="spellStart"/>
+      <w:r>
+        <w:t>bool</w:t>
+      </w:r>
+      <w:proofErr w:type="spellEnd"/>
+      <w:proofErr w:type="gramStart"/>
+      <w:r>
+        <w:t>) .</w:t>
+      </w:r>
+      <w:proofErr w:type="gramEnd"/>
+      <w:r>
+        <w:t xml:space="preserve"> 0 by default.</w:t>
       </w:r>
     </w:p>
     <w:p>
@@ -2634,12 +3789,21 @@
           <w:szCs w:val="20"/>
         </w:rPr>
       </w:pPr>
+      <w:proofErr w:type="spellStart"/>
       <w:r>
         <w:rPr>
           <w:sz w:val="24"/>
           <w:szCs w:val="24"/>
         </w:rPr>
-        <w:t>GetConfig and initialize</w:t>
+        <w:t>GetConfig</w:t>
+      </w:r>
+      <w:proofErr w:type="spellEnd"/>
+      <w:r>
+        <w:rPr>
+          <w:sz w:val="24"/>
+          <w:szCs w:val="24"/>
+        </w:rPr>
+        <w:t xml:space="preserve"> and initialize</w:t>
       </w:r>
     </w:p>
     <w:p>
@@ -2800,6 +3964,7 @@
           <w:bCs/>
         </w:rPr>
       </w:pPr>
+      <w:proofErr w:type="gramStart"/>
       <w:r>
         <w:rPr>
           <w:b/>
@@ -2807,6 +3972,7 @@
         </w:rPr>
         <w:t>Questions :</w:t>
       </w:r>
+      <w:proofErr w:type="gramEnd"/>
     </w:p>
     <w:p>
       <w:pPr>
@@ -2825,14 +3991,62 @@
           <w:b/>
           <w:bCs/>
         </w:rPr>
-        <w:t>Bound on rob and reservation stations depth ? is byte enough (256)</w:t>
-      </w:r>
-      <w:r>
-        <w:rPr>
-          <w:b/>
-          <w:bCs/>
-        </w:rPr>
-        <w:t xml:space="preserve"> . also relevant for reading from the file.</w:t>
+        <w:t xml:space="preserve">Bound on rob and reservation stations </w:t>
+      </w:r>
+      <w:proofErr w:type="gramStart"/>
+      <w:r>
+        <w:rPr>
+          <w:b/>
+          <w:bCs/>
+        </w:rPr>
+        <w:t>depth ?</w:t>
+      </w:r>
+      <w:proofErr w:type="gramEnd"/>
+      <w:r>
+        <w:rPr>
+          <w:b/>
+          <w:bCs/>
+        </w:rPr>
+        <w:t xml:space="preserve"> </w:t>
+      </w:r>
+      <w:proofErr w:type="gramStart"/>
+      <w:r>
+        <w:rPr>
+          <w:b/>
+          <w:bCs/>
+        </w:rPr>
+        <w:t>is</w:t>
+      </w:r>
+      <w:proofErr w:type="gramEnd"/>
+      <w:r>
+        <w:rPr>
+          <w:b/>
+          <w:bCs/>
+        </w:rPr>
+        <w:t xml:space="preserve"> byte enough (256)</w:t>
+      </w:r>
+      <w:r>
+        <w:rPr>
+          <w:b/>
+          <w:bCs/>
+        </w:rPr>
+        <w:t xml:space="preserve"> . </w:t>
+      </w:r>
+      <w:proofErr w:type="gramStart"/>
+      <w:r>
+        <w:rPr>
+          <w:b/>
+          <w:bCs/>
+        </w:rPr>
+        <w:t>also</w:t>
+      </w:r>
+      <w:proofErr w:type="gramEnd"/>
+      <w:r>
+        <w:rPr>
+          <w:b/>
+          <w:bCs/>
+        </w:rPr>
+        <w:t xml:space="preserve"> relevant for reading from the file.</w:t>
       </w:r>
     </w:p>
     <w:p>
@@ -2852,7 +4066,71 @@
           <w:b/>
           <w:bCs/>
         </w:rPr>
-        <w:t>If two ops are ready to exeute at the same time, which one should we choose? Can we choose by index ? or have to use lru mechanism .</w:t>
+        <w:t xml:space="preserve">If two ops are ready to </w:t>
+      </w:r>
+      <w:proofErr w:type="spellStart"/>
+      <w:r>
+        <w:rPr>
+          <w:b/>
+          <w:bCs/>
+        </w:rPr>
+        <w:t>exeute</w:t>
+      </w:r>
+      <w:proofErr w:type="spellEnd"/>
+      <w:r>
+        <w:rPr>
+          <w:b/>
+          <w:bCs/>
+        </w:rPr>
+        <w:t xml:space="preserve"> at the same time, which one should we choose? Can we choose by </w:t>
+      </w:r>
+      <w:proofErr w:type="gramStart"/>
+      <w:r>
+        <w:rPr>
+          <w:b/>
+          <w:bCs/>
+        </w:rPr>
+        <w:t>index ?</w:t>
+      </w:r>
+      <w:proofErr w:type="gramEnd"/>
+      <w:r>
+        <w:rPr>
+          <w:b/>
+          <w:bCs/>
+        </w:rPr>
+        <w:t xml:space="preserve"> </w:t>
+      </w:r>
+      <w:proofErr w:type="gramStart"/>
+      <w:r>
+        <w:rPr>
+          <w:b/>
+          <w:bCs/>
+        </w:rPr>
+        <w:t>or</w:t>
+      </w:r>
+      <w:proofErr w:type="gramEnd"/>
+      <w:r>
+        <w:rPr>
+          <w:b/>
+          <w:bCs/>
+        </w:rPr>
+        <w:t xml:space="preserve"> have to use </w:t>
+      </w:r>
+      <w:proofErr w:type="spellStart"/>
+      <w:r>
+        <w:rPr>
+          <w:b/>
+          <w:bCs/>
+        </w:rPr>
+        <w:t>lru</w:t>
+      </w:r>
+      <w:proofErr w:type="spellEnd"/>
+      <w:r>
+        <w:rPr>
+          <w:b/>
+          <w:bCs/>
+        </w:rPr>
+        <w:t xml:space="preserve"> mechanism .</w:t>
       </w:r>
     </w:p>
     <w:p>
@@ -2947,6 +4225,7 @@
               <w:rPr>
                 <w:b/>
                 <w:bCs/>
+                <w:highlight w:val="yellow"/>
               </w:rPr>
               <w:t>Fetch</w:t>
             </w:r>
@@ -2985,13 +4264,16 @@
                 <w:bCs/>
               </w:rPr>
             </w:pPr>
+            <w:proofErr w:type="spellStart"/>
             <w:r>
               <w:rPr>
                 <w:b/>
                 <w:bCs/>
+                <w:highlight w:val="yellow"/>
               </w:rPr>
               <w:t>Utils</w:t>
             </w:r>
+            <w:proofErr w:type="spellEnd"/>
           </w:p>
         </w:tc>
         <w:tc>
@@ -3073,9 +4355,12 @@
               <w:rPr>
                 <w:b/>
                 <w:bCs/>
+                <w:highlight w:val="yellow"/>
               </w:rPr>
               <w:t>Commit</w:t>
             </w:r>
+            <w:bookmarkStart w:id="0" w:name="_GoBack"/>
+            <w:bookmarkEnd w:id="0"/>
           </w:p>
         </w:tc>
         <w:tc>
@@ -3115,11 +4400,10 @@
               <w:rPr>
                 <w:b/>
                 <w:bCs/>
+                <w:highlight w:val="yellow"/>
               </w:rPr>
               <w:t>ROB queue</w:t>
             </w:r>
-            <w:bookmarkStart w:id="0" w:name="_GoBack"/>
-            <w:bookmarkEnd w:id="0"/>
           </w:p>
         </w:tc>
         <w:tc>
@@ -3184,7 +4468,7 @@
 </file>
 
 <file path=word/numbering.xml><?xml version="1.0" encoding="utf-8"?>
-<w:numbering xmlns:wpc="http://schemas.microsoft.com/office/word/2010/wordprocessingCanvas" xmlns:mc="http://schemas.openxmlformats.org/markup-compatibility/2006" xmlns:o="urn:schemas-microsoft-com:office:office" xmlns:r="http://schemas.openxmlformats.org/officeDocument/2006/relationships" xmlns:m="http://schemas.openxmlformats.org/officeDocument/2006/math" xmlns:v="urn:schemas-microsoft-com:vml" xmlns:wp14="http://schemas.microsoft.com/office/word/2010/wordprocessingDrawing" xmlns:wp="http://schemas.openxmlformats.org/drawingml/2006/wordprocessingDrawing" xmlns:w10="urn:schemas-microsoft-com:office:word" xmlns:w="http://schemas.openxmlformats.org/wordprocessingml/2006/main" xmlns:w14="http://schemas.microsoft.com/office/word/2010/wordml" xmlns:wpg="http://schemas.microsoft.com/office/word/2010/wordprocessingGroup" xmlns:wpi="http://schemas.microsoft.com/office/word/2010/wordprocessingInk" xmlns:wne="http://schemas.microsoft.com/office/word/2006/wordml" xmlns:wps="http://schemas.microsoft.com/office/word/2010/wordprocessingShape" mc:Ignorable="w14 wp14">
+<w:numbering xmlns:wpc="http://schemas.microsoft.com/office/word/2010/wordprocessingCanvas" xmlns:mc="http://schemas.openxmlformats.org/markup-compatibility/2006" xmlns:o="urn:schemas-microsoft-com:office:office" xmlns:r="http://schemas.openxmlformats.org/officeDocument/2006/relationships" xmlns:m="http://schemas.openxmlformats.org/officeDocument/2006/math" xmlns:v="urn:schemas-microsoft-com:vml" xmlns:wp14="http://schemas.microsoft.com/office/word/2010/wordprocessingDrawing" xmlns:wp="http://schemas.openxmlformats.org/drawingml/2006/wordprocessingDrawing" xmlns:w10="urn:schemas-microsoft-com:office:word" xmlns:w="http://schemas.openxmlformats.org/wordprocessingml/2006/main" xmlns:w14="http://schemas.microsoft.com/office/word/2010/wordml" xmlns:w15="http://schemas.microsoft.com/office/word/2012/wordml" xmlns:wpg="http://schemas.microsoft.com/office/word/2010/wordprocessingGroup" xmlns:wpi="http://schemas.microsoft.com/office/word/2010/wordprocessingInk" xmlns:wne="http://schemas.microsoft.com/office/word/2006/wordml" xmlns:wps="http://schemas.microsoft.com/office/word/2010/wordprocessingShape" mc:Ignorable="w14 w15 wp14">
   <w:abstractNum w:abstractNumId="0">
     <w:nsid w:val="0B0C72FB"/>
     <w:multiLevelType w:val="hybridMultilevel"/>
@@ -5226,7 +6510,7 @@
 </file>
 
 <file path=word/styles.xml><?xml version="1.0" encoding="utf-8"?>
-<w:styles xmlns:mc="http://schemas.openxmlformats.org/markup-compatibility/2006" xmlns:r="http://schemas.openxmlformats.org/officeDocument/2006/relationships" xmlns:w="http://schemas.openxmlformats.org/wordprocessingml/2006/main" xmlns:w14="http://schemas.microsoft.com/office/word/2010/wordml" mc:Ignorable="w14">
+<w:styles xmlns:mc="http://schemas.openxmlformats.org/markup-compatibility/2006" xmlns:r="http://schemas.openxmlformats.org/officeDocument/2006/relationships" xmlns:w="http://schemas.openxmlformats.org/wordprocessingml/2006/main" xmlns:w14="http://schemas.microsoft.com/office/word/2010/wordml" xmlns:w15="http://schemas.microsoft.com/office/word/2012/wordml" mc:Ignorable="w14 w15">
   <w:docDefaults>
     <w:rPrDefault>
       <w:rPr>
@@ -5242,364 +6526,378 @@
       </w:pPr>
     </w:pPrDefault>
   </w:docDefaults>
-  <w:latentStyles w:defLockedState="0" w:defUIPriority="99" w:defSemiHidden="1" w:defUnhideWhenUsed="1" w:defQFormat="0" w:count="267">
-    <w:lsdException w:name="Normal" w:semiHidden="0" w:uiPriority="0" w:unhideWhenUsed="0" w:qFormat="1"/>
-    <w:lsdException w:name="heading 1" w:semiHidden="0" w:uiPriority="9" w:unhideWhenUsed="0" w:qFormat="1"/>
-    <w:lsdException w:name="heading 2" w:uiPriority="9" w:qFormat="1"/>
-    <w:lsdException w:name="heading 3" w:uiPriority="9" w:qFormat="1"/>
-    <w:lsdException w:name="heading 4" w:uiPriority="9" w:qFormat="1"/>
-    <w:lsdException w:name="heading 5" w:uiPriority="9" w:qFormat="1"/>
-    <w:lsdException w:name="heading 6" w:uiPriority="9" w:qFormat="1"/>
-    <w:lsdException w:name="heading 7" w:uiPriority="9" w:qFormat="1"/>
-    <w:lsdException w:name="heading 8" w:uiPriority="9" w:qFormat="1"/>
-    <w:lsdException w:name="heading 9" w:uiPriority="9" w:qFormat="1"/>
-    <w:lsdException w:name="toc 1" w:uiPriority="39"/>
-    <w:lsdException w:name="toc 2" w:uiPriority="39"/>
-    <w:lsdException w:name="toc 3" w:uiPriority="39"/>
-    <w:lsdException w:name="toc 4" w:uiPriority="39"/>
-    <w:lsdException w:name="toc 5" w:uiPriority="39"/>
-    <w:lsdException w:name="toc 6" w:uiPriority="39"/>
-    <w:lsdException w:name="toc 7" w:uiPriority="39"/>
-    <w:lsdException w:name="toc 8" w:uiPriority="39"/>
-    <w:lsdException w:name="toc 9" w:uiPriority="39"/>
-    <w:lsdException w:name="caption" w:uiPriority="35" w:qFormat="1"/>
-    <w:lsdException w:name="Title" w:semiHidden="0" w:uiPriority="10" w:unhideWhenUsed="0" w:qFormat="1"/>
-    <w:lsdException w:name="Default Paragraph Font" w:uiPriority="1"/>
-    <w:lsdException w:name="Subtitle" w:semiHidden="0" w:uiPriority="11" w:unhideWhenUsed="0" w:qFormat="1"/>
-    <w:lsdException w:name="Strong" w:semiHidden="0" w:uiPriority="22" w:unhideWhenUsed="0" w:qFormat="1"/>
-    <w:lsdException w:name="Emphasis" w:semiHidden="0" w:uiPriority="20" w:unhideWhenUsed="0" w:qFormat="1"/>
-    <w:lsdException w:name="Table Grid" w:semiHidden="0" w:uiPriority="59" w:unhideWhenUsed="0"/>
-    <w:lsdException w:name="Placeholder Text" w:unhideWhenUsed="0"/>
-    <w:lsdException w:name="No Spacing" w:semiHidden="0" w:uiPriority="1" w:unhideWhenUsed="0" w:qFormat="1"/>
-    <w:lsdException w:name="Light Shading" w:semiHidden="0" w:uiPriority="60" w:unhideWhenUsed="0"/>
-    <w:lsdException w:name="Light List" w:semiHidden="0" w:uiPriority="61" w:unhideWhenUsed="0"/>
-    <w:lsdException w:name="Light Grid" w:semiHidden="0" w:uiPriority="62" w:unhideWhenUsed="0"/>
-    <w:lsdException w:name="Medium Shading 1" w:semiHidden="0" w:uiPriority="63" w:unhideWhenUsed="0"/>
-    <w:lsdException w:name="Medium Shading 2" w:semiHidden="0" w:uiPriority="64" w:unhideWhenUsed="0"/>
-    <w:lsdException w:name="Medium List 1" w:semiHidden="0" w:uiPriority="65" w:unhideWhenUsed="0"/>
-    <w:lsdException w:name="Medium List 2" w:semiHidden="0" w:uiPriority="66" w:unhideWhenUsed="0"/>
-    <w:lsdException w:name="Medium Grid 1" w:semiHidden="0" w:uiPriority="67" w:unhideWhenUsed="0"/>
-    <w:lsdException w:name="Medium Grid 2" w:semiHidden="0" w:uiPriority="68" w:unhideWhenUsed="0"/>
-    <w:lsdException w:name="Medium Grid 3" w:semiHidden="0" w:uiPriority="69" w:unhideWhenUsed="0"/>
-    <w:lsdException w:name="Dark List" w:semiHidden="0" w:uiPriority="70" w:unhideWhenUsed="0"/>
-    <w:lsdException w:name="Colorful Shading" w:semiHidden="0" w:uiPriority="71" w:unhideWhenUsed="0"/>
-    <w:lsdException w:name="Colorful List" w:semiHidden="0" w:uiPriority="72" w:unhideWhenUsed="0"/>
-    <w:lsdException w:name="Colorful Grid" w:semiHidden="0" w:uiPriority="73" w:unhideWhenUsed="0"/>
-    <w:lsdException w:name="Light Shading Accent 1" w:semiHidden="0" w:uiPriority="60" w:unhideWhenUsed="0"/>
-    <w:lsdException w:name="Light List Accent 1" w:semiHidden="0" w:uiPriority="61" w:unhideWhenUsed="0"/>
-    <w:lsdException w:name="Light Grid Accent 1" w:semiHidden="0" w:uiPriority="62" w:unhideWhenUsed="0"/>
-    <w:lsdException w:name="Medium Shading 1 Accent 1" w:semiHidden="0" w:uiPriority="63" w:unhideWhenUsed="0"/>
-    <w:lsdException w:name="Medium Shading 2 Accent 1" w:semiHidden="0" w:uiPriority="64" w:unhideWhenUsed="0"/>
-    <w:lsdException w:name="Medium List 1 Accent 1" w:semiHidden="0" w:uiPriority="65" w:unhideWhenUsed="0"/>
-    <w:lsdException w:name="Revision" w:unhideWhenUsed="0"/>
-    <w:lsdException w:name="List Paragraph" w:semiHidden="0" w:uiPriority="34" w:unhideWhenUsed="0" w:qFormat="1"/>
-    <w:lsdException w:name="Quote" w:semiHidden="0" w:uiPriority="29" w:unhideWhenUsed="0" w:qFormat="1"/>
-    <w:lsdException w:name="Intense Quote" w:semiHidden="0" w:uiPriority="30" w:unhideWhenUsed="0" w:qFormat="1"/>
-    <w:lsdException w:name="Medium List 2 Accent 1" w:semiHidden="0" w:uiPriority="66" w:unhideWhenUsed="0"/>
-    <w:lsdException w:name="Medium Grid 1 Accent 1" w:semiHidden="0" w:uiPriority="67" w:unhideWhenUsed="0"/>
-    <w:lsdException w:name="Medium Grid 2 Accent 1" w:semiHidden="0" w:uiPriority="68" w:unhideWhenUsed="0"/>
-    <w:lsdException w:name="Medium Grid 3 Accent 1" w:semiHidden="0" w:uiPriority="69" w:unhideWhenUsed="0"/>
-    <w:lsdException w:name="Dark List Accent 1" w:semiHidden="0" w:uiPriority="70" w:unhideWhenUsed="0"/>
-    <w:lsdException w:name="Colorful Shading Accent 1" w:semiHidden="0" w:uiPriority="71" w:unhideWhenUsed="0"/>
-    <w:lsdException w:name="Colorful List Accent 1" w:semiHidden="0" w:uiPriority="72" w:unhideWhenUsed="0"/>
-    <w:lsdException w:name="Colorful Grid Accent 1" w:semiHidden="0" w:uiPriority="73" w:unhideWhenUsed="0"/>
-    <w:lsdException w:name="Light Shading Accent 2" w:semiHidden="0" w:uiPriority="60" w:unhideWhenUsed="0"/>
-    <w:lsdException w:name="Light List Accent 2" w:semiHidden="0" w:uiPriority="61" w:unhideWhenUsed="0"/>
-    <w:lsdException w:name="Light Grid Accent 2" w:semiHidden="0" w:uiPriority="62" w:unhideWhenUsed="0"/>
-    <w:lsdException w:name="Medium Shading 1 Accent 2" w:semiHidden="0" w:uiPriority="63" w:unhideWhenUsed="0"/>
-    <w:lsdException w:name="Medium Shading 2 Accent 2" w:semiHidden="0" w:uiPriority="64" w:unhideWhenUsed="0"/>
-    <w:lsdException w:name="Medium List 1 Accent 2" w:semiHidden="0" w:uiPriority="65" w:unhideWhenUsed="0"/>
-    <w:lsdException w:name="Medium List 2 Accent 2" w:semiHidden="0" w:uiPriority="66" w:unhideWhenUsed="0"/>
-    <w:lsdException w:name="Medium Grid 1 Accent 2" w:semiHidden="0" w:uiPriority="67" w:unhideWhenUsed="0"/>
-    <w:lsdException w:name="Medium Grid 2 Accent 2" w:semiHidden="0" w:uiPriority="68" w:unhideWhenUsed="0"/>
-    <w:lsdException w:name="Medium Grid 3 Accent 2" w:semiHidden="0" w:uiPriority="69" w:unhideWhenUsed="0"/>
-    <w:lsdException w:name="Dark List Accent 2" w:semiHidden="0" w:uiPriority="70" w:unhideWhenUsed="0"/>
-    <w:lsdException w:name="Colorful Shading Accent 2" w:semiHidden="0" w:uiPriority="71" w:unhideWhenUsed="0"/>
-    <w:lsdException w:name="Colorful List Accent 2" w:semiHidden="0" w:uiPriority="72" w:unhideWhenUsed="0"/>
-    <w:lsdException w:name="Colorful Grid Accent 2" w:semiHidden="0" w:uiPriority="73" w:unhideWhenUsed="0"/>
-    <w:lsdException w:name="Light Shading Accent 3" w:semiHidden="0" w:uiPriority="60" w:unhideWhenUsed="0"/>
-    <w:lsdException w:name="Light List Accent 3" w:semiHidden="0" w:uiPriority="61" w:unhideWhenUsed="0"/>
-    <w:lsdException w:name="Light Grid Accent 3" w:semiHidden="0" w:uiPriority="62" w:unhideWhenUsed="0"/>
-    <w:lsdException w:name="Medium Shading 1 Accent 3" w:semiHidden="0" w:uiPriority="63" w:unhideWhenUsed="0"/>
-    <w:lsdException w:name="Medium Shading 2 Accent 3" w:semiHidden="0" w:uiPriority="64" w:unhideWhenUsed="0"/>
-    <w:lsdException w:name="Medium List 1 Accent 3" w:semiHidden="0" w:uiPriority="65" w:unhideWhenUsed="0"/>
-    <w:lsdException w:name="Medium List 2 Accent 3" w:semiHidden="0" w:uiPriority="66" w:unhideWhenUsed="0"/>
-    <w:lsdException w:name="Medium Grid 1 Accent 3" w:semiHidden="0" w:uiPriority="67" w:unhideWhenUsed="0"/>
-    <w:lsdException w:name="Medium Grid 2 Accent 3" w:semiHidden="0" w:uiPriority="68" w:unhideWhenUsed="0"/>
-    <w:lsdException w:name="Medium Grid 3 Accent 3" w:semiHidden="0" w:uiPriority="69" w:unhideWhenUsed="0"/>
-    <w:lsdException w:name="Dark List Accent 3" w:semiHidden="0" w:uiPriority="70" w:unhideWhenUsed="0"/>
-    <w:lsdException w:name="Colorful Shading Accent 3" w:semiHidden="0" w:uiPriority="71" w:unhideWhenUsed="0"/>
-    <w:lsdException w:name="Colorful List Accent 3" w:semiHidden="0" w:uiPriority="72" w:unhideWhenUsed="0"/>
-    <w:lsdException w:name="Colorful Grid Accent 3" w:semiHidden="0" w:uiPriority="73" w:unhideWhenUsed="0"/>
-    <w:lsdException w:name="Light Shading Accent 4" w:semiHidden="0" w:uiPriority="60" w:unhideWhenUsed="0"/>
-    <w:lsdException w:name="Light List Accent 4" w:semiHidden="0" w:uiPriority="61" w:unhideWhenUsed="0"/>
-    <w:lsdException w:name="Light Grid Accent 4" w:semiHidden="0" w:uiPriority="62" w:unhideWhenUsed="0"/>
-    <w:lsdException w:name="Medium Shading 1 Accent 4" w:semiHidden="0" w:uiPriority="63" w:unhideWhenUsed="0"/>
-    <w:lsdException w:name="Medium Shading 2 Accent 4" w:semiHidden="0" w:uiPriority="64" w:unhideWhenUsed="0"/>
-    <w:lsdException w:name="Medium List 1 Accent 4" w:semiHidden="0" w:uiPriority="65" w:unhideWhenUsed="0"/>
-    <w:lsdException w:name="Medium List 2 Accent 4" w:semiHidden="0" w:uiPriority="66" w:unhideWhenUsed="0"/>
-    <w:lsdException w:name="Medium Grid 1 Accent 4" w:semiHidden="0" w:uiPriority="67" w:unhideWhenUsed="0"/>
-    <w:lsdException w:name="Medium Grid 2 Accent 4" w:semiHidden="0" w:uiPriority="68" w:unhideWhenUsed="0"/>
-    <w:lsdException w:name="Medium Grid 3 Accent 4" w:semiHidden="0" w:uiPriority="69" w:unhideWhenUsed="0"/>
-    <w:lsdException w:name="Dark List Accent 4" w:semiHidden="0" w:uiPriority="70" w:unhideWhenUsed="0"/>
-    <w:lsdException w:name="Colorful Shading Accent 4" w:semiHidden="0" w:uiPriority="71" w:unhideWhenUsed="0"/>
-    <w:lsdException w:name="Colorful List Accent 4" w:semiHidden="0" w:uiPriority="72" w:unhideWhenUsed="0"/>
-    <w:lsdException w:name="Colorful Grid Accent 4" w:semiHidden="0" w:uiPriority="73" w:unhideWhenUsed="0"/>
-    <w:lsdException w:name="Light Shading Accent 5" w:semiHidden="0" w:uiPriority="60" w:unhideWhenUsed="0"/>
-    <w:lsdException w:name="Light List Accent 5" w:semiHidden="0" w:uiPriority="61" w:unhideWhenUsed="0"/>
-    <w:lsdException w:name="Light Grid Accent 5" w:semiHidden="0" w:uiPriority="62" w:unhideWhenUsed="0"/>
-    <w:lsdException w:name="Medium Shading 1 Accent 5" w:semiHidden="0" w:uiPriority="63" w:unhideWhenUsed="0"/>
-    <w:lsdException w:name="Medium Shading 2 Accent 5" w:semiHidden="0" w:uiPriority="64" w:unhideWhenUsed="0"/>
-    <w:lsdException w:name="Medium List 1 Accent 5" w:semiHidden="0" w:uiPriority="65" w:unhideWhenUsed="0"/>
-    <w:lsdException w:name="Medium List 2 Accent 5" w:semiHidden="0" w:uiPriority="66" w:unhideWhenUsed="0"/>
-    <w:lsdException w:name="Medium Grid 1 Accent 5" w:semiHidden="0" w:uiPriority="67" w:unhideWhenUsed="0"/>
-    <w:lsdException w:name="Medium Grid 2 Accent 5" w:semiHidden="0" w:uiPriority="68" w:unhideWhenUsed="0"/>
-    <w:lsdException w:name="Medium Grid 3 Accent 5" w:semiHidden="0" w:uiPriority="69" w:unhideWhenUsed="0"/>
-    <w:lsdException w:name="Dark List Accent 5" w:semiHidden="0" w:uiPriority="70" w:unhideWhenUsed="0"/>
-    <w:lsdException w:name="Colorful Shading Accent 5" w:semiHidden="0" w:uiPriority="71" w:unhideWhenUsed="0"/>
-    <w:lsdException w:name="Colorful List Accent 5" w:semiHidden="0" w:uiPriority="72" w:unhideWhenUsed="0"/>
-    <w:lsdException w:name="Colorful Grid Accent 5" w:semiHidden="0" w:uiPriority="73" w:unhideWhenUsed="0"/>
-    <w:lsdException w:name="Light Shading Accent 6" w:semiHidden="0" w:uiPriority="60" w:unhideWhenUsed="0"/>
-    <w:lsdException w:name="Light List Accent 6" w:semiHidden="0" w:uiPriority="61" w:unhideWhenUsed="0"/>
-    <w:lsdException w:name="Light Grid Accent 6" w:semiHidden="0" w:uiPriority="62" w:unhideWhenUsed="0"/>
-    <w:lsdException w:name="Medium Shading 1 Accent 6" w:semiHidden="0" w:uiPriority="63" w:unhideWhenUsed="0"/>
-    <w:lsdException w:name="Medium Shading 2 Accent 6" w:semiHidden="0" w:uiPriority="64" w:unhideWhenUsed="0"/>
-    <w:lsdException w:name="Medium List 1 Accent 6" w:semiHidden="0" w:uiPriority="65" w:unhideWhenUsed="0"/>
-    <w:lsdException w:name="Medium List 2 Accent 6" w:semiHidden="0" w:uiPriority="66" w:unhideWhenUsed="0"/>
-    <w:lsdException w:name="Medium Grid 1 Accent 6" w:semiHidden="0" w:uiPriority="67" w:unhideWhenUsed="0"/>
-    <w:lsdException w:name="Medium Grid 2 Accent 6" w:semiHidden="0" w:uiPriority="68" w:unhideWhenUsed="0"/>
-    <w:lsdException w:name="Medium Grid 3 Accent 6" w:semiHidden="0" w:uiPriority="69" w:unhideWhenUsed="0"/>
-    <w:lsdException w:name="Dark List Accent 6" w:semiHidden="0" w:uiPriority="70" w:unhideWhenUsed="0"/>
-    <w:lsdException w:name="Colorful Shading Accent 6" w:semiHidden="0" w:uiPriority="71" w:unhideWhenUsed="0"/>
-    <w:lsdException w:name="Colorful List Accent 6" w:semiHidden="0" w:uiPriority="72" w:unhideWhenUsed="0"/>
-    <w:lsdException w:name="Colorful Grid Accent 6" w:semiHidden="0" w:uiPriority="73" w:unhideWhenUsed="0"/>
-    <w:lsdException w:name="Subtle Emphasis" w:semiHidden="0" w:uiPriority="19" w:unhideWhenUsed="0" w:qFormat="1"/>
-    <w:lsdException w:name="Intense Emphasis" w:semiHidden="0" w:uiPriority="21" w:unhideWhenUsed="0" w:qFormat="1"/>
-    <w:lsdException w:name="Subtle Reference" w:semiHidden="0" w:uiPriority="31" w:unhideWhenUsed="0" w:qFormat="1"/>
-    <w:lsdException w:name="Intense Reference" w:semiHidden="0" w:uiPriority="32" w:unhideWhenUsed="0" w:qFormat="1"/>
-    <w:lsdException w:name="Book Title" w:semiHidden="0" w:uiPriority="33" w:unhideWhenUsed="0" w:qFormat="1"/>
-    <w:lsdException w:name="Bibliography" w:uiPriority="37"/>
-    <w:lsdException w:name="TOC Heading" w:uiPriority="39" w:qFormat="1"/>
-  </w:latentStyles>
-  <w:style w:type="paragraph" w:default="1" w:styleId="Normal">
-    <w:name w:val="Normal"/>
-    <w:qFormat/>
-  </w:style>
-  <w:style w:type="character" w:default="1" w:styleId="DefaultParagraphFont">
-    <w:name w:val="Default Paragraph Font"/>
-    <w:uiPriority w:val="1"/>
-    <w:semiHidden/>
-    <w:unhideWhenUsed/>
-  </w:style>
-  <w:style w:type="table" w:default="1" w:styleId="TableNormal">
-    <w:name w:val="Normal Table"/>
-    <w:uiPriority w:val="99"/>
-    <w:semiHidden/>
-    <w:unhideWhenUsed/>
-    <w:tblPr>
-      <w:tblInd w:w="0" w:type="dxa"/>
-      <w:tblCellMar>
-        <w:top w:w="0" w:type="dxa"/>
-        <w:left w:w="108" w:type="dxa"/>
-        <w:bottom w:w="0" w:type="dxa"/>
-        <w:right w:w="108" w:type="dxa"/>
-      </w:tblCellMar>
-    </w:tblPr>
-  </w:style>
-  <w:style w:type="numbering" w:default="1" w:styleId="NoList">
-    <w:name w:val="No List"/>
-    <w:uiPriority w:val="99"/>
-    <w:semiHidden/>
-    <w:unhideWhenUsed/>
-  </w:style>
-  <w:style w:type="paragraph" w:styleId="ListParagraph">
-    <w:name w:val="List Paragraph"/>
-    <w:basedOn w:val="Normal"/>
-    <w:uiPriority w:val="34"/>
-    <w:qFormat/>
-    <w:rsid w:val="00B32826"/>
-    <w:pPr>
-      <w:ind w:left="720"/>
-      <w:contextualSpacing/>
-    </w:pPr>
-  </w:style>
-  <w:style w:type="table" w:styleId="TableGrid">
-    <w:name w:val="Table Grid"/>
-    <w:basedOn w:val="TableNormal"/>
-    <w:uiPriority w:val="59"/>
-    <w:rsid w:val="00486FA5"/>
-    <w:pPr>
-      <w:spacing w:after="0" w:line="240" w:lineRule="auto"/>
-    </w:pPr>
-    <w:tblPr>
-      <w:tblBorders>
-        <w:top w:val="single" w:sz="4" w:space="0" w:color="auto"/>
-        <w:left w:val="single" w:sz="4" w:space="0" w:color="auto"/>
-        <w:bottom w:val="single" w:sz="4" w:space="0" w:color="auto"/>
-        <w:right w:val="single" w:sz="4" w:space="0" w:color="auto"/>
-        <w:insideH w:val="single" w:sz="4" w:space="0" w:color="auto"/>
-        <w:insideV w:val="single" w:sz="4" w:space="0" w:color="auto"/>
-      </w:tblBorders>
-    </w:tblPr>
-  </w:style>
-</w:styles>
-</file>
-
-<file path=word/stylesWithEffects.xml><?xml version="1.0" encoding="utf-8"?>
-<w:styles xmlns:wpc="http://schemas.microsoft.com/office/word/2010/wordprocessingCanvas" xmlns:mc="http://schemas.openxmlformats.org/markup-compatibility/2006" xmlns:o="urn:schemas-microsoft-com:office:office" xmlns:r="http://schemas.openxmlformats.org/officeDocument/2006/relationships" xmlns:m="http://schemas.openxmlformats.org/officeDocument/2006/math" xmlns:v="urn:schemas-microsoft-com:vml" xmlns:wp14="http://schemas.microsoft.com/office/word/2010/wordprocessingDrawing" xmlns:wp="http://schemas.openxmlformats.org/drawingml/2006/wordprocessingDrawing" xmlns:w10="urn:schemas-microsoft-com:office:word" xmlns:w="http://schemas.openxmlformats.org/wordprocessingml/2006/main" xmlns:w14="http://schemas.microsoft.com/office/word/2010/wordml" xmlns:wpg="http://schemas.microsoft.com/office/word/2010/wordprocessingGroup" xmlns:wpi="http://schemas.microsoft.com/office/word/2010/wordprocessingInk" xmlns:wne="http://schemas.microsoft.com/office/word/2006/wordml" xmlns:wps="http://schemas.microsoft.com/office/word/2010/wordprocessingShape" mc:Ignorable="w14 wp14">
-  <w:docDefaults>
-    <w:rPrDefault>
-      <w:rPr>
-        <w:rFonts w:asciiTheme="minorHAnsi" w:eastAsiaTheme="minorHAnsi" w:hAnsiTheme="minorHAnsi" w:cstheme="minorBidi"/>
-        <w:sz w:val="22"/>
-        <w:szCs w:val="22"/>
-        <w:lang w:val="en-US" w:eastAsia="en-US" w:bidi="he-IL"/>
-      </w:rPr>
-    </w:rPrDefault>
-    <w:pPrDefault>
-      <w:pPr>
-        <w:spacing w:after="200" w:line="276" w:lineRule="auto"/>
-      </w:pPr>
-    </w:pPrDefault>
-  </w:docDefaults>
-  <w:latentStyles w:defLockedState="0" w:defUIPriority="99" w:defSemiHidden="1" w:defUnhideWhenUsed="1" w:defQFormat="0" w:count="267">
-    <w:lsdException w:name="Normal" w:semiHidden="0" w:uiPriority="0" w:unhideWhenUsed="0" w:qFormat="1"/>
-    <w:lsdException w:name="heading 1" w:semiHidden="0" w:uiPriority="9" w:unhideWhenUsed="0" w:qFormat="1"/>
-    <w:lsdException w:name="heading 2" w:uiPriority="9" w:qFormat="1"/>
-    <w:lsdException w:name="heading 3" w:uiPriority="9" w:qFormat="1"/>
-    <w:lsdException w:name="heading 4" w:uiPriority="9" w:qFormat="1"/>
-    <w:lsdException w:name="heading 5" w:uiPriority="9" w:qFormat="1"/>
-    <w:lsdException w:name="heading 6" w:uiPriority="9" w:qFormat="1"/>
-    <w:lsdException w:name="heading 7" w:uiPriority="9" w:qFormat="1"/>
-    <w:lsdException w:name="heading 8" w:uiPriority="9" w:qFormat="1"/>
-    <w:lsdException w:name="heading 9" w:uiPriority="9" w:qFormat="1"/>
-    <w:lsdException w:name="toc 1" w:uiPriority="39"/>
-    <w:lsdException w:name="toc 2" w:uiPriority="39"/>
-    <w:lsdException w:name="toc 3" w:uiPriority="39"/>
-    <w:lsdException w:name="toc 4" w:uiPriority="39"/>
-    <w:lsdException w:name="toc 5" w:uiPriority="39"/>
-    <w:lsdException w:name="toc 6" w:uiPriority="39"/>
-    <w:lsdException w:name="toc 7" w:uiPriority="39"/>
-    <w:lsdException w:name="toc 8" w:uiPriority="39"/>
-    <w:lsdException w:name="toc 9" w:uiPriority="39"/>
-    <w:lsdException w:name="caption" w:uiPriority="35" w:qFormat="1"/>
-    <w:lsdException w:name="Title" w:semiHidden="0" w:uiPriority="10" w:unhideWhenUsed="0" w:qFormat="1"/>
-    <w:lsdException w:name="Default Paragraph Font" w:uiPriority="1"/>
-    <w:lsdException w:name="Subtitle" w:semiHidden="0" w:uiPriority="11" w:unhideWhenUsed="0" w:qFormat="1"/>
-    <w:lsdException w:name="Strong" w:semiHidden="0" w:uiPriority="22" w:unhideWhenUsed="0" w:qFormat="1"/>
-    <w:lsdException w:name="Emphasis" w:semiHidden="0" w:uiPriority="20" w:unhideWhenUsed="0" w:qFormat="1"/>
-    <w:lsdException w:name="Table Grid" w:semiHidden="0" w:uiPriority="59" w:unhideWhenUsed="0"/>
-    <w:lsdException w:name="Placeholder Text" w:unhideWhenUsed="0"/>
-    <w:lsdException w:name="No Spacing" w:semiHidden="0" w:uiPriority="1" w:unhideWhenUsed="0" w:qFormat="1"/>
-    <w:lsdException w:name="Light Shading" w:semiHidden="0" w:uiPriority="60" w:unhideWhenUsed="0"/>
-    <w:lsdException w:name="Light List" w:semiHidden="0" w:uiPriority="61" w:unhideWhenUsed="0"/>
-    <w:lsdException w:name="Light Grid" w:semiHidden="0" w:uiPriority="62" w:unhideWhenUsed="0"/>
-    <w:lsdException w:name="Medium Shading 1" w:semiHidden="0" w:uiPriority="63" w:unhideWhenUsed="0"/>
-    <w:lsdException w:name="Medium Shading 2" w:semiHidden="0" w:uiPriority="64" w:unhideWhenUsed="0"/>
-    <w:lsdException w:name="Medium List 1" w:semiHidden="0" w:uiPriority="65" w:unhideWhenUsed="0"/>
-    <w:lsdException w:name="Medium List 2" w:semiHidden="0" w:uiPriority="66" w:unhideWhenUsed="0"/>
-    <w:lsdException w:name="Medium Grid 1" w:semiHidden="0" w:uiPriority="67" w:unhideWhenUsed="0"/>
-    <w:lsdException w:name="Medium Grid 2" w:semiHidden="0" w:uiPriority="68" w:unhideWhenUsed="0"/>
-    <w:lsdException w:name="Medium Grid 3" w:semiHidden="0" w:uiPriority="69" w:unhideWhenUsed="0"/>
-    <w:lsdException w:name="Dark List" w:semiHidden="0" w:uiPriority="70" w:unhideWhenUsed="0"/>
-    <w:lsdException w:name="Colorful Shading" w:semiHidden="0" w:uiPriority="71" w:unhideWhenUsed="0"/>
-    <w:lsdException w:name="Colorful List" w:semiHidden="0" w:uiPriority="72" w:unhideWhenUsed="0"/>
-    <w:lsdException w:name="Colorful Grid" w:semiHidden="0" w:uiPriority="73" w:unhideWhenUsed="0"/>
-    <w:lsdException w:name="Light Shading Accent 1" w:semiHidden="0" w:uiPriority="60" w:unhideWhenUsed="0"/>
-    <w:lsdException w:name="Light List Accent 1" w:semiHidden="0" w:uiPriority="61" w:unhideWhenUsed="0"/>
-    <w:lsdException w:name="Light Grid Accent 1" w:semiHidden="0" w:uiPriority="62" w:unhideWhenUsed="0"/>
-    <w:lsdException w:name="Medium Shading 1 Accent 1" w:semiHidden="0" w:uiPriority="63" w:unhideWhenUsed="0"/>
-    <w:lsdException w:name="Medium Shading 2 Accent 1" w:semiHidden="0" w:uiPriority="64" w:unhideWhenUsed="0"/>
-    <w:lsdException w:name="Medium List 1 Accent 1" w:semiHidden="0" w:uiPriority="65" w:unhideWhenUsed="0"/>
-    <w:lsdException w:name="Revision" w:unhideWhenUsed="0"/>
-    <w:lsdException w:name="List Paragraph" w:semiHidden="0" w:uiPriority="34" w:unhideWhenUsed="0" w:qFormat="1"/>
-    <w:lsdException w:name="Quote" w:semiHidden="0" w:uiPriority="29" w:unhideWhenUsed="0" w:qFormat="1"/>
-    <w:lsdException w:name="Intense Quote" w:semiHidden="0" w:uiPriority="30" w:unhideWhenUsed="0" w:qFormat="1"/>
-    <w:lsdException w:name="Medium List 2 Accent 1" w:semiHidden="0" w:uiPriority="66" w:unhideWhenUsed="0"/>
-    <w:lsdException w:name="Medium Grid 1 Accent 1" w:semiHidden="0" w:uiPriority="67" w:unhideWhenUsed="0"/>
-    <w:lsdException w:name="Medium Grid 2 Accent 1" w:semiHidden="0" w:uiPriority="68" w:unhideWhenUsed="0"/>
-    <w:lsdException w:name="Medium Grid 3 Accent 1" w:semiHidden="0" w:uiPriority="69" w:unhideWhenUsed="0"/>
-    <w:lsdException w:name="Dark List Accent 1" w:semiHidden="0" w:uiPriority="70" w:unhideWhenUsed="0"/>
-    <w:lsdException w:name="Colorful Shading Accent 1" w:semiHidden="0" w:uiPriority="71" w:unhideWhenUsed="0"/>
-    <w:lsdException w:name="Colorful List Accent 1" w:semiHidden="0" w:uiPriority="72" w:unhideWhenUsed="0"/>
-    <w:lsdException w:name="Colorful Grid Accent 1" w:semiHidden="0" w:uiPriority="73" w:unhideWhenUsed="0"/>
-    <w:lsdException w:name="Light Shading Accent 2" w:semiHidden="0" w:uiPriority="60" w:unhideWhenUsed="0"/>
-    <w:lsdException w:name="Light List Accent 2" w:semiHidden="0" w:uiPriority="61" w:unhideWhenUsed="0"/>
-    <w:lsdException w:name="Light Grid Accent 2" w:semiHidden="0" w:uiPriority="62" w:unhideWhenUsed="0"/>
-    <w:lsdException w:name="Medium Shading 1 Accent 2" w:semiHidden="0" w:uiPriority="63" w:unhideWhenUsed="0"/>
-    <w:lsdException w:name="Medium Shading 2 Accent 2" w:semiHidden="0" w:uiPriority="64" w:unhideWhenUsed="0"/>
-    <w:lsdException w:name="Medium List 1 Accent 2" w:semiHidden="0" w:uiPriority="65" w:unhideWhenUsed="0"/>
-    <w:lsdException w:name="Medium List 2 Accent 2" w:semiHidden="0" w:uiPriority="66" w:unhideWhenUsed="0"/>
-    <w:lsdException w:name="Medium Grid 1 Accent 2" w:semiHidden="0" w:uiPriority="67" w:unhideWhenUsed="0"/>
-    <w:lsdException w:name="Medium Grid 2 Accent 2" w:semiHidden="0" w:uiPriority="68" w:unhideWhenUsed="0"/>
-    <w:lsdException w:name="Medium Grid 3 Accent 2" w:semiHidden="0" w:uiPriority="69" w:unhideWhenUsed="0"/>
-    <w:lsdException w:name="Dark List Accent 2" w:semiHidden="0" w:uiPriority="70" w:unhideWhenUsed="0"/>
-    <w:lsdException w:name="Colorful Shading Accent 2" w:semiHidden="0" w:uiPriority="71" w:unhideWhenUsed="0"/>
-    <w:lsdException w:name="Colorful List Accent 2" w:semiHidden="0" w:uiPriority="72" w:unhideWhenUsed="0"/>
-    <w:lsdException w:name="Colorful Grid Accent 2" w:semiHidden="0" w:uiPriority="73" w:unhideWhenUsed="0"/>
-    <w:lsdException w:name="Light Shading Accent 3" w:semiHidden="0" w:uiPriority="60" w:unhideWhenUsed="0"/>
-    <w:lsdException w:name="Light List Accent 3" w:semiHidden="0" w:uiPriority="61" w:unhideWhenUsed="0"/>
-    <w:lsdException w:name="Light Grid Accent 3" w:semiHidden="0" w:uiPriority="62" w:unhideWhenUsed="0"/>
-    <w:lsdException w:name="Medium Shading 1 Accent 3" w:semiHidden="0" w:uiPriority="63" w:unhideWhenUsed="0"/>
-    <w:lsdException w:name="Medium Shading 2 Accent 3" w:semiHidden="0" w:uiPriority="64" w:unhideWhenUsed="0"/>
-    <w:lsdException w:name="Medium List 1 Accent 3" w:semiHidden="0" w:uiPriority="65" w:unhideWhenUsed="0"/>
-    <w:lsdException w:name="Medium List 2 Accent 3" w:semiHidden="0" w:uiPriority="66" w:unhideWhenUsed="0"/>
-    <w:lsdException w:name="Medium Grid 1 Accent 3" w:semiHidden="0" w:uiPriority="67" w:unhideWhenUsed="0"/>
-    <w:lsdException w:name="Medium Grid 2 Accent 3" w:semiHidden="0" w:uiPriority="68" w:unhideWhenUsed="0"/>
-    <w:lsdException w:name="Medium Grid 3 Accent 3" w:semiHidden="0" w:uiPriority="69" w:unhideWhenUsed="0"/>
-    <w:lsdException w:name="Dark List Accent 3" w:semiHidden="0" w:uiPriority="70" w:unhideWhenUsed="0"/>
-    <w:lsdException w:name="Colorful Shading Accent 3" w:semiHidden="0" w:uiPriority="71" w:unhideWhenUsed="0"/>
-    <w:lsdException w:name="Colorful List Accent 3" w:semiHidden="0" w:uiPriority="72" w:unhideWhenUsed="0"/>
-    <w:lsdException w:name="Colorful Grid Accent 3" w:semiHidden="0" w:uiPriority="73" w:unhideWhenUsed="0"/>
-    <w:lsdException w:name="Light Shading Accent 4" w:semiHidden="0" w:uiPriority="60" w:unhideWhenUsed="0"/>
-    <w:lsdException w:name="Light List Accent 4" w:semiHidden="0" w:uiPriority="61" w:unhideWhenUsed="0"/>
-    <w:lsdException w:name="Light Grid Accent 4" w:semiHidden="0" w:uiPriority="62" w:unhideWhenUsed="0"/>
-    <w:lsdException w:name="Medium Shading 1 Accent 4" w:semiHidden="0" w:uiPriority="63" w:unhideWhenUsed="0"/>
-    <w:lsdException w:name="Medium Shading 2 Accent 4" w:semiHidden="0" w:uiPriority="64" w:unhideWhenUsed="0"/>
-    <w:lsdException w:name="Medium List 1 Accent 4" w:semiHidden="0" w:uiPriority="65" w:unhideWhenUsed="0"/>
-    <w:lsdException w:name="Medium List 2 Accent 4" w:semiHidden="0" w:uiPriority="66" w:unhideWhenUsed="0"/>
-    <w:lsdException w:name="Medium Grid 1 Accent 4" w:semiHidden="0" w:uiPriority="67" w:unhideWhenUsed="0"/>
-    <w:lsdException w:name="Medium Grid 2 Accent 4" w:semiHidden="0" w:uiPriority="68" w:unhideWhenUsed="0"/>
-    <w:lsdException w:name="Medium Grid 3 Accent 4" w:semiHidden="0" w:uiPriority="69" w:unhideWhenUsed="0"/>
-    <w:lsdException w:name="Dark List Accent 4" w:semiHidden="0" w:uiPriority="70" w:unhideWhenUsed="0"/>
-    <w:lsdException w:name="Colorful Shading Accent 4" w:semiHidden="0" w:uiPriority="71" w:unhideWhenUsed="0"/>
-    <w:lsdException w:name="Colorful List Accent 4" w:semiHidden="0" w:uiPriority="72" w:unhideWhenUsed="0"/>
-    <w:lsdException w:name="Colorful Grid Accent 4" w:semiHidden="0" w:uiPriority="73" w:unhideWhenUsed="0"/>
-    <w:lsdException w:name="Light Shading Accent 5" w:semiHidden="0" w:uiPriority="60" w:unhideWhenUsed="0"/>
-    <w:lsdException w:name="Light List Accent 5" w:semiHidden="0" w:uiPriority="61" w:unhideWhenUsed="0"/>
-    <w:lsdException w:name="Light Grid Accent 5" w:semiHidden="0" w:uiPriority="62" w:unhideWhenUsed="0"/>
-    <w:lsdException w:name="Medium Shading 1 Accent 5" w:semiHidden="0" w:uiPriority="63" w:unhideWhenUsed="0"/>
-    <w:lsdException w:name="Medium Shading 2 Accent 5" w:semiHidden="0" w:uiPriority="64" w:unhideWhenUsed="0"/>
-    <w:lsdException w:name="Medium List 1 Accent 5" w:semiHidden="0" w:uiPriority="65" w:unhideWhenUsed="0"/>
-    <w:lsdException w:name="Medium List 2 Accent 5" w:semiHidden="0" w:uiPriority="66" w:unhideWhenUsed="0"/>
-    <w:lsdException w:name="Medium Grid 1 Accent 5" w:semiHidden="0" w:uiPriority="67" w:unhideWhenUsed="0"/>
-    <w:lsdException w:name="Medium Grid 2 Accent 5" w:semiHidden="0" w:uiPriority="68" w:unhideWhenUsed="0"/>
-    <w:lsdException w:name="Medium Grid 3 Accent 5" w:semiHidden="0" w:uiPriority="69" w:unhideWhenUsed="0"/>
-    <w:lsdException w:name="Dark List Accent 5" w:semiHidden="0" w:uiPriority="70" w:unhideWhenUsed="0"/>
-    <w:lsdException w:name="Colorful Shading Accent 5" w:semiHidden="0" w:uiPriority="71" w:unhideWhenUsed="0"/>
-    <w:lsdException w:name="Colorful List Accent 5" w:semiHidden="0" w:uiPriority="72" w:unhideWhenUsed="0"/>
-    <w:lsdException w:name="Colorful Grid Accent 5" w:semiHidden="0" w:uiPriority="73" w:unhideWhenUsed="0"/>
-    <w:lsdException w:name="Light Shading Accent 6" w:semiHidden="0" w:uiPriority="60" w:unhideWhenUsed="0"/>
-    <w:lsdException w:name="Light List Accent 6" w:semiHidden="0" w:uiPriority="61" w:unhideWhenUsed="0"/>
-    <w:lsdException w:name="Light Grid Accent 6" w:semiHidden="0" w:uiPriority="62" w:unhideWhenUsed="0"/>
-    <w:lsdException w:name="Medium Shading 1 Accent 6" w:semiHidden="0" w:uiPriority="63" w:unhideWhenUsed="0"/>
-    <w:lsdException w:name="Medium Shading 2 Accent 6" w:semiHidden="0" w:uiPriority="64" w:unhideWhenUsed="0"/>
-    <w:lsdException w:name="Medium List 1 Accent 6" w:semiHidden="0" w:uiPriority="65" w:unhideWhenUsed="0"/>
-    <w:lsdException w:name="Medium List 2 Accent 6" w:semiHidden="0" w:uiPriority="66" w:unhideWhenUsed="0"/>
-    <w:lsdException w:name="Medium Grid 1 Accent 6" w:semiHidden="0" w:uiPriority="67" w:unhideWhenUsed="0"/>
-    <w:lsdException w:name="Medium Grid 2 Accent 6" w:semiHidden="0" w:uiPriority="68" w:unhideWhenUsed="0"/>
-    <w:lsdException w:name="Medium Grid 3 Accent 6" w:semiHidden="0" w:uiPriority="69" w:unhideWhenUsed="0"/>
-    <w:lsdException w:name="Dark List Accent 6" w:semiHidden="0" w:uiPriority="70" w:unhideWhenUsed="0"/>
-    <w:lsdException w:name="Colorful Shading Accent 6" w:semiHidden="0" w:uiPriority="71" w:unhideWhenUsed="0"/>
-    <w:lsdException w:name="Colorful List Accent 6" w:semiHidden="0" w:uiPriority="72" w:unhideWhenUsed="0"/>
-    <w:lsdException w:name="Colorful Grid Accent 6" w:semiHidden="0" w:uiPriority="73" w:unhideWhenUsed="0"/>
-    <w:lsdException w:name="Subtle Emphasis" w:semiHidden="0" w:uiPriority="19" w:unhideWhenUsed="0" w:qFormat="1"/>
-    <w:lsdException w:name="Intense Emphasis" w:semiHidden="0" w:uiPriority="21" w:unhideWhenUsed="0" w:qFormat="1"/>
-    <w:lsdException w:name="Subtle Reference" w:semiHidden="0" w:uiPriority="31" w:unhideWhenUsed="0" w:qFormat="1"/>
-    <w:lsdException w:name="Intense Reference" w:semiHidden="0" w:uiPriority="32" w:unhideWhenUsed="0" w:qFormat="1"/>
-    <w:lsdException w:name="Book Title" w:semiHidden="0" w:uiPriority="33" w:unhideWhenUsed="0" w:qFormat="1"/>
-    <w:lsdException w:name="Bibliography" w:uiPriority="37"/>
-    <w:lsdException w:name="TOC Heading" w:uiPriority="39" w:qFormat="1"/>
+  <w:latentStyles w:defLockedState="0" w:defUIPriority="99" w:defSemiHidden="0" w:defUnhideWhenUsed="0" w:defQFormat="0" w:count="371">
+    <w:lsdException w:name="Normal" w:uiPriority="0" w:qFormat="1"/>
+    <w:lsdException w:name="heading 1" w:uiPriority="9" w:qFormat="1"/>
+    <w:lsdException w:name="heading 2" w:semiHidden="1" w:uiPriority="9" w:unhideWhenUsed="1" w:qFormat="1"/>
+    <w:lsdException w:name="heading 3" w:semiHidden="1" w:uiPriority="9" w:unhideWhenUsed="1" w:qFormat="1"/>
+    <w:lsdException w:name="heading 4" w:semiHidden="1" w:uiPriority="9" w:unhideWhenUsed="1" w:qFormat="1"/>
+    <w:lsdException w:name="heading 5" w:semiHidden="1" w:uiPriority="9" w:unhideWhenUsed="1" w:qFormat="1"/>
+    <w:lsdException w:name="heading 6" w:semiHidden="1" w:uiPriority="9" w:unhideWhenUsed="1" w:qFormat="1"/>
+    <w:lsdException w:name="heading 7" w:semiHidden="1" w:uiPriority="9" w:unhideWhenUsed="1" w:qFormat="1"/>
+    <w:lsdException w:name="heading 8" w:semiHidden="1" w:uiPriority="9" w:unhideWhenUsed="1" w:qFormat="1"/>
+    <w:lsdException w:name="heading 9" w:semiHidden="1" w:uiPriority="9" w:unhideWhenUsed="1" w:qFormat="1"/>
+    <w:lsdException w:name="index 1" w:semiHidden="1" w:unhideWhenUsed="1"/>
+    <w:lsdException w:name="index 2" w:semiHidden="1" w:unhideWhenUsed="1"/>
+    <w:lsdException w:name="index 3" w:semiHidden="1" w:unhideWhenUsed="1"/>
+    <w:lsdException w:name="index 4" w:semiHidden="1" w:unhideWhenUsed="1"/>
+    <w:lsdException w:name="index 5" w:semiHidden="1" w:unhideWhenUsed="1"/>
+    <w:lsdException w:name="index 6" w:semiHidden="1" w:unhideWhenUsed="1"/>
+    <w:lsdException w:name="index 7" w:semiHidden="1" w:unhideWhenUsed="1"/>
+    <w:lsdException w:name="index 8" w:semiHidden="1" w:unhideWhenUsed="1"/>
+    <w:lsdException w:name="index 9" w:semiHidden="1" w:unhideWhenUsed="1"/>
+    <w:lsdException w:name="toc 1" w:semiHidden="1" w:uiPriority="39" w:unhideWhenUsed="1"/>
+    <w:lsdException w:name="toc 2" w:semiHidden="1" w:uiPriority="39" w:unhideWhenUsed="1"/>
+    <w:lsdException w:name="toc 3" w:semiHidden="1" w:uiPriority="39" w:unhideWhenUsed="1"/>
+    <w:lsdException w:name="toc 4" w:semiHidden="1" w:uiPriority="39" w:unhideWhenUsed="1"/>
+    <w:lsdException w:name="toc 5" w:semiHidden="1" w:uiPriority="39" w:unhideWhenUsed="1"/>
+    <w:lsdException w:name="toc 6" w:semiHidden="1" w:uiPriority="39" w:unhideWhenUsed="1"/>
+    <w:lsdException w:name="toc 7" w:semiHidden="1" w:uiPriority="39" w:unhideWhenUsed="1"/>
+    <w:lsdException w:name="toc 8" w:semiHidden="1" w:uiPriority="39" w:unhideWhenUsed="1"/>
+    <w:lsdException w:name="toc 9" w:semiHidden="1" w:uiPriority="39" w:unhideWhenUsed="1"/>
+    <w:lsdException w:name="Normal Indent" w:semiHidden="1" w:unhideWhenUsed="1"/>
+    <w:lsdException w:name="footnote text" w:semiHidden="1" w:unhideWhenUsed="1"/>
+    <w:lsdException w:name="annotation text" w:semiHidden="1" w:unhideWhenUsed="1"/>
+    <w:lsdException w:name="header" w:semiHidden="1" w:unhideWhenUsed="1"/>
+    <w:lsdException w:name="footer" w:semiHidden="1" w:unhideWhenUsed="1"/>
+    <w:lsdException w:name="index heading" w:semiHidden="1" w:unhideWhenUsed="1"/>
+    <w:lsdException w:name="caption" w:semiHidden="1" w:uiPriority="35" w:unhideWhenUsed="1" w:qFormat="1"/>
+    <w:lsdException w:name="table of figures" w:semiHidden="1" w:unhideWhenUsed="1"/>
+    <w:lsdException w:name="envelope address" w:semiHidden="1" w:unhideWhenUsed="1"/>
+    <w:lsdException w:name="envelope return" w:semiHidden="1" w:unhideWhenUsed="1"/>
+    <w:lsdException w:name="footnote reference" w:semiHidden="1" w:unhideWhenUsed="1"/>
+    <w:lsdException w:name="annotation reference" w:semiHidden="1" w:unhideWhenUsed="1"/>
+    <w:lsdException w:name="line number" w:semiHidden="1" w:unhideWhenUsed="1"/>
+    <w:lsdException w:name="page number" w:semiHidden="1" w:unhideWhenUsed="1"/>
+    <w:lsdException w:name="endnote reference" w:semiHidden="1" w:unhideWhenUsed="1"/>
+    <w:lsdException w:name="endnote text" w:semiHidden="1" w:unhideWhenUsed="1"/>
+    <w:lsdException w:name="table of authorities" w:semiHidden="1" w:unhideWhenUsed="1"/>
+    <w:lsdException w:name="macro" w:semiHidden="1" w:unhideWhenUsed="1"/>
+    <w:lsdException w:name="toa heading" w:semiHidden="1" w:unhideWhenUsed="1"/>
+    <w:lsdException w:name="List" w:semiHidden="1" w:unhideWhenUsed="1"/>
+    <w:lsdException w:name="List Bullet" w:semiHidden="1" w:unhideWhenUsed="1"/>
+    <w:lsdException w:name="List Number" w:semiHidden="1" w:unhideWhenUsed="1"/>
+    <w:lsdException w:name="List 2" w:semiHidden="1" w:unhideWhenUsed="1"/>
+    <w:lsdException w:name="List 3" w:semiHidden="1" w:unhideWhenUsed="1"/>
+    <w:lsdException w:name="List 4" w:semiHidden="1" w:unhideWhenUsed="1"/>
+    <w:lsdException w:name="List 5" w:semiHidden="1" w:unhideWhenUsed="1"/>
+    <w:lsdException w:name="List Bullet 2" w:semiHidden="1" w:unhideWhenUsed="1"/>
+    <w:lsdException w:name="List Bullet 3" w:semiHidden="1" w:unhideWhenUsed="1"/>
+    <w:lsdException w:name="List Bullet 4" w:semiHidden="1" w:unhideWhenUsed="1"/>
+    <w:lsdException w:name="List Bullet 5" w:semiHidden="1" w:unhideWhenUsed="1"/>
+    <w:lsdException w:name="List Number 2" w:semiHidden="1" w:unhideWhenUsed="1"/>
+    <w:lsdException w:name="List Number 3" w:semiHidden="1" w:unhideWhenUsed="1"/>
+    <w:lsdException w:name="List Number 4" w:semiHidden="1" w:unhideWhenUsed="1"/>
+    <w:lsdException w:name="List Number 5" w:semiHidden="1" w:unhideWhenUsed="1"/>
+    <w:lsdException w:name="Title" w:uiPriority="10" w:qFormat="1"/>
+    <w:lsdException w:name="Closing" w:semiHidden="1" w:unhideWhenUsed="1"/>
+    <w:lsdException w:name="Signature" w:semiHidden="1" w:unhideWhenUsed="1"/>
+    <w:lsdException w:name="Default Paragraph Font" w:semiHidden="1" w:uiPriority="1" w:unhideWhenUsed="1"/>
+    <w:lsdException w:name="Body Text" w:semiHidden="1" w:unhideWhenUsed="1"/>
+    <w:lsdException w:name="Body Text Indent" w:semiHidden="1" w:unhideWhenUsed="1"/>
+    <w:lsdException w:name="List Continue" w:semiHidden="1" w:unhideWhenUsed="1"/>
+    <w:lsdException w:name="List Continue 2" w:semiHidden="1" w:unhideWhenUsed="1"/>
+    <w:lsdException w:name="List Continue 3" w:semiHidden="1" w:unhideWhenUsed="1"/>
+    <w:lsdException w:name="List Continue 4" w:semiHidden="1" w:unhideWhenUsed="1"/>
+    <w:lsdException w:name="List Continue 5" w:semiHidden="1" w:unhideWhenUsed="1"/>
+    <w:lsdException w:name="Message Header" w:semiHidden="1" w:unhideWhenUsed="1"/>
+    <w:lsdException w:name="Subtitle" w:uiPriority="11" w:qFormat="1"/>
+    <w:lsdException w:name="Salutation" w:semiHidden="1" w:unhideWhenUsed="1"/>
+    <w:lsdException w:name="Date" w:semiHidden="1" w:unhideWhenUsed="1"/>
+    <w:lsdException w:name="Body Text First Indent" w:semiHidden="1" w:unhideWhenUsed="1"/>
+    <w:lsdException w:name="Body Text First Indent 2" w:semiHidden="1" w:unhideWhenUsed="1"/>
+    <w:lsdException w:name="Note Heading" w:semiHidden="1" w:unhideWhenUsed="1"/>
+    <w:lsdException w:name="Body Text 2" w:semiHidden="1" w:unhideWhenUsed="1"/>
+    <w:lsdException w:name="Body Text 3" w:semiHidden="1" w:unhideWhenUsed="1"/>
+    <w:lsdException w:name="Body Text Indent 2" w:semiHidden="1" w:unhideWhenUsed="1"/>
+    <w:lsdException w:name="Body Text Indent 3" w:semiHidden="1" w:unhideWhenUsed="1"/>
+    <w:lsdException w:name="Block Text" w:semiHidden="1" w:unhideWhenUsed="1"/>
+    <w:lsdException w:name="Hyperlink" w:semiHidden="1" w:unhideWhenUsed="1"/>
+    <w:lsdException w:name="FollowedHyperlink" w:semiHidden="1" w:unhideWhenUsed="1"/>
+    <w:lsdException w:name="Strong" w:uiPriority="22" w:qFormat="1"/>
+    <w:lsdException w:name="Emphasis" w:uiPriority="20" w:qFormat="1"/>
+    <w:lsdException w:name="Document Map" w:semiHidden="1" w:unhideWhenUsed="1"/>
+    <w:lsdException w:name="Plain Text" w:semiHidden="1" w:unhideWhenUsed="1"/>
+    <w:lsdException w:name="E-mail Signature" w:semiHidden="1" w:unhideWhenUsed="1"/>
+    <w:lsdException w:name="HTML Top of Form" w:semiHidden="1" w:unhideWhenUsed="1"/>
+    <w:lsdException w:name="HTML Bottom of Form" w:semiHidden="1" w:unhideWhenUsed="1"/>
+    <w:lsdException w:name="Normal (Web)" w:semiHidden="1" w:unhideWhenUsed="1"/>
+    <w:lsdException w:name="HTML Acronym" w:semiHidden="1" w:unhideWhenUsed="1"/>
+    <w:lsdException w:name="HTML Address" w:semiHidden="1" w:unhideWhenUsed="1"/>
+    <w:lsdException w:name="HTML Cite" w:semiHidden="1" w:unhideWhenUsed="1"/>
+    <w:lsdException w:name="HTML Code" w:semiHidden="1" w:unhideWhenUsed="1"/>
+    <w:lsdException w:name="HTML Definition" w:semiHidden="1" w:unhideWhenUsed="1"/>
+    <w:lsdException w:name="HTML Keyboard" w:semiHidden="1" w:unhideWhenUsed="1"/>
+    <w:lsdException w:name="HTML Preformatted" w:semiHidden="1" w:unhideWhenUsed="1"/>
+    <w:lsdException w:name="HTML Sample" w:semiHidden="1" w:unhideWhenUsed="1"/>
+    <w:lsdException w:name="HTML Typewriter" w:semiHidden="1" w:unhideWhenUsed="1"/>
+    <w:lsdException w:name="HTML Variable" w:semiHidden="1" w:unhideWhenUsed="1"/>
+    <w:lsdException w:name="Normal Table" w:semiHidden="1" w:unhideWhenUsed="1"/>
+    <w:lsdException w:name="annotation subject" w:semiHidden="1" w:unhideWhenUsed="1"/>
+    <w:lsdException w:name="No List" w:semiHidden="1" w:unhideWhenUsed="1"/>
+    <w:lsdException w:name="Outline List 1" w:semiHidden="1" w:unhideWhenUsed="1"/>
+    <w:lsdException w:name="Outline List 2" w:semiHidden="1" w:unhideWhenUsed="1"/>
+    <w:lsdException w:name="Outline List 3" w:semiHidden="1" w:unhideWhenUsed="1"/>
+    <w:lsdException w:name="Table Simple 1" w:semiHidden="1" w:unhideWhenUsed="1"/>
+    <w:lsdException w:name="Table Simple 2" w:semiHidden="1" w:unhideWhenUsed="1"/>
+    <w:lsdException w:name="Table Simple 3" w:semiHidden="1" w:unhideWhenUsed="1"/>
+    <w:lsdException w:name="Table Classic 1" w:semiHidden="1" w:unhideWhenUsed="1"/>
+    <w:lsdException w:name="Table Classic 2" w:semiHidden="1" w:unhideWhenUsed="1"/>
+    <w:lsdException w:name="Table Classic 3" w:semiHidden="1" w:unhideWhenUsed="1"/>
+    <w:lsdException w:name="Table Classic 4" w:semiHidden="1" w:unhideWhenUsed="1"/>
+    <w:lsdException w:name="Table Colorful 1" w:semiHidden="1" w:unhideWhenUsed="1"/>
+    <w:lsdException w:name="Table Colorful 2" w:semiHidden="1" w:unhideWhenUsed="1"/>
+    <w:lsdException w:name="Table Colorful 3" w:semiHidden="1" w:unhideWhenUsed="1"/>
+    <w:lsdException w:name="Table Columns 1" w:semiHidden="1" w:unhideWhenUsed="1"/>
+    <w:lsdException w:name="Table Columns 2" w:semiHidden="1" w:unhideWhenUsed="1"/>
+    <w:lsdException w:name="Table Columns 3" w:semiHidden="1" w:unhideWhenUsed="1"/>
+    <w:lsdException w:name="Table Columns 4" w:semiHidden="1" w:unhideWhenUsed="1"/>
+    <w:lsdException w:name="Table Columns 5" w:semiHidden="1" w:unhideWhenUsed="1"/>
+    <w:lsdException w:name="Table Grid 1" w:semiHidden="1" w:unhideWhenUsed="1"/>
+    <w:lsdException w:name="Table Grid 2" w:semiHidden="1" w:unhideWhenUsed="1"/>
+    <w:lsdException w:name="Table Grid 3" w:semiHidden="1" w:unhideWhenUsed="1"/>
+    <w:lsdException w:name="Table Grid 4" w:semiHidden="1" w:unhideWhenUsed="1"/>
+    <w:lsdException w:name="Table Grid 5" w:semiHidden="1" w:unhideWhenUsed="1"/>
+    <w:lsdException w:name="Table Grid 6" w:semiHidden="1" w:unhideWhenUsed="1"/>
+    <w:lsdException w:name="Table Grid 7" w:semiHidden="1" w:unhideWhenUsed="1"/>
+    <w:lsdException w:name="Table Grid 8" w:semiHidden="1" w:unhideWhenUsed="1"/>
+    <w:lsdException w:name="Table List 1" w:semiHidden="1" w:unhideWhenUsed="1"/>
+    <w:lsdException w:name="Table List 2" w:semiHidden="1" w:unhideWhenUsed="1"/>
+    <w:lsdException w:name="Table List 3" w:semiHidden="1" w:unhideWhenUsed="1"/>
+    <w:lsdException w:name="Table List 4" w:semiHidden="1" w:unhideWhenUsed="1"/>
+    <w:lsdException w:name="Table List 5" w:semiHidden="1" w:unhideWhenUsed="1"/>
+    <w:lsdException w:name="Table List 6" w:semiHidden="1" w:unhideWhenUsed="1"/>
+    <w:lsdException w:name="Table List 7" w:semiHidden="1" w:unhideWhenUsed="1"/>
+    <w:lsdException w:name="Table List 8" w:semiHidden="1" w:unhideWhenUsed="1"/>
+    <w:lsdException w:name="Table 3D effects 1" w:semiHidden="1" w:unhideWhenUsed="1"/>
+    <w:lsdException w:name="Table 3D effects 2" w:semiHidden="1" w:unhideWhenUsed="1"/>
+    <w:lsdException w:name="Table 3D effects 3" w:semiHidden="1" w:unhideWhenUsed="1"/>
+    <w:lsdException w:name="Table Contemporary" w:semiHidden="1" w:unhideWhenUsed="1"/>
+    <w:lsdException w:name="Table Elegant" w:semiHidden="1" w:unhideWhenUsed="1"/>
+    <w:lsdException w:name="Table Professional" w:semiHidden="1" w:unhideWhenUsed="1"/>
+    <w:lsdException w:name="Table Subtle 1" w:semiHidden="1" w:unhideWhenUsed="1"/>
+    <w:lsdException w:name="Table Subtle 2" w:semiHidden="1" w:unhideWhenUsed="1"/>
+    <w:lsdException w:name="Table Web 1" w:semiHidden="1" w:unhideWhenUsed="1"/>
+    <w:lsdException w:name="Table Web 2" w:semiHidden="1" w:unhideWhenUsed="1"/>
+    <w:lsdException w:name="Table Web 3" w:semiHidden="1" w:unhideWhenUsed="1"/>
+    <w:lsdException w:name="Balloon Text" w:semiHidden="1" w:unhideWhenUsed="1"/>
+    <w:lsdException w:name="Table Grid" w:uiPriority="59"/>
+    <w:lsdException w:name="Table Theme" w:semiHidden="1" w:unhideWhenUsed="1"/>
+    <w:lsdException w:name="Placeholder Text" w:semiHidden="1"/>
+    <w:lsdException w:name="No Spacing" w:uiPriority="1" w:qFormat="1"/>
+    <w:lsdException w:name="Light Shading" w:uiPriority="60"/>
+    <w:lsdException w:name="Light List" w:uiPriority="61"/>
+    <w:lsdException w:name="Light Grid" w:uiPriority="62"/>
+    <w:lsdException w:name="Medium Shading 1" w:uiPriority="63"/>
+    <w:lsdException w:name="Medium Shading 2" w:uiPriority="64"/>
+    <w:lsdException w:name="Medium List 1" w:uiPriority="65"/>
+    <w:lsdException w:name="Medium List 2" w:uiPriority="66"/>
+    <w:lsdException w:name="Medium Grid 1" w:uiPriority="67"/>
+    <w:lsdException w:name="Medium Grid 2" w:uiPriority="68"/>
+    <w:lsdException w:name="Medium Grid 3" w:uiPriority="69"/>
+    <w:lsdException w:name="Dark List" w:uiPriority="70"/>
+    <w:lsdException w:name="Colorful Shading" w:uiPriority="71"/>
+    <w:lsdException w:name="Colorful List" w:uiPriority="72"/>
+    <w:lsdException w:name="Colorful Grid" w:uiPriority="73"/>
+    <w:lsdException w:name="Light Shading Accent 1" w:uiPriority="60"/>
+    <w:lsdException w:name="Light List Accent 1" w:uiPriority="61"/>
+    <w:lsdException w:name="Light Grid Accent 1" w:uiPriority="62"/>
+    <w:lsdException w:name="Medium Shading 1 Accent 1" w:uiPriority="63"/>
+    <w:lsdException w:name="Medium Shading 2 Accent 1" w:uiPriority="64"/>
+    <w:lsdException w:name="Medium List 1 Accent 1" w:uiPriority="65"/>
+    <w:lsdException w:name="Revision" w:semiHidden="1"/>
+    <w:lsdException w:name="List Paragraph" w:uiPriority="34" w:qFormat="1"/>
+    <w:lsdException w:name="Quote" w:uiPriority="29" w:qFormat="1"/>
+    <w:lsdException w:name="Intense Quote" w:uiPriority="30" w:qFormat="1"/>
+    <w:lsdException w:name="Medium List 2 Accent 1" w:uiPriority="66"/>
+    <w:lsdException w:name="Medium Grid 1 Accent 1" w:uiPriority="67"/>
+    <w:lsdException w:name="Medium Grid 2 Accent 1" w:uiPriority="68"/>
+    <w:lsdException w:name="Medium Grid 3 Accent 1" w:uiPriority="69"/>
+    <w:lsdException w:name="Dark List Accent 1" w:uiPriority="70"/>
+    <w:lsdException w:name="Colorful Shading Accent 1" w:uiPriority="71"/>
+    <w:lsdException w:name="Colorful List Accent 1" w:uiPriority="72"/>
+    <w:lsdException w:name="Colorful Grid Accent 1" w:uiPriority="73"/>
+    <w:lsdException w:name="Light Shading Accent 2" w:uiPriority="60"/>
+    <w:lsdException w:name="Light List Accent 2" w:uiPriority="61"/>
+    <w:lsdException w:name="Light Grid Accent 2" w:uiPriority="62"/>
+    <w:lsdException w:name="Medium Shading 1 Accent 2" w:uiPriority="63"/>
+    <w:lsdException w:name="Medium Shading 2 Accent 2" w:uiPriority="64"/>
+    <w:lsdException w:name="Medium List 1 Accent 2" w:uiPriority="65"/>
+    <w:lsdException w:name="Medium List 2 Accent 2" w:uiPriority="66"/>
+    <w:lsdException w:name="Medium Grid 1 Accent 2" w:uiPriority="67"/>
+    <w:lsdException w:name="Medium Grid 2 Accent 2" w:uiPriority="68"/>
+    <w:lsdException w:name="Medium Grid 3 Accent 2" w:uiPriority="69"/>
+    <w:lsdException w:name="Dark List Accent 2" w:uiPriority="70"/>
+    <w:lsdException w:name="Colorful Shading Accent 2" w:uiPriority="71"/>
+    <w:lsdException w:name="Colorful List Accent 2" w:uiPriority="72"/>
+    <w:lsdException w:name="Colorful Grid Accent 2" w:uiPriority="73"/>
+    <w:lsdException w:name="Light Shading Accent 3" w:uiPriority="60"/>
+    <w:lsdException w:name="Light List Accent 3" w:uiPriority="61"/>
+    <w:lsdException w:name="Light Grid Accent 3" w:uiPriority="62"/>
+    <w:lsdException w:name="Medium Shading 1 Accent 3" w:uiPriority="63"/>
+    <w:lsdException w:name="Medium Shading 2 Accent 3" w:uiPriority="64"/>
+    <w:lsdException w:name="Medium List 1 Accent 3" w:uiPriority="65"/>
+    <w:lsdException w:name="Medium List 2 Accent 3" w:uiPriority="66"/>
+    <w:lsdException w:name="Medium Grid 1 Accent 3" w:uiPriority="67"/>
+    <w:lsdException w:name="Medium Grid 2 Accent 3" w:uiPriority="68"/>
+    <w:lsdException w:name="Medium Grid 3 Accent 3" w:uiPriority="69"/>
+    <w:lsdException w:name="Dark List Accent 3" w:uiPriority="70"/>
+    <w:lsdException w:name="Colorful Shading Accent 3" w:uiPriority="71"/>
+    <w:lsdException w:name="Colorful List Accent 3" w:uiPriority="72"/>
+    <w:lsdException w:name="Colorful Grid Accent 3" w:uiPriority="73"/>
+    <w:lsdException w:name="Light Shading Accent 4" w:uiPriority="60"/>
+    <w:lsdException w:name="Light List Accent 4" w:uiPriority="61"/>
+    <w:lsdException w:name="Light Grid Accent 4" w:uiPriority="62"/>
+    <w:lsdException w:name="Medium Shading 1 Accent 4" w:uiPriority="63"/>
+    <w:lsdException w:name="Medium Shading 2 Accent 4" w:uiPriority="64"/>
+    <w:lsdException w:name="Medium List 1 Accent 4" w:uiPriority="65"/>
+    <w:lsdException w:name="Medium List 2 Accent 4" w:uiPriority="66"/>
+    <w:lsdException w:name="Medium Grid 1 Accent 4" w:uiPriority="67"/>
+    <w:lsdException w:name="Medium Grid 2 Accent 4" w:uiPriority="68"/>
+    <w:lsdException w:name="Medium Grid 3 Accent 4" w:uiPriority="69"/>
+    <w:lsdException w:name="Dark List Accent 4" w:uiPriority="70"/>
+    <w:lsdException w:name="Colorful Shading Accent 4" w:uiPriority="71"/>
+    <w:lsdException w:name="Colorful List Accent 4" w:uiPriority="72"/>
+    <w:lsdException w:name="Colorful Grid Accent 4" w:uiPriority="73"/>
+    <w:lsdException w:name="Light Shading Accent 5" w:uiPriority="60"/>
+    <w:lsdException w:name="Light List Accent 5" w:uiPriority="61"/>
+    <w:lsdException w:name="Light Grid Accent 5" w:uiPriority="62"/>
+    <w:lsdException w:name="Medium Shading 1 Accent 5" w:uiPriority="63"/>
+    <w:lsdException w:name="Medium Shading 2 Accent 5" w:uiPriority="64"/>
+    <w:lsdException w:name="Medium List 1 Accent 5" w:uiPriority="65"/>
+    <w:lsdException w:name="Medium List 2 Accent 5" w:uiPriority="66"/>
+    <w:lsdException w:name="Medium Grid 1 Accent 5" w:uiPriority="67"/>
+    <w:lsdException w:name="Medium Grid 2 Accent 5" w:uiPriority="68"/>
+    <w:lsdException w:name="Medium Grid 3 Accent 5" w:uiPriority="69"/>
+    <w:lsdException w:name="Dark List Accent 5" w:uiPriority="70"/>
+    <w:lsdException w:name="Colorful Shading Accent 5" w:uiPriority="71"/>
+    <w:lsdException w:name="Colorful List Accent 5" w:uiPriority="72"/>
+    <w:lsdException w:name="Colorful Grid Accent 5" w:uiPriority="73"/>
+    <w:lsdException w:name="Light Shading Accent 6" w:uiPriority="60"/>
+    <w:lsdException w:name="Light List Accent 6" w:uiPriority="61"/>
+    <w:lsdException w:name="Light Grid Accent 6" w:uiPriority="62"/>
+    <w:lsdException w:name="Medium Shading 1 Accent 6" w:uiPriority="63"/>
+    <w:lsdException w:name="Medium Shading 2 Accent 6" w:uiPriority="64"/>
+    <w:lsdException w:name="Medium List 1 Accent 6" w:uiPriority="65"/>
+    <w:lsdException w:name="Medium List 2 Accent 6" w:uiPriority="66"/>
+    <w:lsdException w:name="Medium Grid 1 Accent 6" w:uiPriority="67"/>
+    <w:lsdException w:name="Medium Grid 2 Accent 6" w:uiPriority="68"/>
+    <w:lsdException w:name="Medium Grid 3 Accent 6" w:uiPriority="69"/>
+    <w:lsdException w:name="Dark List Accent 6" w:uiPriority="70"/>
+    <w:lsdException w:name="Colorful Shading Accent 6" w:uiPriority="71"/>
+    <w:lsdException w:name="Colorful List Accent 6" w:uiPriority="72"/>
+    <w:lsdException w:name="Colorful Grid Accent 6" w:uiPriority="73"/>
+    <w:lsdException w:name="Subtle Emphasis" w:uiPriority="19" w:qFormat="1"/>
+    <w:lsdException w:name="Intense Emphasis" w:uiPriority="21" w:qFormat="1"/>
+    <w:lsdException w:name="Subtle Reference" w:uiPriority="31" w:qFormat="1"/>
+    <w:lsdException w:name="Intense Reference" w:uiPriority="32" w:qFormat="1"/>
+    <w:lsdException w:name="Book Title" w:uiPriority="33" w:qFormat="1"/>
+    <w:lsdException w:name="Bibliography" w:semiHidden="1" w:uiPriority="37" w:unhideWhenUsed="1"/>
+    <w:lsdException w:name="TOC Heading" w:semiHidden="1" w:uiPriority="39" w:unhideWhenUsed="1" w:qFormat="1"/>
+    <w:lsdException w:name="Plain Table 1" w:uiPriority="41"/>
+    <w:lsdException w:name="Plain Table 2" w:uiPriority="42"/>
+    <w:lsdException w:name="Plain Table 3" w:uiPriority="43"/>
+    <w:lsdException w:name="Plain Table 4" w:uiPriority="44"/>
+    <w:lsdException w:name="Plain Table 5" w:uiPriority="45"/>
+    <w:lsdException w:name="Grid Table Light" w:uiPriority="40"/>
+    <w:lsdException w:name="Grid Table 1 Light" w:uiPriority="46"/>
+    <w:lsdException w:name="Grid Table 2" w:uiPriority="47"/>
+    <w:lsdException w:name="Grid Table 3" w:uiPriority="48"/>
+    <w:lsdException w:name="Grid Table 4" w:uiPriority="49"/>
+    <w:lsdException w:name="Grid Table 5 Dark" w:uiPriority="50"/>
+    <w:lsdException w:name="Grid Table 6 Colorful" w:uiPriority="51"/>
+    <w:lsdException w:name="Grid Table 7 Colorful" w:uiPriority="52"/>
+    <w:lsdException w:name="Grid Table 1 Light Accent 1" w:uiPriority="46"/>
+    <w:lsdException w:name="Grid Table 2 Accent 1" w:uiPriority="47"/>
+    <w:lsdException w:name="Grid Table 3 Accent 1" w:uiPriority="48"/>
+    <w:lsdException w:name="Grid Table 4 Accent 1" w:uiPriority="49"/>
+    <w:lsdException w:name="Grid Table 5 Dark Accent 1" w:uiPriority="50"/>
+    <w:lsdException w:name="Grid Table 6 Colorful Accent 1" w:uiPriority="51"/>
+    <w:lsdException w:name="Grid Table 7 Colorful Accent 1" w:uiPriority="52"/>
+    <w:lsdException w:name="Grid Table 1 Light Accent 2" w:uiPriority="46"/>
+    <w:lsdException w:name="Grid Table 2 Accent 2" w:uiPriority="47"/>
+    <w:lsdException w:name="Grid Table 3 Accent 2" w:uiPriority="48"/>
+    <w:lsdException w:name="Grid Table 4 Accent 2" w:uiPriority="49"/>
+    <w:lsdException w:name="Grid Table 5 Dark Accent 2" w:uiPriority="50"/>
+    <w:lsdException w:name="Grid Table 6 Colorful Accent 2" w:uiPriority="51"/>
+    <w:lsdException w:name="Grid Table 7 Colorful Accent 2" w:uiPriority="52"/>
+    <w:lsdException w:name="Grid Table 1 Light Accent 3" w:uiPriority="46"/>
+    <w:lsdException w:name="Grid Table 2 Accent 3" w:uiPriority="47"/>
+    <w:lsdException w:name="Grid Table 3 Accent 3" w:uiPriority="48"/>
+    <w:lsdException w:name="Grid Table 4 Accent 3" w:uiPriority="49"/>
+    <w:lsdException w:name="Grid Table 5 Dark Accent 3" w:uiPriority="50"/>
+    <w:lsdException w:name="Grid Table 6 Colorful Accent 3" w:uiPriority="51"/>
+    <w:lsdException w:name="Grid Table 7 Colorful Accent 3" w:uiPriority="52"/>
+    <w:lsdException w:name="Grid Table 1 Light Accent 4" w:uiPriority="46"/>
+    <w:lsdException w:name="Grid Table 2 Accent 4" w:uiPriority="47"/>
+    <w:lsdException w:name="Grid Table 3 Accent 4" w:uiPriority="48"/>
+    <w:lsdException w:name="Grid Table 4 Accent 4" w:uiPriority="49"/>
+    <w:lsdException w:name="Grid Table 5 Dark Accent 4" w:uiPriority="50"/>
+    <w:lsdException w:name="Grid Table 6 Colorful Accent 4" w:uiPriority="51"/>
+    <w:lsdException w:name="Grid Table 7 Colorful Accent 4" w:uiPriority="52"/>
+    <w:lsdException w:name="Grid Table 1 Light Accent 5" w:uiPriority="46"/>
+    <w:lsdException w:name="Grid Table 2 Accent 5" w:uiPriority="47"/>
+    <w:lsdException w:name="Grid Table 3 Accent 5" w:uiPriority="48"/>
+    <w:lsdException w:name="Grid Table 4 Accent 5" w:uiPriority="49"/>
+    <w:lsdException w:name="Grid Table 5 Dark Accent 5" w:uiPriority="50"/>
+    <w:lsdException w:name="Grid Table 6 Colorful Accent 5" w:uiPriority="51"/>
+    <w:lsdException w:name="Grid Table 7 Colorful Accent 5" w:uiPriority="52"/>
+    <w:lsdException w:name="Grid Table 1 Light Accent 6" w:uiPriority="46"/>
+    <w:lsdException w:name="Grid Table 2 Accent 6" w:uiPriority="47"/>
+    <w:lsdException w:name="Grid Table 3 Accent 6" w:uiPriority="48"/>
+    <w:lsdException w:name="Grid Table 4 Accent 6" w:uiPriority="49"/>
+    <w:lsdException w:name="Grid Table 5 Dark Accent 6" w:uiPriority="50"/>
+    <w:lsdException w:name="Grid Table 6 Colorful Accent 6" w:uiPriority="51"/>
+    <w:lsdException w:name="Grid Table 7 Colorful Accent 6" w:uiPriority="52"/>
+    <w:lsdException w:name="List Table 1 Light" w:uiPriority="46"/>
+    <w:lsdException w:name="List Table 2" w:uiPriority="47"/>
+    <w:lsdException w:name="List Table 3" w:uiPriority="48"/>
+    <w:lsdException w:name="List Table 4" w:uiPriority="49"/>
+    <w:lsdException w:name="List Table 5 Dark" w:uiPriority="50"/>
+    <w:lsdException w:name="List Table 6 Colorful" w:uiPriority="51"/>
+    <w:lsdException w:name="List Table 7 Colorful" w:uiPriority="52"/>
+    <w:lsdException w:name="List Table 1 Light Accent 1" w:uiPriority="46"/>
+    <w:lsdException w:name="List Table 2 Accent 1" w:uiPriority="47"/>
+    <w:lsdException w:name="List Table 3 Accent 1" w:uiPriority="48"/>
+    <w:lsdException w:name="List Table 4 Accent 1" w:uiPriority="49"/>
+    <w:lsdException w:name="List Table 5 Dark Accent 1" w:uiPriority="50"/>
+    <w:lsdException w:name="List Table 6 Colorful Accent 1" w:uiPriority="51"/>
+    <w:lsdException w:name="List Table 7 Colorful Accent 1" w:uiPriority="52"/>
+    <w:lsdException w:name="List Table 1 Light Accent 2" w:uiPriority="46"/>
+    <w:lsdException w:name="List Table 2 Accent 2" w:uiPriority="47"/>
+    <w:lsdException w:name="List Table 3 Accent 2" w:uiPriority="48"/>
+    <w:lsdException w:name="List Table 4 Accent 2" w:uiPriority="49"/>
+    <w:lsdException w:name="List Table 5 Dark Accent 2" w:uiPriority="50"/>
+    <w:lsdException w:name="List Table 6 Colorful Accent 2" w:uiPriority="51"/>
+    <w:lsdException w:name="List Table 7 Colorful Accent 2" w:uiPriority="52"/>
+    <w:lsdException w:name="List Table 1 Light Accent 3" w:uiPriority="46"/>
+    <w:lsdException w:name="List Table 2 Accent 3" w:uiPriority="47"/>
+    <w:lsdException w:name="List Table 3 Accent 3" w:uiPriority="48"/>
+    <w:lsdException w:name="List Table 4 Accent 3" w:uiPriority="49"/>
+    <w:lsdException w:name="List Table 5 Dark Accent 3" w:uiPriority="50"/>
+    <w:lsdException w:name="List Table 6 Colorful Accent 3" w:uiPriority="51"/>
+    <w:lsdException w:name="List Table 7 Colorful Accent 3" w:uiPriority="52"/>
+    <w:lsdException w:name="List Table 1 Light Accent 4" w:uiPriority="46"/>
+    <w:lsdException w:name="List Table 2 Accent 4" w:uiPriority="47"/>
+    <w:lsdException w:name="List Table 3 Accent 4" w:uiPriority="48"/>
+    <w:lsdException w:name="List Table 4 Accent 4" w:uiPriority="49"/>
+    <w:lsdException w:name="List Table 5 Dark Accent 4" w:uiPriority="50"/>
+    <w:lsdException w:name="List Table 6 Colorful Accent 4" w:uiPriority="51"/>
+    <w:lsdException w:name="List Table 7 Colorful Accent 4" w:uiPriority="52"/>
+    <w:lsdException w:name="List Table 1 Light Accent 5" w:uiPriority="46"/>
+    <w:lsdException w:name="List Table 2 Accent 5" w:uiPriority="47"/>
+    <w:lsdException w:name="List Table 3 Accent 5" w:uiPriority="48"/>
+    <w:lsdException w:name="List Table 4 Accent 5" w:uiPriority="49"/>
+    <w:lsdException w:name="List Table 5 Dark Accent 5" w:uiPriority="50"/>
+    <w:lsdException w:name="List Table 6 Colorful Accent 5" w:uiPriority="51"/>
+    <w:lsdException w:name="List Table 7 Colorful Accent 5" w:uiPriority="52"/>
+    <w:lsdException w:name="List Table 1 Light Accent 6" w:uiPriority="46"/>
+    <w:lsdException w:name="List Table 2 Accent 6" w:uiPriority="47"/>
+    <w:lsdException w:name="List Table 3 Accent 6" w:uiPriority="48"/>
+    <w:lsdException w:name="List Table 4 Accent 6" w:uiPriority="49"/>
+    <w:lsdException w:name="List Table 5 Dark Accent 6" w:uiPriority="50"/>
+    <w:lsdException w:name="List Table 6 Colorful Accent 6" w:uiPriority="51"/>
+    <w:lsdException w:name="List Table 7 Colorful Accent 6" w:uiPriority="52"/>
   </w:latentStyles>
   <w:style w:type="paragraph" w:default="1" w:styleId="Normal">
     <w:name w:val="Normal"/>

</xml_diff>